<commit_message>
game over menu added
</commit_message>
<xml_diff>
--- a/RepoGitSpaceInvaderBelkhiriaSofiene/Document/WorkInProgress/spicy invaderWord.docx
+++ b/RepoGitSpaceInvaderBelkhiriaSofiene/Document/WorkInProgress/spicy invaderWord.docx
@@ -2382,7 +2382,6 @@
       </w:pPr>
       <w:bookmarkStart w:id="1" w:name="_Toc147051587"/>
       <w:bookmarkStart w:id="2" w:name="_Toc147756870"/>
-      <w:proofErr w:type="spellStart"/>
       <w:r>
         <w:rPr>
           <w:rFonts w:ascii="Times New Roman" w:hAnsi="Times New Roman" w:cs="Times New Roman"/>
@@ -2394,7 +2393,6 @@
       </w:r>
       <w:bookmarkEnd w:id="1"/>
       <w:bookmarkEnd w:id="2"/>
-      <w:proofErr w:type="spellEnd"/>
     </w:p>
     <w:p>
       <w:pPr>
@@ -2448,25 +2446,7 @@
           <w:sz w:val="26"/>
           <w:szCs w:val="26"/>
         </w:rPr>
-        <w:t>La première étape est de se connecter à MySQL pour cela aller dans un le cmd où se trouve votre serveur MySQL et utiliser la commande suivante « </w:t>
-      </w:r>
-      <w:proofErr w:type="spellStart"/>
-      <w:r>
-        <w:rPr>
-          <w:rFonts w:ascii="Times New Roman" w:hAnsi="Times New Roman" w:cs="Times New Roman"/>
-          <w:sz w:val="26"/>
-          <w:szCs w:val="26"/>
-        </w:rPr>
-        <w:t>mysql</w:t>
-      </w:r>
-      <w:proofErr w:type="spellEnd"/>
-      <w:r>
-        <w:rPr>
-          <w:rFonts w:ascii="Times New Roman" w:hAnsi="Times New Roman" w:cs="Times New Roman"/>
-          <w:sz w:val="26"/>
-          <w:szCs w:val="26"/>
-        </w:rPr>
-        <w:t xml:space="preserve"> -u root -p ».</w:t>
+        <w:t>La première étape est de se connecter à MySQL pour cela aller dans un le cmd où se trouve votre serveur MySQL et utiliser la commande suivante « mysql -u root -p ».</w:t>
       </w:r>
     </w:p>
     <w:p>
@@ -2491,8 +2471,6 @@
         </w:rPr>
         <w:t>« </w:t>
       </w:r>
-      <w:proofErr w:type="spellStart"/>
-      <w:proofErr w:type="gramStart"/>
       <w:r>
         <w:rPr>
           <w:rFonts w:ascii="Times New Roman" w:hAnsi="Times New Roman" w:cs="Times New Roman"/>
@@ -2501,8 +2479,6 @@
         </w:rPr>
         <w:t>mysql</w:t>
       </w:r>
-      <w:proofErr w:type="spellEnd"/>
-      <w:proofErr w:type="gramEnd"/>
       <w:r>
         <w:rPr>
           <w:rFonts w:ascii="Times New Roman" w:hAnsi="Times New Roman" w:cs="Times New Roman"/>
@@ -2947,25 +2923,7 @@
           <w:sz w:val="26"/>
           <w:szCs w:val="26"/>
         </w:rPr>
-        <w:t>« D:\PROJETS\spicy_invader\db_space_invaders.sql » Cette partie est tout simplement le chemin du fichier il vous faudra donc le changer par l’endroit ou votre fichier « .</w:t>
-      </w:r>
-      <w:proofErr w:type="spellStart"/>
-      <w:r>
-        <w:rPr>
-          <w:rFonts w:ascii="Times New Roman" w:hAnsi="Times New Roman" w:cs="Times New Roman"/>
-          <w:sz w:val="26"/>
-          <w:szCs w:val="26"/>
-        </w:rPr>
-        <w:t>sql</w:t>
-      </w:r>
-      <w:proofErr w:type="spellEnd"/>
-      <w:r>
-        <w:rPr>
-          <w:rFonts w:ascii="Times New Roman" w:hAnsi="Times New Roman" w:cs="Times New Roman"/>
-          <w:sz w:val="26"/>
-          <w:szCs w:val="26"/>
-        </w:rPr>
-        <w:t> » se trouve</w:t>
+        <w:t>« D:\PROJETS\spicy_invader\db_space_invaders.sql » Cette partie est tout simplement le chemin du fichier il vous faudra donc le changer par l’endroit ou votre fichier « .sql » se trouve</w:t>
       </w:r>
     </w:p>
     <w:p>
@@ -3305,43 +3263,7 @@
           <w:sz w:val="26"/>
           <w:szCs w:val="26"/>
         </w:rPr>
-        <w:t>« </w:t>
-      </w:r>
-      <w:proofErr w:type="gramStart"/>
-      <w:r>
-        <w:rPr>
-          <w:rFonts w:ascii="Times New Roman" w:hAnsi="Times New Roman" w:cs="Times New Roman"/>
-          <w:sz w:val="26"/>
-          <w:szCs w:val="26"/>
-        </w:rPr>
-        <w:t>docker</w:t>
-      </w:r>
-      <w:proofErr w:type="gramEnd"/>
-      <w:r>
-        <w:rPr>
-          <w:rFonts w:ascii="Times New Roman" w:hAnsi="Times New Roman" w:cs="Times New Roman"/>
-          <w:sz w:val="26"/>
-          <w:szCs w:val="26"/>
-        </w:rPr>
-        <w:t xml:space="preserve"> </w:t>
-      </w:r>
-      <w:proofErr w:type="spellStart"/>
-      <w:r>
-        <w:rPr>
-          <w:rFonts w:ascii="Times New Roman" w:hAnsi="Times New Roman" w:cs="Times New Roman"/>
-          <w:sz w:val="26"/>
-          <w:szCs w:val="26"/>
-        </w:rPr>
-        <w:t>exec</w:t>
-      </w:r>
-      <w:proofErr w:type="spellEnd"/>
-      <w:r>
-        <w:rPr>
-          <w:rFonts w:ascii="Times New Roman" w:hAnsi="Times New Roman" w:cs="Times New Roman"/>
-          <w:sz w:val="26"/>
-          <w:szCs w:val="26"/>
-        </w:rPr>
-        <w:t>-i » sers à exécuter quelque chose dans un conteneur docker c’est pour cela que après le «i » il vous est demander d’introduire l’identifiant du conteneur que vous souhaitez utiliser.</w:t>
+        <w:t>« docker exec-i » sers à exécuter quelque chose dans un conteneur docker c’est pour cela que après le «i » il vous est demander d’introduire l’identifiant du conteneur que vous souhaitez utiliser.</w:t>
       </w:r>
     </w:p>
     <w:p>
@@ -3364,25 +3286,7 @@
           <w:sz w:val="26"/>
           <w:szCs w:val="26"/>
         </w:rPr>
-        <w:t>A noté que « -i » indique que à la suite de l’exécution de la commande vous aller sortir du conteneur à l’opposé de « -</w:t>
-      </w:r>
-      <w:proofErr w:type="spellStart"/>
-      <w:r>
-        <w:rPr>
-          <w:rFonts w:ascii="Times New Roman" w:hAnsi="Times New Roman" w:cs="Times New Roman"/>
-          <w:sz w:val="26"/>
-          <w:szCs w:val="26"/>
-        </w:rPr>
-        <w:t>it</w:t>
-      </w:r>
-      <w:proofErr w:type="spellEnd"/>
-      <w:r>
-        <w:rPr>
-          <w:rFonts w:ascii="Times New Roman" w:hAnsi="Times New Roman" w:cs="Times New Roman"/>
-          <w:sz w:val="26"/>
-          <w:szCs w:val="26"/>
-        </w:rPr>
-        <w:t xml:space="preserve"> » qui lui indique que vous </w:t>
+        <w:t xml:space="preserve">A noté que « -i » indique que à la suite de l’exécution de la commande vous aller sortir du conteneur à l’opposé de « -it » qui lui indique que vous </w:t>
       </w:r>
       <w:r>
         <w:rPr>
@@ -3856,43 +3760,7 @@
           <w:sz w:val="26"/>
           <w:szCs w:val="26"/>
         </w:rPr>
-        <w:t xml:space="preserve"> Le but de cette sélection est de sélectionner les 5 meilleurs joueurs en termes de point de </w:t>
-      </w:r>
-      <w:proofErr w:type="spellStart"/>
-      <w:r>
-        <w:rPr>
-          <w:rFonts w:ascii="Times New Roman" w:hAnsi="Times New Roman" w:cs="Times New Roman"/>
-          <w:sz w:val="26"/>
-          <w:szCs w:val="26"/>
-        </w:rPr>
-        <w:t>space</w:t>
-      </w:r>
-      <w:proofErr w:type="spellEnd"/>
-      <w:r>
-        <w:rPr>
-          <w:rFonts w:ascii="Times New Roman" w:hAnsi="Times New Roman" w:cs="Times New Roman"/>
-          <w:sz w:val="26"/>
-          <w:szCs w:val="26"/>
-        </w:rPr>
-        <w:t xml:space="preserve"> </w:t>
-      </w:r>
-      <w:proofErr w:type="spellStart"/>
-      <w:r>
-        <w:rPr>
-          <w:rFonts w:ascii="Times New Roman" w:hAnsi="Times New Roman" w:cs="Times New Roman"/>
-          <w:sz w:val="26"/>
-          <w:szCs w:val="26"/>
-        </w:rPr>
-        <w:t>invaders</w:t>
-      </w:r>
-      <w:proofErr w:type="spellEnd"/>
-      <w:r>
-        <w:rPr>
-          <w:rFonts w:ascii="Times New Roman" w:hAnsi="Times New Roman" w:cs="Times New Roman"/>
-          <w:sz w:val="26"/>
-          <w:szCs w:val="26"/>
-        </w:rPr>
-        <w:t>.</w:t>
+        <w:t xml:space="preserve"> Le but de cette sélection est de sélectionner les 5 meilleurs joueurs en termes de point de space invaders.</w:t>
       </w:r>
     </w:p>
     <w:p>
@@ -4113,25 +3981,7 @@
           <w:sz w:val="26"/>
           <w:szCs w:val="26"/>
         </w:rPr>
-        <w:t xml:space="preserve"> à indiquer depuis quelle table la colonne doit être prise il s’agit de la colonne « </w:t>
-      </w:r>
-      <w:proofErr w:type="spellStart"/>
-      <w:r>
-        <w:rPr>
-          <w:rFonts w:ascii="Times New Roman" w:hAnsi="Times New Roman" w:cs="Times New Roman"/>
-          <w:sz w:val="26"/>
-          <w:szCs w:val="26"/>
-        </w:rPr>
-        <w:t>t_joueur</w:t>
-      </w:r>
-      <w:proofErr w:type="spellEnd"/>
-      <w:r>
-        <w:rPr>
-          <w:rFonts w:ascii="Times New Roman" w:hAnsi="Times New Roman" w:cs="Times New Roman"/>
-          <w:sz w:val="26"/>
-          <w:szCs w:val="26"/>
-        </w:rPr>
-        <w:t> » dans notre cas</w:t>
+        <w:t xml:space="preserve"> à indiquer depuis quelle table la colonne doit être prise il s’agit de la colonne « t_joueur » dans notre cas</w:t>
       </w:r>
       <w:r>
         <w:rPr>
@@ -4289,61 +4139,7 @@
           <w:sz w:val="26"/>
           <w:szCs w:val="26"/>
         </w:rPr>
-        <w:t xml:space="preserve"> Le but de cette sélection est de Trouver le prix maximum, minimum et moyen des armes. Les colonnes doivent avoir pour nom « </w:t>
-      </w:r>
-      <w:proofErr w:type="spellStart"/>
-      <w:r>
-        <w:rPr>
-          <w:rFonts w:ascii="Times New Roman" w:hAnsi="Times New Roman" w:cs="Times New Roman"/>
-          <w:sz w:val="26"/>
-          <w:szCs w:val="26"/>
-        </w:rPr>
-        <w:t>PrixMaximum</w:t>
-      </w:r>
-      <w:proofErr w:type="spellEnd"/>
-      <w:r>
-        <w:rPr>
-          <w:rFonts w:ascii="Times New Roman" w:hAnsi="Times New Roman" w:cs="Times New Roman"/>
-          <w:sz w:val="26"/>
-          <w:szCs w:val="26"/>
-        </w:rPr>
-        <w:t xml:space="preserve"> », « </w:t>
-      </w:r>
-      <w:proofErr w:type="spellStart"/>
-      <w:r>
-        <w:rPr>
-          <w:rFonts w:ascii="Times New Roman" w:hAnsi="Times New Roman" w:cs="Times New Roman"/>
-          <w:sz w:val="26"/>
-          <w:szCs w:val="26"/>
-        </w:rPr>
-        <w:t>PrixMinimum</w:t>
-      </w:r>
-      <w:proofErr w:type="spellEnd"/>
-      <w:r>
-        <w:rPr>
-          <w:rFonts w:ascii="Times New Roman" w:hAnsi="Times New Roman" w:cs="Times New Roman"/>
-          <w:sz w:val="26"/>
-          <w:szCs w:val="26"/>
-        </w:rPr>
-        <w:t xml:space="preserve"> » et « </w:t>
-      </w:r>
-      <w:proofErr w:type="spellStart"/>
-      <w:r>
-        <w:rPr>
-          <w:rFonts w:ascii="Times New Roman" w:hAnsi="Times New Roman" w:cs="Times New Roman"/>
-          <w:sz w:val="26"/>
-          <w:szCs w:val="26"/>
-        </w:rPr>
-        <w:t>PrixMoyen</w:t>
-      </w:r>
-      <w:proofErr w:type="spellEnd"/>
-      <w:r>
-        <w:rPr>
-          <w:rFonts w:ascii="Times New Roman" w:hAnsi="Times New Roman" w:cs="Times New Roman"/>
-          <w:sz w:val="26"/>
-          <w:szCs w:val="26"/>
-        </w:rPr>
-        <w:t> »</w:t>
+        <w:t xml:space="preserve"> Le but de cette sélection est de Trouver le prix maximum, minimum et moyen des armes. Les colonnes doivent avoir pour nom « PrixMaximum », « PrixMinimum » et « PrixMoyen »</w:t>
       </w:r>
     </w:p>
     <w:p>
@@ -4627,43 +4423,7 @@
           <w:sz w:val="26"/>
           <w:szCs w:val="26"/>
         </w:rPr>
-        <w:t>Le but de cette sélection est de Trouver le nombre total de commandes par joueur et trier du plus grand nombre au plus petit. La 1ère colonne aura pour nom "</w:t>
-      </w:r>
-      <w:proofErr w:type="spellStart"/>
-      <w:r>
-        <w:rPr>
-          <w:rFonts w:ascii="Times New Roman" w:hAnsi="Times New Roman" w:cs="Times New Roman"/>
-          <w:sz w:val="26"/>
-          <w:szCs w:val="26"/>
-        </w:rPr>
-        <w:t>IdJoueur</w:t>
-      </w:r>
-      <w:proofErr w:type="spellEnd"/>
-      <w:r>
-        <w:rPr>
-          <w:rFonts w:ascii="Times New Roman" w:hAnsi="Times New Roman" w:cs="Times New Roman"/>
-          <w:sz w:val="26"/>
-          <w:szCs w:val="26"/>
-        </w:rPr>
-        <w:t>", la 2ème colonne aura pour nom "</w:t>
-      </w:r>
-      <w:proofErr w:type="spellStart"/>
-      <w:r>
-        <w:rPr>
-          <w:rFonts w:ascii="Times New Roman" w:hAnsi="Times New Roman" w:cs="Times New Roman"/>
-          <w:sz w:val="26"/>
-          <w:szCs w:val="26"/>
-        </w:rPr>
-        <w:t>NombreCommandes</w:t>
-      </w:r>
-      <w:proofErr w:type="spellEnd"/>
-      <w:r>
-        <w:rPr>
-          <w:rFonts w:ascii="Times New Roman" w:hAnsi="Times New Roman" w:cs="Times New Roman"/>
-          <w:sz w:val="26"/>
-          <w:szCs w:val="26"/>
-        </w:rPr>
-        <w:t>".</w:t>
+        <w:t>Le but de cette sélection est de Trouver le nombre total de commandes par joueur et trier du plus grand nombre au plus petit. La 1ère colonne aura pour nom "IdJoueur", la 2ème colonne aura pour nom "NombreCommandes".</w:t>
       </w:r>
     </w:p>
     <w:p>
@@ -4841,43 +4601,7 @@
           <w:sz w:val="26"/>
           <w:szCs w:val="26"/>
         </w:rPr>
-        <w:t xml:space="preserve"> pour chaque « </w:t>
-      </w:r>
-      <w:proofErr w:type="spellStart"/>
-      <w:r>
-        <w:rPr>
-          <w:rFonts w:ascii="Times New Roman" w:hAnsi="Times New Roman" w:cs="Times New Roman"/>
-          <w:sz w:val="26"/>
-          <w:szCs w:val="26"/>
-        </w:rPr>
-        <w:t>fkJoueur</w:t>
-      </w:r>
-      <w:proofErr w:type="spellEnd"/>
-      <w:r>
-        <w:rPr>
-          <w:rFonts w:ascii="Times New Roman" w:hAnsi="Times New Roman" w:cs="Times New Roman"/>
-          <w:sz w:val="26"/>
-          <w:szCs w:val="26"/>
-        </w:rPr>
-        <w:t> » c’est pour cela que nous groupant en fonction de « </w:t>
-      </w:r>
-      <w:proofErr w:type="spellStart"/>
-      <w:r>
-        <w:rPr>
-          <w:rFonts w:ascii="Times New Roman" w:hAnsi="Times New Roman" w:cs="Times New Roman"/>
-          <w:sz w:val="26"/>
-          <w:szCs w:val="26"/>
-        </w:rPr>
-        <w:t>fkJoueur</w:t>
-      </w:r>
-      <w:proofErr w:type="spellEnd"/>
-      <w:r>
-        <w:rPr>
-          <w:rFonts w:ascii="Times New Roman" w:hAnsi="Times New Roman" w:cs="Times New Roman"/>
-          <w:sz w:val="26"/>
-          <w:szCs w:val="26"/>
-        </w:rPr>
-        <w:t> » à noter que vous ne pouvez que grouper par une colonne qui se trouve dans le select.</w:t>
+        <w:t xml:space="preserve"> pour chaque « fkJoueur » c’est pour cela que nous groupant en fonction de « fkJoueur » à noter que vous ne pouvez que grouper par une colonne qui se trouve dans le select.</w:t>
       </w:r>
     </w:p>
     <w:p>
@@ -4926,43 +4650,7 @@
           <w:sz w:val="26"/>
           <w:szCs w:val="26"/>
         </w:rPr>
-        <w:t>Le but de cette sélection est de Trouver les joueurs qui ont passé plus de 2 commandes. La 1ère colonne aura pour nom "</w:t>
-      </w:r>
-      <w:proofErr w:type="spellStart"/>
-      <w:r>
-        <w:rPr>
-          <w:rFonts w:ascii="Times New Roman" w:hAnsi="Times New Roman" w:cs="Times New Roman"/>
-          <w:sz w:val="26"/>
-          <w:szCs w:val="26"/>
-        </w:rPr>
-        <w:t>IdJoueur</w:t>
-      </w:r>
-      <w:proofErr w:type="spellEnd"/>
-      <w:r>
-        <w:rPr>
-          <w:rFonts w:ascii="Times New Roman" w:hAnsi="Times New Roman" w:cs="Times New Roman"/>
-          <w:sz w:val="26"/>
-          <w:szCs w:val="26"/>
-        </w:rPr>
-        <w:t>", la 2ème colonne aura pour nom "</w:t>
-      </w:r>
-      <w:proofErr w:type="spellStart"/>
-      <w:r>
-        <w:rPr>
-          <w:rFonts w:ascii="Times New Roman" w:hAnsi="Times New Roman" w:cs="Times New Roman"/>
-          <w:sz w:val="26"/>
-          <w:szCs w:val="26"/>
-        </w:rPr>
-        <w:t>NombreCommandes</w:t>
-      </w:r>
-      <w:proofErr w:type="spellEnd"/>
-      <w:r>
-        <w:rPr>
-          <w:rFonts w:ascii="Times New Roman" w:hAnsi="Times New Roman" w:cs="Times New Roman"/>
-          <w:sz w:val="26"/>
-          <w:szCs w:val="26"/>
-        </w:rPr>
-        <w:t>".</w:t>
+        <w:t>Le but de cette sélection est de Trouver les joueurs qui ont passé plus de 2 commandes. La 1ère colonne aura pour nom "IdJoueur", la 2ème colonne aura pour nom "NombreCommandes".</w:t>
       </w:r>
     </w:p>
     <w:p>
@@ -5352,45 +5040,7 @@
           <w:sz w:val="26"/>
           <w:szCs w:val="26"/>
         </w:rPr>
-        <w:t xml:space="preserve"> permet de faire une sélection sur plusieurs tables, on se sert donc de </w:t>
-      </w:r>
-      <w:proofErr w:type="spellStart"/>
-      <w:r>
-        <w:rPr>
-          <w:rFonts w:ascii="Times New Roman" w:hAnsi="Times New Roman" w:cs="Times New Roman"/>
-          <w:sz w:val="26"/>
-          <w:szCs w:val="26"/>
-        </w:rPr>
-        <w:t>join</w:t>
-      </w:r>
-      <w:proofErr w:type="spellEnd"/>
-      <w:r>
-        <w:rPr>
-          <w:rFonts w:ascii="Times New Roman" w:hAnsi="Times New Roman" w:cs="Times New Roman"/>
-          <w:sz w:val="26"/>
-          <w:szCs w:val="26"/>
-        </w:rPr>
-        <w:t xml:space="preserve"> pour importer une nouvelle table dans la sélection, dans ce cas nous important les table </w:t>
-      </w:r>
-      <w:proofErr w:type="spellStart"/>
-      <w:proofErr w:type="gramStart"/>
-      <w:r>
-        <w:rPr>
-          <w:rFonts w:ascii="Times New Roman" w:hAnsi="Times New Roman" w:cs="Times New Roman"/>
-          <w:sz w:val="26"/>
-          <w:szCs w:val="26"/>
-        </w:rPr>
-        <w:t>arme,commande</w:t>
-      </w:r>
-      <w:proofErr w:type="spellEnd"/>
-      <w:proofErr w:type="gramEnd"/>
-      <w:r>
-        <w:rPr>
-          <w:rFonts w:ascii="Times New Roman" w:hAnsi="Times New Roman" w:cs="Times New Roman"/>
-          <w:sz w:val="26"/>
-          <w:szCs w:val="26"/>
-        </w:rPr>
-        <w:t xml:space="preserve"> et joueur.</w:t>
+        <w:t xml:space="preserve"> permet de faire une sélection sur plusieurs tables, on se sert donc de join pour importer une nouvelle table dans la sélection, dans ce cas nous important les table arme,commande et joueur.</w:t>
       </w:r>
     </w:p>
     <w:p>
@@ -5454,18 +5104,8 @@
           <w:sz w:val="26"/>
           <w:szCs w:val="26"/>
         </w:rPr>
-        <w:t>« </w:t>
-      </w:r>
-      <w:proofErr w:type="gramStart"/>
-      <w:r>
-        <w:rPr>
-          <w:rFonts w:ascii="Times New Roman" w:hAnsi="Times New Roman" w:cs="Times New Roman"/>
-          <w:sz w:val="26"/>
-          <w:szCs w:val="26"/>
-        </w:rPr>
-        <w:t>JOIN»</w:t>
-      </w:r>
-      <w:proofErr w:type="gramEnd"/>
+        <w:t>« JOIN»</w:t>
+      </w:r>
       <w:r>
         <w:rPr>
           <w:rFonts w:ascii="Times New Roman" w:hAnsi="Times New Roman" w:cs="Times New Roman"/>
@@ -5567,43 +5207,7 @@
           <w:sz w:val="26"/>
           <w:szCs w:val="26"/>
         </w:rPr>
-        <w:t>Exemple : dans la commande ci-dessus la colonne « </w:t>
-      </w:r>
-      <w:proofErr w:type="spellStart"/>
-      <w:r>
-        <w:rPr>
-          <w:rFonts w:ascii="Times New Roman" w:hAnsi="Times New Roman" w:cs="Times New Roman"/>
-          <w:sz w:val="26"/>
-          <w:szCs w:val="26"/>
-        </w:rPr>
-        <w:t>fkARme</w:t>
-      </w:r>
-      <w:proofErr w:type="spellEnd"/>
-      <w:r>
-        <w:rPr>
-          <w:rFonts w:ascii="Times New Roman" w:hAnsi="Times New Roman" w:cs="Times New Roman"/>
-          <w:sz w:val="26"/>
-          <w:szCs w:val="26"/>
-        </w:rPr>
-        <w:t> » de la table détail commande est liée à la colonne « </w:t>
-      </w:r>
-      <w:proofErr w:type="spellStart"/>
-      <w:r>
-        <w:rPr>
-          <w:rFonts w:ascii="Times New Roman" w:hAnsi="Times New Roman" w:cs="Times New Roman"/>
-          <w:sz w:val="26"/>
-          <w:szCs w:val="26"/>
-        </w:rPr>
-        <w:t>idArme</w:t>
-      </w:r>
-      <w:proofErr w:type="spellEnd"/>
-      <w:r>
-        <w:rPr>
-          <w:rFonts w:ascii="Times New Roman" w:hAnsi="Times New Roman" w:cs="Times New Roman"/>
-          <w:sz w:val="26"/>
-          <w:szCs w:val="26"/>
-        </w:rPr>
-        <w:t> » de la table arme ce qui veut dire que leurs valeurs sont identiques c’est pour cela que l’on peut s’en servir comme lien entre les deux tables.</w:t>
+        <w:t>Exemple : dans la commande ci-dessus la colonne « fkARme » de la table détail commande est liée à la colonne « idArme » de la table arme ce qui veut dire que leurs valeurs sont identiques c’est pour cela que l’on peut s’en servir comme lien entre les deux tables.</w:t>
       </w:r>
     </w:p>
     <w:p>
@@ -5649,43 +5253,7 @@
           <w:sz w:val="26"/>
           <w:szCs w:val="26"/>
         </w:rPr>
-        <w:t>Le but de cette sélection est de Trouver le total dépensé par chaque joueur en ordonnant par le montant le plus élevé en premier, et limiter aux 10 premiers joueurs. La 1ère colonne doit avoir pour nom "</w:t>
-      </w:r>
-      <w:proofErr w:type="spellStart"/>
-      <w:r>
-        <w:rPr>
-          <w:rFonts w:ascii="Times New Roman" w:hAnsi="Times New Roman" w:cs="Times New Roman"/>
-          <w:sz w:val="26"/>
-          <w:szCs w:val="26"/>
-        </w:rPr>
-        <w:t>IdJoueur</w:t>
-      </w:r>
-      <w:proofErr w:type="spellEnd"/>
-      <w:r>
-        <w:rPr>
-          <w:rFonts w:ascii="Times New Roman" w:hAnsi="Times New Roman" w:cs="Times New Roman"/>
-          <w:sz w:val="26"/>
-          <w:szCs w:val="26"/>
-        </w:rPr>
-        <w:t>" et la 2ème colonne "</w:t>
-      </w:r>
-      <w:proofErr w:type="spellStart"/>
-      <w:r>
-        <w:rPr>
-          <w:rFonts w:ascii="Times New Roman" w:hAnsi="Times New Roman" w:cs="Times New Roman"/>
-          <w:sz w:val="26"/>
-          <w:szCs w:val="26"/>
-        </w:rPr>
-        <w:t>TotalDepense</w:t>
-      </w:r>
-      <w:proofErr w:type="spellEnd"/>
-      <w:r>
-        <w:rPr>
-          <w:rFonts w:ascii="Times New Roman" w:hAnsi="Times New Roman" w:cs="Times New Roman"/>
-          <w:sz w:val="26"/>
-          <w:szCs w:val="26"/>
-        </w:rPr>
-        <w:t>"</w:t>
+        <w:t>Le but de cette sélection est de Trouver le total dépensé par chaque joueur en ordonnant par le montant le plus élevé en premier, et limiter aux 10 premiers joueurs. La 1ère colonne doit avoir pour nom "IdJoueur" et la 2ème colonne "TotalDepense"</w:t>
       </w:r>
     </w:p>
     <w:p>
@@ -5841,25 +5409,7 @@
           <w:sz w:val="26"/>
           <w:szCs w:val="26"/>
         </w:rPr>
-        <w:t>Récupérez tous les joueurs et leurs commandes, même s'ils n'ont pas passé de commande. Dans cet exemple, même si un joueur n'a jamais passé de commande, il sera quand même listé, avec des valeurs `NULL` pour les champs de la table `</w:t>
-      </w:r>
-      <w:proofErr w:type="spellStart"/>
-      <w:r>
-        <w:rPr>
-          <w:rFonts w:ascii="Times New Roman" w:hAnsi="Times New Roman" w:cs="Times New Roman"/>
-          <w:sz w:val="26"/>
-          <w:szCs w:val="26"/>
-        </w:rPr>
-        <w:t>t_commande</w:t>
-      </w:r>
-      <w:proofErr w:type="spellEnd"/>
-      <w:r>
-        <w:rPr>
-          <w:rFonts w:ascii="Times New Roman" w:hAnsi="Times New Roman" w:cs="Times New Roman"/>
-          <w:sz w:val="26"/>
-          <w:szCs w:val="26"/>
-        </w:rPr>
-        <w:t>`.</w:t>
+        <w:t>Récupérez tous les joueurs et leurs commandes, même s'ils n'ont pas passé de commande. Dans cet exemple, même si un joueur n'a jamais passé de commande, il sera quand même listé, avec des valeurs `NULL` pour les champs de la table `t_commande`.</w:t>
       </w:r>
     </w:p>
     <w:p>
@@ -5999,25 +5549,7 @@
           <w:sz w:val="26"/>
           <w:szCs w:val="26"/>
         </w:rPr>
-        <w:t xml:space="preserve">sers tout comme le </w:t>
-      </w:r>
-      <w:proofErr w:type="spellStart"/>
-      <w:r>
-        <w:rPr>
-          <w:rFonts w:ascii="Times New Roman" w:hAnsi="Times New Roman" w:cs="Times New Roman"/>
-          <w:sz w:val="26"/>
-          <w:szCs w:val="26"/>
-        </w:rPr>
-        <w:t>join</w:t>
-      </w:r>
-      <w:proofErr w:type="spellEnd"/>
-      <w:r>
-        <w:rPr>
-          <w:rFonts w:ascii="Times New Roman" w:hAnsi="Times New Roman" w:cs="Times New Roman"/>
-          <w:sz w:val="26"/>
-          <w:szCs w:val="26"/>
-        </w:rPr>
-        <w:t xml:space="preserve"> à joindre une table cependant cette fois ci nous allons prendre toutes les infos de la table de </w:t>
+        <w:t xml:space="preserve">sers tout comme le join à joindre une table cependant cette fois ci nous allons prendre toutes les infos de la table de </w:t>
       </w:r>
       <w:r>
         <w:rPr>
@@ -6026,43 +5558,7 @@
           <w:szCs w:val="26"/>
         </w:rPr>
         <w:lastRenderedPageBreak/>
-        <w:t xml:space="preserve">gauche (table étant avant le </w:t>
-      </w:r>
-      <w:proofErr w:type="spellStart"/>
-      <w:r>
-        <w:rPr>
-          <w:rFonts w:ascii="Times New Roman" w:hAnsi="Times New Roman" w:cs="Times New Roman"/>
-          <w:sz w:val="26"/>
-          <w:szCs w:val="26"/>
-        </w:rPr>
-        <w:t>left</w:t>
-      </w:r>
-      <w:proofErr w:type="spellEnd"/>
-      <w:r>
-        <w:rPr>
-          <w:rFonts w:ascii="Times New Roman" w:hAnsi="Times New Roman" w:cs="Times New Roman"/>
-          <w:sz w:val="26"/>
-          <w:szCs w:val="26"/>
-        </w:rPr>
-        <w:t xml:space="preserve">) ce qui veut dire que nous prenons en compte les champs </w:t>
-      </w:r>
-      <w:proofErr w:type="spellStart"/>
-      <w:r>
-        <w:rPr>
-          <w:rFonts w:ascii="Times New Roman" w:hAnsi="Times New Roman" w:cs="Times New Roman"/>
-          <w:sz w:val="26"/>
-          <w:szCs w:val="26"/>
-        </w:rPr>
-        <w:t>null</w:t>
-      </w:r>
-      <w:proofErr w:type="spellEnd"/>
-      <w:r>
-        <w:rPr>
-          <w:rFonts w:ascii="Times New Roman" w:hAnsi="Times New Roman" w:cs="Times New Roman"/>
-          <w:sz w:val="26"/>
-          <w:szCs w:val="26"/>
-        </w:rPr>
-        <w:t xml:space="preserve"> étant donné que nous prenons tous les champs.</w:t>
+        <w:t>gauche (table étant avant le left) ce qui veut dire que nous prenons en compte les champs null étant donné que nous prenons tous les champs.</w:t>
       </w:r>
     </w:p>
     <w:p>
@@ -6265,18 +5761,8 @@
           <w:sz w:val="26"/>
           <w:szCs w:val="26"/>
         </w:rPr>
-        <w:t>« </w:t>
-      </w:r>
-      <w:proofErr w:type="gramStart"/>
-      <w:r>
-        <w:rPr>
-          <w:rFonts w:ascii="Times New Roman" w:hAnsi="Times New Roman" w:cs="Times New Roman"/>
-          <w:sz w:val="26"/>
-          <w:szCs w:val="26"/>
-        </w:rPr>
-        <w:t>LEFT»</w:t>
-      </w:r>
-      <w:proofErr w:type="gramEnd"/>
+        <w:t>« LEFT»</w:t>
+      </w:r>
       <w:r>
         <w:rPr>
           <w:rFonts w:ascii="Times New Roman" w:hAnsi="Times New Roman" w:cs="Times New Roman"/>
@@ -6920,25 +6406,7 @@
           <w:sz w:val="26"/>
           <w:szCs w:val="26"/>
         </w:rPr>
-        <w:t xml:space="preserve">Une fois le rôle créer nous devons lui attribuer les privilèges souhaiter, dans notre cas il nous </w:t>
-      </w:r>
-      <w:proofErr w:type="gramStart"/>
-      <w:r>
-        <w:rPr>
-          <w:rFonts w:ascii="Times New Roman" w:hAnsi="Times New Roman" w:cs="Times New Roman"/>
-          <w:sz w:val="26"/>
-          <w:szCs w:val="26"/>
-        </w:rPr>
-        <w:t>ai</w:t>
-      </w:r>
-      <w:proofErr w:type="gramEnd"/>
-      <w:r>
-        <w:rPr>
-          <w:rFonts w:ascii="Times New Roman" w:hAnsi="Times New Roman" w:cs="Times New Roman"/>
-          <w:sz w:val="26"/>
-          <w:szCs w:val="26"/>
-        </w:rPr>
-        <w:t xml:space="preserve"> demander de donner « CRUD » qui correspond </w:t>
+        <w:t xml:space="preserve">Une fois le rôle créer nous devons lui attribuer les privilèges souhaiter, dans notre cas il nous ai demander de donner « CRUD » qui correspond </w:t>
       </w:r>
       <w:r>
         <w:rPr>
@@ -7253,25 +6721,7 @@
           <w:sz w:val="26"/>
           <w:szCs w:val="26"/>
         </w:rPr>
-        <w:t xml:space="preserve">Une fois le rôle créer nous devons lui attribuer les privilèges souhaiter, dans notre cas il nous </w:t>
-      </w:r>
-      <w:proofErr w:type="gramStart"/>
-      <w:r>
-        <w:rPr>
-          <w:rFonts w:ascii="Times New Roman" w:hAnsi="Times New Roman" w:cs="Times New Roman"/>
-          <w:sz w:val="26"/>
-          <w:szCs w:val="26"/>
-        </w:rPr>
-        <w:t>ai</w:t>
-      </w:r>
-      <w:proofErr w:type="gramEnd"/>
-      <w:r>
-        <w:rPr>
-          <w:rFonts w:ascii="Times New Roman" w:hAnsi="Times New Roman" w:cs="Times New Roman"/>
-          <w:sz w:val="26"/>
-          <w:szCs w:val="26"/>
-        </w:rPr>
-        <w:t xml:space="preserve"> demander de donner </w:t>
+        <w:t xml:space="preserve">Une fois le rôle créer nous devons lui attribuer les privilèges souhaiter, dans notre cas il nous ai demander de donner </w:t>
       </w:r>
       <w:r>
         <w:rPr>
@@ -7600,25 +7050,7 @@
           <w:szCs w:val="26"/>
         </w:rPr>
         <w:lastRenderedPageBreak/>
-        <w:t xml:space="preserve">Il doit pouvoir mettre à </w:t>
-      </w:r>
-      <w:proofErr w:type="spellStart"/>
-      <w:proofErr w:type="gramStart"/>
-      <w:r>
-        <w:rPr>
-          <w:sz w:val="26"/>
-          <w:szCs w:val="26"/>
-        </w:rPr>
-        <w:t>jour,lire</w:t>
-      </w:r>
-      <w:proofErr w:type="spellEnd"/>
-      <w:proofErr w:type="gramEnd"/>
-      <w:r>
-        <w:rPr>
-          <w:sz w:val="26"/>
-          <w:szCs w:val="26"/>
-        </w:rPr>
-        <w:t xml:space="preserve"> et supprimer des armes</w:t>
+        <w:t>Il doit pouvoir mettre à jour,lire et supprimer des armes</w:t>
       </w:r>
       <w:r>
         <w:rPr>
@@ -8486,61 +7918,7 @@
           <w:sz w:val="26"/>
           <w:szCs w:val="26"/>
         </w:rPr>
-        <w:t xml:space="preserve">La partie POO du projet </w:t>
-      </w:r>
-      <w:proofErr w:type="spellStart"/>
-      <w:r>
-        <w:rPr>
-          <w:rFonts w:ascii="Times New Roman" w:hAnsi="Times New Roman" w:cs="Times New Roman"/>
-          <w:sz w:val="26"/>
-          <w:szCs w:val="26"/>
-        </w:rPr>
-        <w:t>Space</w:t>
-      </w:r>
-      <w:proofErr w:type="spellEnd"/>
-      <w:r>
-        <w:rPr>
-          <w:rFonts w:ascii="Times New Roman" w:hAnsi="Times New Roman" w:cs="Times New Roman"/>
-          <w:sz w:val="26"/>
-          <w:szCs w:val="26"/>
-        </w:rPr>
-        <w:t xml:space="preserve"> </w:t>
-      </w:r>
-      <w:proofErr w:type="spellStart"/>
-      <w:r>
-        <w:rPr>
-          <w:rFonts w:ascii="Times New Roman" w:hAnsi="Times New Roman" w:cs="Times New Roman"/>
-          <w:sz w:val="26"/>
-          <w:szCs w:val="26"/>
-        </w:rPr>
-        <w:t>Invader</w:t>
-      </w:r>
-      <w:proofErr w:type="spellEnd"/>
-      <w:r>
-        <w:rPr>
-          <w:rFonts w:ascii="Times New Roman" w:hAnsi="Times New Roman" w:cs="Times New Roman"/>
-          <w:sz w:val="26"/>
-          <w:szCs w:val="26"/>
-        </w:rPr>
-        <w:t xml:space="preserve"> </w:t>
-      </w:r>
-      <w:proofErr w:type="spellStart"/>
-      <w:r>
-        <w:rPr>
-          <w:rFonts w:ascii="Times New Roman" w:hAnsi="Times New Roman" w:cs="Times New Roman"/>
-          <w:sz w:val="26"/>
-          <w:szCs w:val="26"/>
-        </w:rPr>
-        <w:t>à</w:t>
-      </w:r>
-      <w:proofErr w:type="spellEnd"/>
-      <w:r>
-        <w:rPr>
-          <w:rFonts w:ascii="Times New Roman" w:hAnsi="Times New Roman" w:cs="Times New Roman"/>
-          <w:sz w:val="26"/>
-          <w:szCs w:val="26"/>
-        </w:rPr>
-        <w:t xml:space="preserve"> pour but d’introduire et d’appliquer les différentes notions de programmation liée aux classes.</w:t>
+        <w:t>La partie POO du projet Space Invader à pour but d’introduire et d’appliquer les différentes notions de programmation liée aux classes.</w:t>
       </w:r>
     </w:p>
     <w:p>
@@ -8565,61 +7943,7 @@
           <w:sz w:val="26"/>
           <w:szCs w:val="26"/>
         </w:rPr>
-        <w:t xml:space="preserve"> jeux </w:t>
-      </w:r>
-      <w:proofErr w:type="spellStart"/>
-      <w:r>
-        <w:rPr>
-          <w:rFonts w:ascii="Times New Roman" w:hAnsi="Times New Roman" w:cs="Times New Roman"/>
-          <w:sz w:val="26"/>
-          <w:szCs w:val="26"/>
-        </w:rPr>
-        <w:t>Space</w:t>
-      </w:r>
-      <w:proofErr w:type="spellEnd"/>
-      <w:r>
-        <w:rPr>
-          <w:rFonts w:ascii="Times New Roman" w:hAnsi="Times New Roman" w:cs="Times New Roman"/>
-          <w:sz w:val="26"/>
-          <w:szCs w:val="26"/>
-        </w:rPr>
-        <w:t xml:space="preserve"> </w:t>
-      </w:r>
-      <w:proofErr w:type="spellStart"/>
-      <w:r>
-        <w:rPr>
-          <w:rFonts w:ascii="Times New Roman" w:hAnsi="Times New Roman" w:cs="Times New Roman"/>
-          <w:sz w:val="26"/>
-          <w:szCs w:val="26"/>
-        </w:rPr>
-        <w:t>Invader</w:t>
-      </w:r>
-      <w:proofErr w:type="spellEnd"/>
-      <w:r>
-        <w:rPr>
-          <w:rFonts w:ascii="Times New Roman" w:hAnsi="Times New Roman" w:cs="Times New Roman"/>
-          <w:sz w:val="26"/>
-          <w:szCs w:val="26"/>
-        </w:rPr>
-        <w:t xml:space="preserve">, ce programme sera constitué de plusieurs classe et reprendra la structure Game Engine ainsi que le modèle MVC (Model </w:t>
-      </w:r>
-      <w:proofErr w:type="spellStart"/>
-      <w:r>
-        <w:rPr>
-          <w:rFonts w:ascii="Times New Roman" w:hAnsi="Times New Roman" w:cs="Times New Roman"/>
-          <w:sz w:val="26"/>
-          <w:szCs w:val="26"/>
-        </w:rPr>
-        <w:t>View</w:t>
-      </w:r>
-      <w:proofErr w:type="spellEnd"/>
-      <w:r>
-        <w:rPr>
-          <w:rFonts w:ascii="Times New Roman" w:hAnsi="Times New Roman" w:cs="Times New Roman"/>
-          <w:sz w:val="26"/>
-          <w:szCs w:val="26"/>
-        </w:rPr>
-        <w:t xml:space="preserve"> Controller)</w:t>
+        <w:t xml:space="preserve"> jeux Space Invader, ce programme sera constitué de plusieurs classe et reprendra la structure Game Engine ainsi que le modèle MVC (Model View Controller)</w:t>
       </w:r>
     </w:p>
     <w:p>
@@ -8849,15 +8173,7 @@
           </w:tcPr>
           <w:p>
             <w:r>
-              <w:t xml:space="preserve">En tant qu'utilisateur Je veux que mon ennemi tire un seul projectile vers le bas et jamais dans la même position Afin d'avoir du </w:t>
-            </w:r>
-            <w:proofErr w:type="gramStart"/>
-            <w:r>
-              <w:t>challenge</w:t>
-            </w:r>
-            <w:proofErr w:type="gramEnd"/>
-            <w:r>
-              <w:t xml:space="preserve"> dans le jeu</w:t>
+              <w:t>En tant qu'utilisateur Je veux que mon ennemi tire un seul projectile vers le bas et jamais dans la même position Afin d'avoir du challenge dans le jeu</w:t>
             </w:r>
           </w:p>
         </w:tc>
@@ -9274,15 +8590,7 @@
                 </w:tcPr>
                 <w:p>
                   <w:r>
-                    <w:t xml:space="preserve">Lorsque que je suis au bord de la console Quand je me déplace à droite ou </w:t>
-                  </w:r>
-                  <w:proofErr w:type="spellStart"/>
-                  <w:r>
-                    <w:t>a</w:t>
-                  </w:r>
-                  <w:proofErr w:type="spellEnd"/>
-                  <w:r>
-                    <w:t xml:space="preserve"> gauche encore vers le bord Le joueur est directement téléporté vers l'autre côté de la console</w:t>
+                    <w:t>Lorsque que je suis au bord de la console Quand je me déplace à droite ou a gauche encore vers le bord Le joueur est directement téléporté vers l'autre côté de la console</w:t>
                   </w:r>
                 </w:p>
               </w:tc>
@@ -9326,23 +8634,7 @@
                 </w:tcPr>
                 <w:p>
                   <w:r>
-                    <w:t xml:space="preserve">Dans ma fenêtre </w:t>
-                  </w:r>
-                  <w:proofErr w:type="spellStart"/>
-                  <w:r>
-                    <w:t>visual</w:t>
-                  </w:r>
-                  <w:proofErr w:type="spellEnd"/>
-                  <w:r>
-                    <w:t xml:space="preserve"> studio Quand je lance mon programme La fenêtre doit afficher le </w:t>
-                  </w:r>
-                  <w:proofErr w:type="spellStart"/>
-                  <w:r>
-                    <w:t>Playground</w:t>
-                  </w:r>
-                  <w:proofErr w:type="spellEnd"/>
-                  <w:r>
-                    <w:t xml:space="preserve"> avec le joueur (voir maquette)</w:t>
+                    <w:t>Dans ma fenêtre visual studio Quand je lance mon programme La fenêtre doit afficher le Playground avec le joueur (voir maquette)</w:t>
                   </w:r>
                 </w:p>
               </w:tc>
@@ -9390,15 +8682,7 @@
           </w:tcPr>
           <w:p>
             <w:r>
-              <w:t xml:space="preserve">En tant qu'utilisateur Je veux </w:t>
-            </w:r>
-            <w:proofErr w:type="spellStart"/>
-            <w:r>
-              <w:t>veux</w:t>
-            </w:r>
-            <w:proofErr w:type="spellEnd"/>
-            <w:r>
-              <w:t xml:space="preserve"> un menu Afin de pouvoir naviguer entre les options</w:t>
+              <w:t>En tant qu'utilisateur Je veux veux un menu Afin de pouvoir naviguer entre les options</w:t>
             </w:r>
           </w:p>
         </w:tc>
@@ -9538,15 +8822,7 @@
           </w:tcPr>
           <w:p>
             <w:r>
-              <w:t xml:space="preserve">En tant qu'utilisateur Je veux </w:t>
-            </w:r>
-            <w:proofErr w:type="spellStart"/>
-            <w:r>
-              <w:t>veux</w:t>
-            </w:r>
-            <w:proofErr w:type="spellEnd"/>
-            <w:r>
-              <w:t xml:space="preserve"> un menu Afin de pouvoir naviguer entre les options</w:t>
+              <w:t>En tant qu'utilisateur Je veux veux un menu Afin de pouvoir naviguer entre les options</w:t>
             </w:r>
           </w:p>
         </w:tc>
@@ -9895,7 +9171,6 @@
         </w:rPr>
       </w:pPr>
       <w:bookmarkStart w:id="19" w:name="_Toc147756887"/>
-      <w:proofErr w:type="spellStart"/>
       <w:r>
         <w:rPr>
           <w:rFonts w:ascii="Times New Roman" w:hAnsi="Times New Roman" w:cs="Times New Roman"/>
@@ -9905,41 +9180,22 @@
         <w:t>ChatGPT</w:t>
       </w:r>
       <w:bookmarkEnd w:id="19"/>
-      <w:proofErr w:type="spellEnd"/>
-    </w:p>
-    <w:p>
-      <w:pPr>
-        <w:rPr>
-          <w:rFonts w:ascii="Times New Roman" w:hAnsi="Times New Roman" w:cs="Times New Roman"/>
-          <w:sz w:val="26"/>
-          <w:szCs w:val="26"/>
-        </w:rPr>
-      </w:pPr>
-      <w:r>
-        <w:rPr>
-          <w:rFonts w:ascii="Times New Roman" w:hAnsi="Times New Roman" w:cs="Times New Roman"/>
-          <w:sz w:val="26"/>
-          <w:szCs w:val="26"/>
-        </w:rPr>
-        <w:t xml:space="preserve">Lors de ce projet j’ai à mainte reprise utiliser </w:t>
-      </w:r>
-      <w:proofErr w:type="spellStart"/>
-      <w:r>
-        <w:rPr>
-          <w:rFonts w:ascii="Times New Roman" w:hAnsi="Times New Roman" w:cs="Times New Roman"/>
-          <w:sz w:val="26"/>
-          <w:szCs w:val="26"/>
-        </w:rPr>
-        <w:t>ChatGPT</w:t>
-      </w:r>
-      <w:proofErr w:type="spellEnd"/>
-      <w:r>
-        <w:rPr>
-          <w:rFonts w:ascii="Times New Roman" w:hAnsi="Times New Roman" w:cs="Times New Roman"/>
-          <w:sz w:val="26"/>
-          <w:szCs w:val="26"/>
-        </w:rPr>
-        <w:t>, ces utilisations ont eu pour but d</w:t>
+    </w:p>
+    <w:p>
+      <w:pPr>
+        <w:rPr>
+          <w:rFonts w:ascii="Times New Roman" w:hAnsi="Times New Roman" w:cs="Times New Roman"/>
+          <w:sz w:val="26"/>
+          <w:szCs w:val="26"/>
+        </w:rPr>
+      </w:pPr>
+      <w:r>
+        <w:rPr>
+          <w:rFonts w:ascii="Times New Roman" w:hAnsi="Times New Roman" w:cs="Times New Roman"/>
+          <w:sz w:val="26"/>
+          <w:szCs w:val="26"/>
+        </w:rPr>
+        <w:t>Lors de ce projet j’ai à mainte reprise utiliser ChatGPT, ces utilisations ont eu pour but d</w:t>
       </w:r>
       <w:r>
         <w:rPr>
@@ -9964,15 +9220,15 @@
           <w:sz w:val="26"/>
           <w:szCs w:val="26"/>
         </w:rPr>
-        <w:t xml:space="preserve">J’ai aussi utilisé ce dernier afin de trouver certaines erreurs dans mon code, cependant mis à part certaines exception </w:t>
-      </w:r>
-      <w:r>
-        <w:rPr>
-          <w:rFonts w:ascii="Times New Roman" w:hAnsi="Times New Roman" w:cs="Times New Roman"/>
-          <w:sz w:val="26"/>
-          <w:szCs w:val="26"/>
-        </w:rPr>
-        <w:t>la plus</w:t>
+        <w:t>J’ai aussi utilisé ce dernier afin de trouver certaines erreurs dans mon code</w:t>
+      </w:r>
+      <w:r>
+        <w:rPr>
+          <w:rFonts w:ascii="Times New Roman" w:hAnsi="Times New Roman" w:cs="Times New Roman"/>
+          <w:sz w:val="26"/>
+          <w:szCs w:val="26"/>
+        </w:rPr>
+        <w:t>.</w:t>
       </w:r>
     </w:p>
     <w:p/>
@@ -10115,39 +9371,7 @@
           <w:sz w:val="26"/>
           <w:szCs w:val="26"/>
         </w:rPr>
-        <w:t xml:space="preserve"> et représentant un menu du jeu </w:t>
-      </w:r>
-      <w:proofErr w:type="spellStart"/>
-      <w:r>
-        <w:rPr>
-          <w:sz w:val="26"/>
-          <w:szCs w:val="26"/>
-        </w:rPr>
-        <w:t>Space</w:t>
-      </w:r>
-      <w:proofErr w:type="spellEnd"/>
-      <w:r>
-        <w:rPr>
-          <w:sz w:val="26"/>
-          <w:szCs w:val="26"/>
-        </w:rPr>
-        <w:t xml:space="preserve"> </w:t>
-      </w:r>
-      <w:proofErr w:type="spellStart"/>
-      <w:r>
-        <w:rPr>
-          <w:sz w:val="26"/>
-          <w:szCs w:val="26"/>
-        </w:rPr>
-        <w:t>Invader</w:t>
-      </w:r>
-      <w:proofErr w:type="spellEnd"/>
-      <w:r>
-        <w:rPr>
-          <w:sz w:val="26"/>
-          <w:szCs w:val="26"/>
-        </w:rPr>
-        <w:t>, ce menu doit reprendre les principes appris pendant le module I322.</w:t>
+        <w:t xml:space="preserve"> et représentant un menu du jeu Space Invader, ce menu doit reprendre les principes appris pendant le module I322.</w:t>
       </w:r>
     </w:p>
     <w:p>
@@ -10163,39 +9387,7 @@
           <w:sz w:val="26"/>
           <w:szCs w:val="26"/>
         </w:rPr>
-        <w:t xml:space="preserve">La première maquette consiste à représenter le jeu </w:t>
-      </w:r>
-      <w:proofErr w:type="spellStart"/>
-      <w:r>
-        <w:rPr>
-          <w:sz w:val="26"/>
-          <w:szCs w:val="26"/>
-        </w:rPr>
-        <w:t>Space</w:t>
-      </w:r>
-      <w:proofErr w:type="spellEnd"/>
-      <w:r>
-        <w:rPr>
-          <w:sz w:val="26"/>
-          <w:szCs w:val="26"/>
-        </w:rPr>
-        <w:t xml:space="preserve"> </w:t>
-      </w:r>
-      <w:proofErr w:type="spellStart"/>
-      <w:r>
-        <w:rPr>
-          <w:sz w:val="26"/>
-          <w:szCs w:val="26"/>
-        </w:rPr>
-        <w:t>Invader</w:t>
-      </w:r>
-      <w:proofErr w:type="spellEnd"/>
-      <w:r>
-        <w:rPr>
-          <w:sz w:val="26"/>
-          <w:szCs w:val="26"/>
-        </w:rPr>
-        <w:t xml:space="preserve"> comme il pourrait être si le temps et le support de développement étaient différent.</w:t>
+        <w:t>La première maquette consiste à représenter le jeu Space Invader comme il pourrait être si le temps et le support de développement étaient différent.</w:t>
       </w:r>
     </w:p>
     <w:p>
@@ -10215,39 +9407,7 @@
           <w:sz w:val="26"/>
           <w:szCs w:val="26"/>
         </w:rPr>
-        <w:t xml:space="preserve">La seconde maquette doit représenter la véritable maquette du </w:t>
-      </w:r>
-      <w:proofErr w:type="spellStart"/>
-      <w:r>
-        <w:rPr>
-          <w:sz w:val="26"/>
-          <w:szCs w:val="26"/>
-        </w:rPr>
-        <w:t>Space</w:t>
-      </w:r>
-      <w:proofErr w:type="spellEnd"/>
-      <w:r>
-        <w:rPr>
-          <w:sz w:val="26"/>
-          <w:szCs w:val="26"/>
-        </w:rPr>
-        <w:t xml:space="preserve"> </w:t>
-      </w:r>
-      <w:proofErr w:type="spellStart"/>
-      <w:r>
-        <w:rPr>
-          <w:sz w:val="26"/>
-          <w:szCs w:val="26"/>
-        </w:rPr>
-        <w:t>Invader</w:t>
-      </w:r>
-      <w:proofErr w:type="spellEnd"/>
-      <w:r>
-        <w:rPr>
-          <w:sz w:val="26"/>
-          <w:szCs w:val="26"/>
-        </w:rPr>
-        <w:t xml:space="preserve"> type console qui a été produit lors de la partie POO du projet</w:t>
+        <w:t>La seconde maquette doit représenter la véritable maquette du Space Invader type console qui a été produit lors de la partie POO du projet</w:t>
       </w:r>
       <w:r>
         <w:rPr>
@@ -12353,13 +11513,13 @@
     <w:rsid w:val="0058522E"/>
     <w:rsid w:val="007365E3"/>
     <w:rsid w:val="008961B1"/>
-    <w:rsid w:val="009C7420"/>
     <w:rsid w:val="00B15AEE"/>
     <w:rsid w:val="00C059C8"/>
     <w:rsid w:val="00C47BF1"/>
     <w:rsid w:val="00C72E37"/>
     <w:rsid w:val="00D1711C"/>
     <w:rsid w:val="00D90D8E"/>
+    <w:rsid w:val="00E21D69"/>
     <w:rsid w:val="00F918C4"/>
     <w:rsid w:val="00FE3950"/>
   </w:rsids>

</xml_diff>

<commit_message>
added new tests to UX part
</commit_message>
<xml_diff>
--- a/RepoGitSpaceInvaderBelkhiriaSofiene/Document/WorkInProgress/spicy invaderWord.docx
+++ b/RepoGitSpaceInvaderBelkhiriaSofiene/Document/WorkInProgress/spicy invaderWord.docx
@@ -2590,6 +2590,7 @@
       </w:pPr>
       <w:bookmarkStart w:id="1" w:name="_Toc147051587"/>
       <w:bookmarkStart w:id="2" w:name="_Toc149563906"/>
+      <w:proofErr w:type="spellStart"/>
       <w:r>
         <w:rPr>
           <w:rFonts w:ascii="Times New Roman" w:hAnsi="Times New Roman" w:cs="Times New Roman"/>
@@ -2601,6 +2602,7 @@
       </w:r>
       <w:bookmarkEnd w:id="1"/>
       <w:bookmarkEnd w:id="2"/>
+      <w:proofErr w:type="spellEnd"/>
     </w:p>
     <w:p>
       <w:pPr>
@@ -2654,7 +2656,25 @@
           <w:sz w:val="26"/>
           <w:szCs w:val="26"/>
         </w:rPr>
-        <w:t>La première étape est de se connecter à MySQL pour cela aller dans un le cmd où se trouve votre serveur MySQL et utiliser la commande suivante « mysql -u root -p ».</w:t>
+        <w:t>La première étape est de se connecter à MySQL pour cela aller dans un le cmd où se trouve votre serveur MySQL et utiliser la commande suivante « </w:t>
+      </w:r>
+      <w:proofErr w:type="spellStart"/>
+      <w:r>
+        <w:rPr>
+          <w:rFonts w:ascii="Times New Roman" w:hAnsi="Times New Roman" w:cs="Times New Roman"/>
+          <w:sz w:val="26"/>
+          <w:szCs w:val="26"/>
+        </w:rPr>
+        <w:t>mysql</w:t>
+      </w:r>
+      <w:proofErr w:type="spellEnd"/>
+      <w:r>
+        <w:rPr>
+          <w:rFonts w:ascii="Times New Roman" w:hAnsi="Times New Roman" w:cs="Times New Roman"/>
+          <w:sz w:val="26"/>
+          <w:szCs w:val="26"/>
+        </w:rPr>
+        <w:t xml:space="preserve"> -u root -p ».</w:t>
       </w:r>
     </w:p>
     <w:p>
@@ -2679,6 +2699,8 @@
         </w:rPr>
         <w:t>« </w:t>
       </w:r>
+      <w:proofErr w:type="spellStart"/>
+      <w:proofErr w:type="gramStart"/>
       <w:r>
         <w:rPr>
           <w:rFonts w:ascii="Times New Roman" w:hAnsi="Times New Roman" w:cs="Times New Roman"/>
@@ -2687,6 +2709,8 @@
         </w:rPr>
         <w:t>mysql</w:t>
       </w:r>
+      <w:proofErr w:type="spellEnd"/>
+      <w:proofErr w:type="gramEnd"/>
       <w:r>
         <w:rPr>
           <w:rFonts w:ascii="Times New Roman" w:hAnsi="Times New Roman" w:cs="Times New Roman"/>
@@ -3131,7 +3155,25 @@
           <w:sz w:val="26"/>
           <w:szCs w:val="26"/>
         </w:rPr>
-        <w:t>« D:\PROJETS\spicy_invader\db_space_invaders.sql » Cette partie est tout simplement le chemin du fichier il vous faudra donc le changer par l’endroit ou votre fichier « .sql » se trouve</w:t>
+        <w:t>« D:\PROJETS\spicy_invader\db_space_invaders.sql » Cette partie est tout simplement le chemin du fichier il vous faudra donc le changer par l’endroit ou votre fichier « .</w:t>
+      </w:r>
+      <w:proofErr w:type="spellStart"/>
+      <w:r>
+        <w:rPr>
+          <w:rFonts w:ascii="Times New Roman" w:hAnsi="Times New Roman" w:cs="Times New Roman"/>
+          <w:sz w:val="26"/>
+          <w:szCs w:val="26"/>
+        </w:rPr>
+        <w:t>sql</w:t>
+      </w:r>
+      <w:proofErr w:type="spellEnd"/>
+      <w:r>
+        <w:rPr>
+          <w:rFonts w:ascii="Times New Roman" w:hAnsi="Times New Roman" w:cs="Times New Roman"/>
+          <w:sz w:val="26"/>
+          <w:szCs w:val="26"/>
+        </w:rPr>
+        <w:t> » se trouve</w:t>
       </w:r>
     </w:p>
     <w:p>
@@ -3471,7 +3513,43 @@
           <w:sz w:val="26"/>
           <w:szCs w:val="26"/>
         </w:rPr>
-        <w:t>« docker exec-i » sers à exécuter quelque chose dans un conteneur docker c’est pour cela que après le «i » il vous est demander d’introduire l’identifiant du conteneur que vous souhaitez utiliser.</w:t>
+        <w:t>« </w:t>
+      </w:r>
+      <w:proofErr w:type="gramStart"/>
+      <w:r>
+        <w:rPr>
+          <w:rFonts w:ascii="Times New Roman" w:hAnsi="Times New Roman" w:cs="Times New Roman"/>
+          <w:sz w:val="26"/>
+          <w:szCs w:val="26"/>
+        </w:rPr>
+        <w:t>docker</w:t>
+      </w:r>
+      <w:proofErr w:type="gramEnd"/>
+      <w:r>
+        <w:rPr>
+          <w:rFonts w:ascii="Times New Roman" w:hAnsi="Times New Roman" w:cs="Times New Roman"/>
+          <w:sz w:val="26"/>
+          <w:szCs w:val="26"/>
+        </w:rPr>
+        <w:t xml:space="preserve"> </w:t>
+      </w:r>
+      <w:proofErr w:type="spellStart"/>
+      <w:r>
+        <w:rPr>
+          <w:rFonts w:ascii="Times New Roman" w:hAnsi="Times New Roman" w:cs="Times New Roman"/>
+          <w:sz w:val="26"/>
+          <w:szCs w:val="26"/>
+        </w:rPr>
+        <w:t>exec</w:t>
+      </w:r>
+      <w:proofErr w:type="spellEnd"/>
+      <w:r>
+        <w:rPr>
+          <w:rFonts w:ascii="Times New Roman" w:hAnsi="Times New Roman" w:cs="Times New Roman"/>
+          <w:sz w:val="26"/>
+          <w:szCs w:val="26"/>
+        </w:rPr>
+        <w:t>-i » sers à exécuter quelque chose dans un conteneur docker c’est pour cela que après le «i » il vous est demander d’introduire l’identifiant du conteneur que vous souhaitez utiliser.</w:t>
       </w:r>
     </w:p>
     <w:p>
@@ -3494,7 +3572,25 @@
           <w:sz w:val="26"/>
           <w:szCs w:val="26"/>
         </w:rPr>
-        <w:t xml:space="preserve">A noté que « -i » indique que à la suite de l’exécution de la commande vous aller sortir du conteneur à l’opposé de « -it » qui lui indique que vous </w:t>
+        <w:t>A noté que « -i » indique que à la suite de l’exécution de la commande vous aller sortir du conteneur à l’opposé de « -</w:t>
+      </w:r>
+      <w:proofErr w:type="spellStart"/>
+      <w:r>
+        <w:rPr>
+          <w:rFonts w:ascii="Times New Roman" w:hAnsi="Times New Roman" w:cs="Times New Roman"/>
+          <w:sz w:val="26"/>
+          <w:szCs w:val="26"/>
+        </w:rPr>
+        <w:t>it</w:t>
+      </w:r>
+      <w:proofErr w:type="spellEnd"/>
+      <w:r>
+        <w:rPr>
+          <w:rFonts w:ascii="Times New Roman" w:hAnsi="Times New Roman" w:cs="Times New Roman"/>
+          <w:sz w:val="26"/>
+          <w:szCs w:val="26"/>
+        </w:rPr>
+        <w:t xml:space="preserve"> » qui lui indique que vous </w:t>
       </w:r>
       <w:r>
         <w:rPr>
@@ -3968,7 +4064,43 @@
           <w:sz w:val="26"/>
           <w:szCs w:val="26"/>
         </w:rPr>
-        <w:t xml:space="preserve"> Le but de cette sélection est de sélectionner les 5 meilleurs joueurs en termes de point de space invaders.</w:t>
+        <w:t xml:space="preserve"> Le but de cette sélection est de sélectionner les 5 meilleurs joueurs en termes de point de </w:t>
+      </w:r>
+      <w:proofErr w:type="spellStart"/>
+      <w:r>
+        <w:rPr>
+          <w:rFonts w:ascii="Times New Roman" w:hAnsi="Times New Roman" w:cs="Times New Roman"/>
+          <w:sz w:val="26"/>
+          <w:szCs w:val="26"/>
+        </w:rPr>
+        <w:t>space</w:t>
+      </w:r>
+      <w:proofErr w:type="spellEnd"/>
+      <w:r>
+        <w:rPr>
+          <w:rFonts w:ascii="Times New Roman" w:hAnsi="Times New Roman" w:cs="Times New Roman"/>
+          <w:sz w:val="26"/>
+          <w:szCs w:val="26"/>
+        </w:rPr>
+        <w:t xml:space="preserve"> </w:t>
+      </w:r>
+      <w:proofErr w:type="spellStart"/>
+      <w:r>
+        <w:rPr>
+          <w:rFonts w:ascii="Times New Roman" w:hAnsi="Times New Roman" w:cs="Times New Roman"/>
+          <w:sz w:val="26"/>
+          <w:szCs w:val="26"/>
+        </w:rPr>
+        <w:t>invaders</w:t>
+      </w:r>
+      <w:proofErr w:type="spellEnd"/>
+      <w:r>
+        <w:rPr>
+          <w:rFonts w:ascii="Times New Roman" w:hAnsi="Times New Roman" w:cs="Times New Roman"/>
+          <w:sz w:val="26"/>
+          <w:szCs w:val="26"/>
+        </w:rPr>
+        <w:t>.</w:t>
       </w:r>
     </w:p>
     <w:p>
@@ -4189,7 +4321,25 @@
           <w:sz w:val="26"/>
           <w:szCs w:val="26"/>
         </w:rPr>
-        <w:t xml:space="preserve"> à indiquer depuis quelle table la colonne doit être prise il s’agit de la colonne « t_joueur » dans notre cas</w:t>
+        <w:t xml:space="preserve"> à indiquer depuis quelle table la colonne doit être prise il s’agit de la colonne « </w:t>
+      </w:r>
+      <w:proofErr w:type="spellStart"/>
+      <w:r>
+        <w:rPr>
+          <w:rFonts w:ascii="Times New Roman" w:hAnsi="Times New Roman" w:cs="Times New Roman"/>
+          <w:sz w:val="26"/>
+          <w:szCs w:val="26"/>
+        </w:rPr>
+        <w:t>t_joueur</w:t>
+      </w:r>
+      <w:proofErr w:type="spellEnd"/>
+      <w:r>
+        <w:rPr>
+          <w:rFonts w:ascii="Times New Roman" w:hAnsi="Times New Roman" w:cs="Times New Roman"/>
+          <w:sz w:val="26"/>
+          <w:szCs w:val="26"/>
+        </w:rPr>
+        <w:t> » dans notre cas</w:t>
       </w:r>
       <w:r>
         <w:rPr>
@@ -4347,7 +4497,61 @@
           <w:sz w:val="26"/>
           <w:szCs w:val="26"/>
         </w:rPr>
-        <w:t xml:space="preserve"> Le but de cette sélection est de Trouver le prix maximum, minimum et moyen des armes. Les colonnes doivent avoir pour nom « PrixMaximum », « PrixMinimum » et « PrixMoyen »</w:t>
+        <w:t xml:space="preserve"> Le but de cette sélection est de Trouver le prix maximum, minimum et moyen des armes. Les colonnes doivent avoir pour nom « </w:t>
+      </w:r>
+      <w:proofErr w:type="spellStart"/>
+      <w:r>
+        <w:rPr>
+          <w:rFonts w:ascii="Times New Roman" w:hAnsi="Times New Roman" w:cs="Times New Roman"/>
+          <w:sz w:val="26"/>
+          <w:szCs w:val="26"/>
+        </w:rPr>
+        <w:t>PrixMaximum</w:t>
+      </w:r>
+      <w:proofErr w:type="spellEnd"/>
+      <w:r>
+        <w:rPr>
+          <w:rFonts w:ascii="Times New Roman" w:hAnsi="Times New Roman" w:cs="Times New Roman"/>
+          <w:sz w:val="26"/>
+          <w:szCs w:val="26"/>
+        </w:rPr>
+        <w:t xml:space="preserve"> », « </w:t>
+      </w:r>
+      <w:proofErr w:type="spellStart"/>
+      <w:r>
+        <w:rPr>
+          <w:rFonts w:ascii="Times New Roman" w:hAnsi="Times New Roman" w:cs="Times New Roman"/>
+          <w:sz w:val="26"/>
+          <w:szCs w:val="26"/>
+        </w:rPr>
+        <w:t>PrixMinimum</w:t>
+      </w:r>
+      <w:proofErr w:type="spellEnd"/>
+      <w:r>
+        <w:rPr>
+          <w:rFonts w:ascii="Times New Roman" w:hAnsi="Times New Roman" w:cs="Times New Roman"/>
+          <w:sz w:val="26"/>
+          <w:szCs w:val="26"/>
+        </w:rPr>
+        <w:t xml:space="preserve"> » et « </w:t>
+      </w:r>
+      <w:proofErr w:type="spellStart"/>
+      <w:r>
+        <w:rPr>
+          <w:rFonts w:ascii="Times New Roman" w:hAnsi="Times New Roman" w:cs="Times New Roman"/>
+          <w:sz w:val="26"/>
+          <w:szCs w:val="26"/>
+        </w:rPr>
+        <w:t>PrixMoyen</w:t>
+      </w:r>
+      <w:proofErr w:type="spellEnd"/>
+      <w:r>
+        <w:rPr>
+          <w:rFonts w:ascii="Times New Roman" w:hAnsi="Times New Roman" w:cs="Times New Roman"/>
+          <w:sz w:val="26"/>
+          <w:szCs w:val="26"/>
+        </w:rPr>
+        <w:t> »</w:t>
       </w:r>
     </w:p>
     <w:p>
@@ -4631,7 +4835,43 @@
           <w:sz w:val="26"/>
           <w:szCs w:val="26"/>
         </w:rPr>
-        <w:t>Le but de cette sélection est de Trouver le nombre total de commandes par joueur et trier du plus grand nombre au plus petit. La 1ère colonne aura pour nom "IdJoueur", la 2ème colonne aura pour nom "NombreCommandes".</w:t>
+        <w:t>Le but de cette sélection est de Trouver le nombre total de commandes par joueur et trier du plus grand nombre au plus petit. La 1ère colonne aura pour nom "</w:t>
+      </w:r>
+      <w:proofErr w:type="spellStart"/>
+      <w:r>
+        <w:rPr>
+          <w:rFonts w:ascii="Times New Roman" w:hAnsi="Times New Roman" w:cs="Times New Roman"/>
+          <w:sz w:val="26"/>
+          <w:szCs w:val="26"/>
+        </w:rPr>
+        <w:t>IdJoueur</w:t>
+      </w:r>
+      <w:proofErr w:type="spellEnd"/>
+      <w:r>
+        <w:rPr>
+          <w:rFonts w:ascii="Times New Roman" w:hAnsi="Times New Roman" w:cs="Times New Roman"/>
+          <w:sz w:val="26"/>
+          <w:szCs w:val="26"/>
+        </w:rPr>
+        <w:t>", la 2ème colonne aura pour nom "</w:t>
+      </w:r>
+      <w:proofErr w:type="spellStart"/>
+      <w:r>
+        <w:rPr>
+          <w:rFonts w:ascii="Times New Roman" w:hAnsi="Times New Roman" w:cs="Times New Roman"/>
+          <w:sz w:val="26"/>
+          <w:szCs w:val="26"/>
+        </w:rPr>
+        <w:t>NombreCommandes</w:t>
+      </w:r>
+      <w:proofErr w:type="spellEnd"/>
+      <w:r>
+        <w:rPr>
+          <w:rFonts w:ascii="Times New Roman" w:hAnsi="Times New Roman" w:cs="Times New Roman"/>
+          <w:sz w:val="26"/>
+          <w:szCs w:val="26"/>
+        </w:rPr>
+        <w:t>".</w:t>
       </w:r>
     </w:p>
     <w:p>
@@ -4809,7 +5049,43 @@
           <w:sz w:val="26"/>
           <w:szCs w:val="26"/>
         </w:rPr>
-        <w:t xml:space="preserve"> pour chaque « fkJoueur » c’est pour cela que nous groupant en fonction de « fkJoueur » à noter que vous ne pouvez que grouper par une colonne qui se trouve dans le select.</w:t>
+        <w:t xml:space="preserve"> pour chaque « </w:t>
+      </w:r>
+      <w:proofErr w:type="spellStart"/>
+      <w:r>
+        <w:rPr>
+          <w:rFonts w:ascii="Times New Roman" w:hAnsi="Times New Roman" w:cs="Times New Roman"/>
+          <w:sz w:val="26"/>
+          <w:szCs w:val="26"/>
+        </w:rPr>
+        <w:t>fkJoueur</w:t>
+      </w:r>
+      <w:proofErr w:type="spellEnd"/>
+      <w:r>
+        <w:rPr>
+          <w:rFonts w:ascii="Times New Roman" w:hAnsi="Times New Roman" w:cs="Times New Roman"/>
+          <w:sz w:val="26"/>
+          <w:szCs w:val="26"/>
+        </w:rPr>
+        <w:t> » c’est pour cela que nous groupant en fonction de « </w:t>
+      </w:r>
+      <w:proofErr w:type="spellStart"/>
+      <w:r>
+        <w:rPr>
+          <w:rFonts w:ascii="Times New Roman" w:hAnsi="Times New Roman" w:cs="Times New Roman"/>
+          <w:sz w:val="26"/>
+          <w:szCs w:val="26"/>
+        </w:rPr>
+        <w:t>fkJoueur</w:t>
+      </w:r>
+      <w:proofErr w:type="spellEnd"/>
+      <w:r>
+        <w:rPr>
+          <w:rFonts w:ascii="Times New Roman" w:hAnsi="Times New Roman" w:cs="Times New Roman"/>
+          <w:sz w:val="26"/>
+          <w:szCs w:val="26"/>
+        </w:rPr>
+        <w:t> » à noter que vous ne pouvez que grouper par une colonne qui se trouve dans le select.</w:t>
       </w:r>
     </w:p>
     <w:p>
@@ -4858,7 +5134,43 @@
           <w:sz w:val="26"/>
           <w:szCs w:val="26"/>
         </w:rPr>
-        <w:t>Le but de cette sélection est de Trouver les joueurs qui ont passé plus de 2 commandes. La 1ère colonne aura pour nom "IdJoueur", la 2ème colonne aura pour nom "NombreCommandes".</w:t>
+        <w:t>Le but de cette sélection est de Trouver les joueurs qui ont passé plus de 2 commandes. La 1ère colonne aura pour nom "</w:t>
+      </w:r>
+      <w:proofErr w:type="spellStart"/>
+      <w:r>
+        <w:rPr>
+          <w:rFonts w:ascii="Times New Roman" w:hAnsi="Times New Roman" w:cs="Times New Roman"/>
+          <w:sz w:val="26"/>
+          <w:szCs w:val="26"/>
+        </w:rPr>
+        <w:t>IdJoueur</w:t>
+      </w:r>
+      <w:proofErr w:type="spellEnd"/>
+      <w:r>
+        <w:rPr>
+          <w:rFonts w:ascii="Times New Roman" w:hAnsi="Times New Roman" w:cs="Times New Roman"/>
+          <w:sz w:val="26"/>
+          <w:szCs w:val="26"/>
+        </w:rPr>
+        <w:t>", la 2ème colonne aura pour nom "</w:t>
+      </w:r>
+      <w:proofErr w:type="spellStart"/>
+      <w:r>
+        <w:rPr>
+          <w:rFonts w:ascii="Times New Roman" w:hAnsi="Times New Roman" w:cs="Times New Roman"/>
+          <w:sz w:val="26"/>
+          <w:szCs w:val="26"/>
+        </w:rPr>
+        <w:t>NombreCommandes</w:t>
+      </w:r>
+      <w:proofErr w:type="spellEnd"/>
+      <w:r>
+        <w:rPr>
+          <w:rFonts w:ascii="Times New Roman" w:hAnsi="Times New Roman" w:cs="Times New Roman"/>
+          <w:sz w:val="26"/>
+          <w:szCs w:val="26"/>
+        </w:rPr>
+        <w:t>".</w:t>
       </w:r>
     </w:p>
     <w:p>
@@ -5248,7 +5560,45 @@
           <w:sz w:val="26"/>
           <w:szCs w:val="26"/>
         </w:rPr>
-        <w:t xml:space="preserve"> permet de faire une sélection sur plusieurs tables, on se sert donc de join pour importer une nouvelle table dans la sélection, dans ce cas nous important les table arme,commande et joueur.</w:t>
+        <w:t xml:space="preserve"> permet de faire une sélection sur plusieurs tables, on se sert donc de </w:t>
+      </w:r>
+      <w:proofErr w:type="spellStart"/>
+      <w:r>
+        <w:rPr>
+          <w:rFonts w:ascii="Times New Roman" w:hAnsi="Times New Roman" w:cs="Times New Roman"/>
+          <w:sz w:val="26"/>
+          <w:szCs w:val="26"/>
+        </w:rPr>
+        <w:t>join</w:t>
+      </w:r>
+      <w:proofErr w:type="spellEnd"/>
+      <w:r>
+        <w:rPr>
+          <w:rFonts w:ascii="Times New Roman" w:hAnsi="Times New Roman" w:cs="Times New Roman"/>
+          <w:sz w:val="26"/>
+          <w:szCs w:val="26"/>
+        </w:rPr>
+        <w:t xml:space="preserve"> pour importer une nouvelle table dans la sélection, dans ce cas nous important les table </w:t>
+      </w:r>
+      <w:proofErr w:type="spellStart"/>
+      <w:proofErr w:type="gramStart"/>
+      <w:r>
+        <w:rPr>
+          <w:rFonts w:ascii="Times New Roman" w:hAnsi="Times New Roman" w:cs="Times New Roman"/>
+          <w:sz w:val="26"/>
+          <w:szCs w:val="26"/>
+        </w:rPr>
+        <w:t>arme,commande</w:t>
+      </w:r>
+      <w:proofErr w:type="spellEnd"/>
+      <w:proofErr w:type="gramEnd"/>
+      <w:r>
+        <w:rPr>
+          <w:rFonts w:ascii="Times New Roman" w:hAnsi="Times New Roman" w:cs="Times New Roman"/>
+          <w:sz w:val="26"/>
+          <w:szCs w:val="26"/>
+        </w:rPr>
+        <w:t xml:space="preserve"> et joueur.</w:t>
       </w:r>
     </w:p>
     <w:p>
@@ -5312,8 +5662,18 @@
           <w:sz w:val="26"/>
           <w:szCs w:val="26"/>
         </w:rPr>
-        <w:t>« JOIN»</w:t>
-      </w:r>
+        <w:t>« </w:t>
+      </w:r>
+      <w:proofErr w:type="gramStart"/>
+      <w:r>
+        <w:rPr>
+          <w:rFonts w:ascii="Times New Roman" w:hAnsi="Times New Roman" w:cs="Times New Roman"/>
+          <w:sz w:val="26"/>
+          <w:szCs w:val="26"/>
+        </w:rPr>
+        <w:t>JOIN»</w:t>
+      </w:r>
+      <w:proofErr w:type="gramEnd"/>
       <w:r>
         <w:rPr>
           <w:rFonts w:ascii="Times New Roman" w:hAnsi="Times New Roman" w:cs="Times New Roman"/>
@@ -5352,7 +5712,25 @@
           <w:sz w:val="26"/>
           <w:szCs w:val="26"/>
         </w:rPr>
-        <w:t xml:space="preserve">, celui-ci sert a indiquer un point d’attache entre les table, il est donc pas possible d’effectuer un </w:t>
+        <w:t xml:space="preserve">, celui-ci sert </w:t>
+      </w:r>
+      <w:proofErr w:type="spellStart"/>
+      <w:r>
+        <w:rPr>
+          <w:rFonts w:ascii="Times New Roman" w:hAnsi="Times New Roman" w:cs="Times New Roman"/>
+          <w:sz w:val="26"/>
+          <w:szCs w:val="26"/>
+        </w:rPr>
+        <w:t>a</w:t>
+      </w:r>
+      <w:proofErr w:type="spellEnd"/>
+      <w:r>
+        <w:rPr>
+          <w:rFonts w:ascii="Times New Roman" w:hAnsi="Times New Roman" w:cs="Times New Roman"/>
+          <w:sz w:val="26"/>
+          <w:szCs w:val="26"/>
+        </w:rPr>
+        <w:t xml:space="preserve"> indiquer un point d’attache entre les table, il est donc pas possible d’effectuer un </w:t>
       </w:r>
       <w:r>
         <w:rPr>
@@ -5415,7 +5793,43 @@
           <w:sz w:val="26"/>
           <w:szCs w:val="26"/>
         </w:rPr>
-        <w:t>Exemple : dans la commande ci-dessus la colonne « fkARme » de la table détail commande est liée à la colonne « idArme » de la table arme ce qui veut dire que leurs valeurs sont identiques c’est pour cela que l’on peut s’en servir comme lien entre les deux tables.</w:t>
+        <w:t>Exemple : dans la commande ci-dessus la colonne « </w:t>
+      </w:r>
+      <w:proofErr w:type="spellStart"/>
+      <w:r>
+        <w:rPr>
+          <w:rFonts w:ascii="Times New Roman" w:hAnsi="Times New Roman" w:cs="Times New Roman"/>
+          <w:sz w:val="26"/>
+          <w:szCs w:val="26"/>
+        </w:rPr>
+        <w:t>fkARme</w:t>
+      </w:r>
+      <w:proofErr w:type="spellEnd"/>
+      <w:r>
+        <w:rPr>
+          <w:rFonts w:ascii="Times New Roman" w:hAnsi="Times New Roman" w:cs="Times New Roman"/>
+          <w:sz w:val="26"/>
+          <w:szCs w:val="26"/>
+        </w:rPr>
+        <w:t> » de la table détail commande est liée à la colonne « </w:t>
+      </w:r>
+      <w:proofErr w:type="spellStart"/>
+      <w:r>
+        <w:rPr>
+          <w:rFonts w:ascii="Times New Roman" w:hAnsi="Times New Roman" w:cs="Times New Roman"/>
+          <w:sz w:val="26"/>
+          <w:szCs w:val="26"/>
+        </w:rPr>
+        <w:t>idArme</w:t>
+      </w:r>
+      <w:proofErr w:type="spellEnd"/>
+      <w:r>
+        <w:rPr>
+          <w:rFonts w:ascii="Times New Roman" w:hAnsi="Times New Roman" w:cs="Times New Roman"/>
+          <w:sz w:val="26"/>
+          <w:szCs w:val="26"/>
+        </w:rPr>
+        <w:t> » de la table arme ce qui veut dire que leurs valeurs sont identiques c’est pour cela que l’on peut s’en servir comme lien entre les deux tables.</w:t>
       </w:r>
     </w:p>
     <w:p>
@@ -5461,7 +5875,43 @@
           <w:sz w:val="26"/>
           <w:szCs w:val="26"/>
         </w:rPr>
-        <w:t>Le but de cette sélection est de Trouver le total dépensé par chaque joueur en ordonnant par le montant le plus élevé en premier, et limiter aux 10 premiers joueurs. La 1ère colonne doit avoir pour nom "IdJoueur" et la 2ème colonne "TotalDepense"</w:t>
+        <w:t>Le but de cette sélection est de Trouver le total dépensé par chaque joueur en ordonnant par le montant le plus élevé en premier, et limiter aux 10 premiers joueurs. La 1ère colonne doit avoir pour nom "</w:t>
+      </w:r>
+      <w:proofErr w:type="spellStart"/>
+      <w:r>
+        <w:rPr>
+          <w:rFonts w:ascii="Times New Roman" w:hAnsi="Times New Roman" w:cs="Times New Roman"/>
+          <w:sz w:val="26"/>
+          <w:szCs w:val="26"/>
+        </w:rPr>
+        <w:t>IdJoueur</w:t>
+      </w:r>
+      <w:proofErr w:type="spellEnd"/>
+      <w:r>
+        <w:rPr>
+          <w:rFonts w:ascii="Times New Roman" w:hAnsi="Times New Roman" w:cs="Times New Roman"/>
+          <w:sz w:val="26"/>
+          <w:szCs w:val="26"/>
+        </w:rPr>
+        <w:t>" et la 2ème colonne "</w:t>
+      </w:r>
+      <w:proofErr w:type="spellStart"/>
+      <w:r>
+        <w:rPr>
+          <w:rFonts w:ascii="Times New Roman" w:hAnsi="Times New Roman" w:cs="Times New Roman"/>
+          <w:sz w:val="26"/>
+          <w:szCs w:val="26"/>
+        </w:rPr>
+        <w:t>TotalDepense</w:t>
+      </w:r>
+      <w:proofErr w:type="spellEnd"/>
+      <w:r>
+        <w:rPr>
+          <w:rFonts w:ascii="Times New Roman" w:hAnsi="Times New Roman" w:cs="Times New Roman"/>
+          <w:sz w:val="26"/>
+          <w:szCs w:val="26"/>
+        </w:rPr>
+        <w:t>"</w:t>
       </w:r>
     </w:p>
     <w:p>
@@ -5617,7 +6067,25 @@
           <w:sz w:val="26"/>
           <w:szCs w:val="26"/>
         </w:rPr>
-        <w:t>Récupérez tous les joueurs et leurs commandes, même s'ils n'ont pas passé de commande. Dans cet exemple, même si un joueur n'a jamais passé de commande, il sera quand même listé, avec des valeurs `NULL` pour les champs de la table `t_commande`.</w:t>
+        <w:t>Récupérez tous les joueurs et leurs commandes, même s'ils n'ont pas passé de commande. Dans cet exemple, même si un joueur n'a jamais passé de commande, il sera quand même listé, avec des valeurs `NULL` pour les champs de la table `</w:t>
+      </w:r>
+      <w:proofErr w:type="spellStart"/>
+      <w:r>
+        <w:rPr>
+          <w:rFonts w:ascii="Times New Roman" w:hAnsi="Times New Roman" w:cs="Times New Roman"/>
+          <w:sz w:val="26"/>
+          <w:szCs w:val="26"/>
+        </w:rPr>
+        <w:t>t_commande</w:t>
+      </w:r>
+      <w:proofErr w:type="spellEnd"/>
+      <w:r>
+        <w:rPr>
+          <w:rFonts w:ascii="Times New Roman" w:hAnsi="Times New Roman" w:cs="Times New Roman"/>
+          <w:sz w:val="26"/>
+          <w:szCs w:val="26"/>
+        </w:rPr>
+        <w:t>`.</w:t>
       </w:r>
     </w:p>
     <w:p>
@@ -5757,7 +6225,25 @@
           <w:sz w:val="26"/>
           <w:szCs w:val="26"/>
         </w:rPr>
-        <w:t xml:space="preserve">sers tout comme le join à joindre une table cependant cette fois ci nous allons prendre toutes les infos de la table de </w:t>
+        <w:t xml:space="preserve">sers tout comme le </w:t>
+      </w:r>
+      <w:proofErr w:type="spellStart"/>
+      <w:r>
+        <w:rPr>
+          <w:rFonts w:ascii="Times New Roman" w:hAnsi="Times New Roman" w:cs="Times New Roman"/>
+          <w:sz w:val="26"/>
+          <w:szCs w:val="26"/>
+        </w:rPr>
+        <w:t>join</w:t>
+      </w:r>
+      <w:proofErr w:type="spellEnd"/>
+      <w:r>
+        <w:rPr>
+          <w:rFonts w:ascii="Times New Roman" w:hAnsi="Times New Roman" w:cs="Times New Roman"/>
+          <w:sz w:val="26"/>
+          <w:szCs w:val="26"/>
+        </w:rPr>
+        <w:t xml:space="preserve"> à joindre une table cependant cette fois ci nous allons prendre toutes les infos de la table de </w:t>
       </w:r>
       <w:r>
         <w:rPr>
@@ -5766,7 +6252,43 @@
           <w:szCs w:val="26"/>
         </w:rPr>
         <w:lastRenderedPageBreak/>
-        <w:t>gauche (table étant avant le left) ce qui veut dire que nous prenons en compte les champs null étant donné que nous prenons tous les champs.</w:t>
+        <w:t xml:space="preserve">gauche (table étant avant le </w:t>
+      </w:r>
+      <w:proofErr w:type="spellStart"/>
+      <w:r>
+        <w:rPr>
+          <w:rFonts w:ascii="Times New Roman" w:hAnsi="Times New Roman" w:cs="Times New Roman"/>
+          <w:sz w:val="26"/>
+          <w:szCs w:val="26"/>
+        </w:rPr>
+        <w:t>left</w:t>
+      </w:r>
+      <w:proofErr w:type="spellEnd"/>
+      <w:r>
+        <w:rPr>
+          <w:rFonts w:ascii="Times New Roman" w:hAnsi="Times New Roman" w:cs="Times New Roman"/>
+          <w:sz w:val="26"/>
+          <w:szCs w:val="26"/>
+        </w:rPr>
+        <w:t xml:space="preserve">) ce qui veut dire que nous prenons en compte les champs </w:t>
+      </w:r>
+      <w:proofErr w:type="spellStart"/>
+      <w:r>
+        <w:rPr>
+          <w:rFonts w:ascii="Times New Roman" w:hAnsi="Times New Roman" w:cs="Times New Roman"/>
+          <w:sz w:val="26"/>
+          <w:szCs w:val="26"/>
+        </w:rPr>
+        <w:t>null</w:t>
+      </w:r>
+      <w:proofErr w:type="spellEnd"/>
+      <w:r>
+        <w:rPr>
+          <w:rFonts w:ascii="Times New Roman" w:hAnsi="Times New Roman" w:cs="Times New Roman"/>
+          <w:sz w:val="26"/>
+          <w:szCs w:val="26"/>
+        </w:rPr>
+        <w:t xml:space="preserve"> étant donné que nous prenons tous les champs.</w:t>
       </w:r>
     </w:p>
     <w:p>
@@ -5969,8 +6491,18 @@
           <w:sz w:val="26"/>
           <w:szCs w:val="26"/>
         </w:rPr>
-        <w:t>« LEFT»</w:t>
-      </w:r>
+        <w:t>« </w:t>
+      </w:r>
+      <w:proofErr w:type="gramStart"/>
+      <w:r>
+        <w:rPr>
+          <w:rFonts w:ascii="Times New Roman" w:hAnsi="Times New Roman" w:cs="Times New Roman"/>
+          <w:sz w:val="26"/>
+          <w:szCs w:val="26"/>
+        </w:rPr>
+        <w:t>LEFT»</w:t>
+      </w:r>
+      <w:proofErr w:type="gramEnd"/>
       <w:r>
         <w:rPr>
           <w:rFonts w:ascii="Times New Roman" w:hAnsi="Times New Roman" w:cs="Times New Roman"/>
@@ -6614,7 +7146,25 @@
           <w:sz w:val="26"/>
           <w:szCs w:val="26"/>
         </w:rPr>
-        <w:t xml:space="preserve">Une fois le rôle créer nous devons lui attribuer les privilèges souhaiter, dans notre cas il nous ai demander de donner « CRUD » qui correspond </w:t>
+        <w:t xml:space="preserve">Une fois le rôle créer nous devons lui attribuer les privilèges souhaiter, dans notre cas il nous </w:t>
+      </w:r>
+      <w:proofErr w:type="gramStart"/>
+      <w:r>
+        <w:rPr>
+          <w:rFonts w:ascii="Times New Roman" w:hAnsi="Times New Roman" w:cs="Times New Roman"/>
+          <w:sz w:val="26"/>
+          <w:szCs w:val="26"/>
+        </w:rPr>
+        <w:t>ai</w:t>
+      </w:r>
+      <w:proofErr w:type="gramEnd"/>
+      <w:r>
+        <w:rPr>
+          <w:rFonts w:ascii="Times New Roman" w:hAnsi="Times New Roman" w:cs="Times New Roman"/>
+          <w:sz w:val="26"/>
+          <w:szCs w:val="26"/>
+        </w:rPr>
+        <w:t xml:space="preserve"> demander de donner « CRUD » qui correspond </w:t>
       </w:r>
       <w:r>
         <w:rPr>
@@ -6929,7 +7479,25 @@
           <w:sz w:val="26"/>
           <w:szCs w:val="26"/>
         </w:rPr>
-        <w:t xml:space="preserve">Une fois le rôle créer nous devons lui attribuer les privilèges souhaiter, dans notre cas il nous ai demander de donner </w:t>
+        <w:t xml:space="preserve">Une fois le rôle créer nous devons lui attribuer les privilèges souhaiter, dans notre cas il nous </w:t>
+      </w:r>
+      <w:proofErr w:type="gramStart"/>
+      <w:r>
+        <w:rPr>
+          <w:rFonts w:ascii="Times New Roman" w:hAnsi="Times New Roman" w:cs="Times New Roman"/>
+          <w:sz w:val="26"/>
+          <w:szCs w:val="26"/>
+        </w:rPr>
+        <w:t>ai</w:t>
+      </w:r>
+      <w:proofErr w:type="gramEnd"/>
+      <w:r>
+        <w:rPr>
+          <w:rFonts w:ascii="Times New Roman" w:hAnsi="Times New Roman" w:cs="Times New Roman"/>
+          <w:sz w:val="26"/>
+          <w:szCs w:val="26"/>
+        </w:rPr>
+        <w:t xml:space="preserve"> demander de donner </w:t>
       </w:r>
       <w:r>
         <w:rPr>
@@ -7258,7 +7826,25 @@
           <w:szCs w:val="26"/>
         </w:rPr>
         <w:lastRenderedPageBreak/>
-        <w:t>Il doit pouvoir mettre à jour,lire et supprimer des armes</w:t>
+        <w:t xml:space="preserve">Il doit pouvoir mettre à </w:t>
+      </w:r>
+      <w:proofErr w:type="spellStart"/>
+      <w:proofErr w:type="gramStart"/>
+      <w:r>
+        <w:rPr>
+          <w:sz w:val="26"/>
+          <w:szCs w:val="26"/>
+        </w:rPr>
+        <w:t>jour,lire</w:t>
+      </w:r>
+      <w:proofErr w:type="spellEnd"/>
+      <w:proofErr w:type="gramEnd"/>
+      <w:r>
+        <w:rPr>
+          <w:sz w:val="26"/>
+          <w:szCs w:val="26"/>
+        </w:rPr>
+        <w:t xml:space="preserve"> et supprimer des armes</w:t>
       </w:r>
       <w:r>
         <w:rPr>
@@ -8088,7 +8674,39 @@
           <w:sz w:val="26"/>
           <w:szCs w:val="26"/>
         </w:rPr>
-        <w:t xml:space="preserve">Nous pouvons constater que certains index sont présents sur certaines tables sans même les avoir créés, cela est dû aux faites que nous travaillions sur une base de données MySql, effectivement MySql crée de manière automatisée </w:t>
+        <w:t xml:space="preserve">Nous pouvons constater que certains index sont présents sur certaines tables sans même les avoir créés, cela est dû aux faites que nous travaillions sur une base de données </w:t>
+      </w:r>
+      <w:proofErr w:type="spellStart"/>
+      <w:r>
+        <w:rPr>
+          <w:sz w:val="26"/>
+          <w:szCs w:val="26"/>
+        </w:rPr>
+        <w:t>MySql</w:t>
+      </w:r>
+      <w:proofErr w:type="spellEnd"/>
+      <w:r>
+        <w:rPr>
+          <w:sz w:val="26"/>
+          <w:szCs w:val="26"/>
+        </w:rPr>
+        <w:t xml:space="preserve">, effectivement </w:t>
+      </w:r>
+      <w:proofErr w:type="spellStart"/>
+      <w:r>
+        <w:rPr>
+          <w:sz w:val="26"/>
+          <w:szCs w:val="26"/>
+        </w:rPr>
+        <w:t>MySql</w:t>
+      </w:r>
+      <w:proofErr w:type="spellEnd"/>
+      <w:r>
+        <w:rPr>
+          <w:sz w:val="26"/>
+          <w:szCs w:val="26"/>
+        </w:rPr>
+        <w:t xml:space="preserve"> crée de manière automatisée </w:t>
       </w:r>
       <w:r>
         <w:rPr>
@@ -8149,7 +8767,23 @@
           <w:sz w:val="26"/>
           <w:szCs w:val="26"/>
         </w:rPr>
-        <w:t xml:space="preserve">nommé B-tree, celle-ci permet d’effectuer des requêtes plus rapidement. Cependant il ne faut pas </w:t>
+        <w:t>nommé B-</w:t>
+      </w:r>
+      <w:proofErr w:type="spellStart"/>
+      <w:r>
+        <w:rPr>
+          <w:sz w:val="26"/>
+          <w:szCs w:val="26"/>
+        </w:rPr>
+        <w:t>tree</w:t>
+      </w:r>
+      <w:proofErr w:type="spellEnd"/>
+      <w:r>
+        <w:rPr>
+          <w:sz w:val="26"/>
+          <w:szCs w:val="26"/>
+        </w:rPr>
+        <w:t xml:space="preserve">, celle-ci permet d’effectuer des requêtes plus rapidement. Cependant il ne faut pas </w:t>
       </w:r>
       <w:r>
         <w:rPr>
@@ -8288,7 +8922,71 @@
           <w:sz w:val="26"/>
           <w:szCs w:val="26"/>
         </w:rPr>
-        <w:t>ertinence la fréquence d’utilisation du champ lors des requête. Prenons comme exemple la base de données « space_invader » et disons que nous voulons afficher un tableau des meilleurs scores dans ce cas à chaque fois qu’un utilisateur afficheras le tableau une requête utilisons la table t_joueur et la colonne « jouPseudo » il est donc important de mettre un index sur cette colonne afin d’amélioré la vitesse de la requête, il en va de même pour la table « jouNombrePoints »</w:t>
+        <w:t>ertinence la fréquence d’utilisation du champ lors des requête. Prenons comme exemple la base de données « </w:t>
+      </w:r>
+      <w:proofErr w:type="spellStart"/>
+      <w:r>
+        <w:rPr>
+          <w:sz w:val="26"/>
+          <w:szCs w:val="26"/>
+        </w:rPr>
+        <w:t>space_invader</w:t>
+      </w:r>
+      <w:proofErr w:type="spellEnd"/>
+      <w:r>
+        <w:rPr>
+          <w:sz w:val="26"/>
+          <w:szCs w:val="26"/>
+        </w:rPr>
+        <w:t xml:space="preserve"> » et disons que nous voulons afficher un tableau des meilleurs scores dans ce cas à chaque fois qu’un utilisateur afficheras le tableau une requête utilisons la table </w:t>
+      </w:r>
+      <w:proofErr w:type="spellStart"/>
+      <w:r>
+        <w:rPr>
+          <w:sz w:val="26"/>
+          <w:szCs w:val="26"/>
+        </w:rPr>
+        <w:t>t_joueur</w:t>
+      </w:r>
+      <w:proofErr w:type="spellEnd"/>
+      <w:r>
+        <w:rPr>
+          <w:sz w:val="26"/>
+          <w:szCs w:val="26"/>
+        </w:rPr>
+        <w:t xml:space="preserve"> et la colonne « </w:t>
+      </w:r>
+      <w:proofErr w:type="spellStart"/>
+      <w:r>
+        <w:rPr>
+          <w:sz w:val="26"/>
+          <w:szCs w:val="26"/>
+        </w:rPr>
+        <w:t>jouPseudo</w:t>
+      </w:r>
+      <w:proofErr w:type="spellEnd"/>
+      <w:r>
+        <w:rPr>
+          <w:sz w:val="26"/>
+          <w:szCs w:val="26"/>
+        </w:rPr>
+        <w:t> » il est donc important de mettre un index sur cette colonne afin d’amélioré la vitesse de la requête, il en va de même pour la table « </w:t>
+      </w:r>
+      <w:proofErr w:type="spellStart"/>
+      <w:r>
+        <w:rPr>
+          <w:sz w:val="26"/>
+          <w:szCs w:val="26"/>
+        </w:rPr>
+        <w:t>jouNombrePoints</w:t>
+      </w:r>
+      <w:proofErr w:type="spellEnd"/>
+      <w:r>
+        <w:rPr>
+          <w:sz w:val="26"/>
+          <w:szCs w:val="26"/>
+        </w:rPr>
+        <w:t> »</w:t>
       </w:r>
       <w:r>
         <w:rPr>
@@ -8345,7 +9043,15 @@
           <w:sz w:val="26"/>
           <w:szCs w:val="26"/>
         </w:rPr>
-        <w:t>Pour effectuer un backup de la base de données « space_invader</w:t>
+        <w:t>Pour effectuer un backup de la base de données « </w:t>
+      </w:r>
+      <w:proofErr w:type="spellStart"/>
+      <w:r>
+        <w:rPr>
+          <w:sz w:val="26"/>
+          <w:szCs w:val="26"/>
+        </w:rPr>
+        <w:t>space_invader</w:t>
       </w:r>
       <w:r>
         <w:rPr>
@@ -8354,6 +9060,7 @@
         </w:rPr>
         <w:t>s</w:t>
       </w:r>
+      <w:proofErr w:type="spellEnd"/>
       <w:r>
         <w:rPr>
           <w:sz w:val="26"/>
@@ -8416,12 +9123,46 @@
           <w:numId w:val="10"/>
         </w:numPr>
       </w:pPr>
-      <w:r>
-        <w:rPr>
-          <w:sz w:val="26"/>
-          <w:szCs w:val="26"/>
-        </w:rPr>
-        <w:t xml:space="preserve">«mysqldump » indique à MySql que nous voulons </w:t>
+      <w:proofErr w:type="gramStart"/>
+      <w:r>
+        <w:rPr>
+          <w:sz w:val="26"/>
+          <w:szCs w:val="26"/>
+        </w:rPr>
+        <w:t>«</w:t>
+      </w:r>
+      <w:proofErr w:type="spellStart"/>
+      <w:r>
+        <w:rPr>
+          <w:sz w:val="26"/>
+          <w:szCs w:val="26"/>
+        </w:rPr>
+        <w:t>mysqldump</w:t>
+      </w:r>
+      <w:proofErr w:type="spellEnd"/>
+      <w:proofErr w:type="gramEnd"/>
+      <w:r>
+        <w:rPr>
+          <w:sz w:val="26"/>
+          <w:szCs w:val="26"/>
+        </w:rPr>
+        <w:t xml:space="preserve"> » indique à </w:t>
+      </w:r>
+      <w:proofErr w:type="spellStart"/>
+      <w:r>
+        <w:rPr>
+          <w:sz w:val="26"/>
+          <w:szCs w:val="26"/>
+        </w:rPr>
+        <w:t>MySql</w:t>
+      </w:r>
+      <w:proofErr w:type="spellEnd"/>
+      <w:r>
+        <w:rPr>
+          <w:sz w:val="26"/>
+          <w:szCs w:val="26"/>
+        </w:rPr>
+        <w:t xml:space="preserve"> que nous voulons </w:t>
       </w:r>
       <w:r>
         <w:rPr>
@@ -8445,7 +9186,23 @@
           <w:szCs w:val="26"/>
         </w:rPr>
         <w:lastRenderedPageBreak/>
-        <w:t>« -uroot » spécifie l’utilisateur se connectant au serveur pour faire la sauvegarde.</w:t>
+        <w:t>« -</w:t>
+      </w:r>
+      <w:proofErr w:type="spellStart"/>
+      <w:r>
+        <w:rPr>
+          <w:sz w:val="26"/>
+          <w:szCs w:val="26"/>
+        </w:rPr>
+        <w:t>uroot</w:t>
+      </w:r>
+      <w:proofErr w:type="spellEnd"/>
+      <w:r>
+        <w:rPr>
+          <w:sz w:val="26"/>
+          <w:szCs w:val="26"/>
+        </w:rPr>
+        <w:t> » spécifie l’utilisateur se connectant au serveur pour faire la sauvegarde.</w:t>
       </w:r>
     </w:p>
     <w:p>
@@ -8456,12 +9213,30 @@
           <w:numId w:val="10"/>
         </w:numPr>
       </w:pPr>
-      <w:r>
-        <w:rPr>
-          <w:sz w:val="26"/>
-          <w:szCs w:val="26"/>
-        </w:rPr>
-        <w:t>«-proot » spécifie le mot de passe de l’utilisateur se connectant au serveur pour faire la sauvegarde.</w:t>
+      <w:proofErr w:type="gramStart"/>
+      <w:r>
+        <w:rPr>
+          <w:sz w:val="26"/>
+          <w:szCs w:val="26"/>
+        </w:rPr>
+        <w:t>«-</w:t>
+      </w:r>
+      <w:proofErr w:type="spellStart"/>
+      <w:proofErr w:type="gramEnd"/>
+      <w:r>
+        <w:rPr>
+          <w:sz w:val="26"/>
+          <w:szCs w:val="26"/>
+        </w:rPr>
+        <w:t>proot</w:t>
+      </w:r>
+      <w:proofErr w:type="spellEnd"/>
+      <w:r>
+        <w:rPr>
+          <w:sz w:val="26"/>
+          <w:szCs w:val="26"/>
+        </w:rPr>
+        <w:t> » spécifie le mot de passe de l’utilisateur se connectant au serveur pour faire la sauvegarde.</w:t>
       </w:r>
     </w:p>
     <w:p>
@@ -8481,7 +9256,32 @@
           <w:sz w:val="26"/>
           <w:szCs w:val="26"/>
         </w:rPr>
-        <w:t>« db_space_invaders »</w:t>
+        <w:t>« </w:t>
+      </w:r>
+      <w:proofErr w:type="spellStart"/>
+      <w:proofErr w:type="gramStart"/>
+      <w:r>
+        <w:rPr>
+          <w:sz w:val="26"/>
+          <w:szCs w:val="26"/>
+        </w:rPr>
+        <w:t>db</w:t>
+      </w:r>
+      <w:proofErr w:type="gramEnd"/>
+      <w:r>
+        <w:rPr>
+          <w:sz w:val="26"/>
+          <w:szCs w:val="26"/>
+        </w:rPr>
+        <w:t>_space_invaders</w:t>
+      </w:r>
+      <w:proofErr w:type="spellEnd"/>
+      <w:r>
+        <w:rPr>
+          <w:sz w:val="26"/>
+          <w:szCs w:val="26"/>
+        </w:rPr>
+        <w:t> »</w:t>
       </w:r>
       <w:r>
         <w:rPr>
@@ -8510,6 +9310,7 @@
         </w:rPr>
         <w:t xml:space="preserve">« &gt; </w:t>
       </w:r>
+      <w:proofErr w:type="spellStart"/>
       <w:r>
         <w:rPr>
           <w:sz w:val="26"/>
@@ -8522,7 +9323,15 @@
           <w:sz w:val="26"/>
           <w:szCs w:val="26"/>
         </w:rPr>
-        <w:t>.sql »</w:t>
+        <w:t>.sql</w:t>
+      </w:r>
+      <w:proofErr w:type="spellEnd"/>
+      <w:r>
+        <w:rPr>
+          <w:sz w:val="26"/>
+          <w:szCs w:val="26"/>
+        </w:rPr>
+        <w:t> »</w:t>
       </w:r>
       <w:r>
         <w:rPr>
@@ -8536,7 +9345,23 @@
           <w:sz w:val="26"/>
           <w:szCs w:val="26"/>
         </w:rPr>
-        <w:t>est créé automatiquement par MySql, il n’est donc pas nécessaire de le créer avant la commande.</w:t>
+        <w:t xml:space="preserve">est créé automatiquement par </w:t>
+      </w:r>
+      <w:proofErr w:type="spellStart"/>
+      <w:r>
+        <w:rPr>
+          <w:sz w:val="26"/>
+          <w:szCs w:val="26"/>
+        </w:rPr>
+        <w:t>MySql</w:t>
+      </w:r>
+      <w:proofErr w:type="spellEnd"/>
+      <w:r>
+        <w:rPr>
+          <w:sz w:val="26"/>
+          <w:szCs w:val="26"/>
+        </w:rPr>
+        <w:t>, il n’est donc pas nécessaire de le créer avant la commande.</w:t>
       </w:r>
     </w:p>
     <w:p>
@@ -8568,7 +9393,23 @@
           <w:sz w:val="26"/>
           <w:szCs w:val="26"/>
         </w:rPr>
-        <w:t>Pour effectuer un restore de la base de données « space_invaders » nous avons besoin de cette commande :</w:t>
+        <w:t>Pour effectuer un restore de la base de données « </w:t>
+      </w:r>
+      <w:proofErr w:type="spellStart"/>
+      <w:r>
+        <w:rPr>
+          <w:sz w:val="26"/>
+          <w:szCs w:val="26"/>
+        </w:rPr>
+        <w:t>space_invaders</w:t>
+      </w:r>
+      <w:proofErr w:type="spellEnd"/>
+      <w:r>
+        <w:rPr>
+          <w:sz w:val="26"/>
+          <w:szCs w:val="26"/>
+        </w:rPr>
+        <w:t> » nous avons besoin de cette commande :</w:t>
       </w:r>
       <w:r>
         <w:rPr>
@@ -8649,7 +9490,41 @@
           <w:sz w:val="26"/>
           <w:szCs w:val="26"/>
         </w:rPr>
-        <w:t>« backup_space_invader.sql » indique que nous prenons les information du fichier et nous les mettons dans le serveur MySql.</w:t>
+        <w:t>« </w:t>
+      </w:r>
+      <w:proofErr w:type="spellStart"/>
+      <w:proofErr w:type="gramStart"/>
+      <w:r>
+        <w:rPr>
+          <w:sz w:val="26"/>
+          <w:szCs w:val="26"/>
+        </w:rPr>
+        <w:t>backup_space_invader.sql</w:t>
+      </w:r>
+      <w:proofErr w:type="spellEnd"/>
+      <w:proofErr w:type="gramEnd"/>
+      <w:r>
+        <w:rPr>
+          <w:sz w:val="26"/>
+          <w:szCs w:val="26"/>
+        </w:rPr>
+        <w:t xml:space="preserve"> » indique que nous prenons les information du fichier et nous les mettons dans le serveur </w:t>
+      </w:r>
+      <w:proofErr w:type="spellStart"/>
+      <w:r>
+        <w:rPr>
+          <w:sz w:val="26"/>
+          <w:szCs w:val="26"/>
+        </w:rPr>
+        <w:t>MySql</w:t>
+      </w:r>
+      <w:proofErr w:type="spellEnd"/>
+      <w:r>
+        <w:rPr>
+          <w:sz w:val="26"/>
+          <w:szCs w:val="26"/>
+        </w:rPr>
+        <w:t>.</w:t>
       </w:r>
     </w:p>
     <w:p>
@@ -8691,12 +9566,21 @@
         </w:rPr>
       </w:pPr>
       <w:bookmarkStart w:id="9" w:name="_Toc149563913"/>
+      <w:proofErr w:type="spellStart"/>
       <w:r>
         <w:rPr>
           <w:sz w:val="40"/>
           <w:szCs w:val="40"/>
         </w:rPr>
-        <w:t>MySql en C#</w:t>
+        <w:t>MySql</w:t>
+      </w:r>
+      <w:proofErr w:type="spellEnd"/>
+      <w:r>
+        <w:rPr>
+          <w:sz w:val="40"/>
+          <w:szCs w:val="40"/>
+        </w:rPr>
+        <w:t xml:space="preserve"> en C#</w:t>
       </w:r>
       <w:bookmarkEnd w:id="9"/>
     </w:p>
@@ -8729,7 +9613,71 @@
           <w:sz w:val="26"/>
           <w:szCs w:val="26"/>
         </w:rPr>
-        <w:t>Cette partie à pour but de donner une explication quant à la manière de relier la base de données « space_invaders » au programme space invader codé en C#.</w:t>
+        <w:t xml:space="preserve">Cette partie </w:t>
+      </w:r>
+      <w:proofErr w:type="spellStart"/>
+      <w:r>
+        <w:rPr>
+          <w:sz w:val="26"/>
+          <w:szCs w:val="26"/>
+        </w:rPr>
+        <w:t>à</w:t>
+      </w:r>
+      <w:proofErr w:type="spellEnd"/>
+      <w:r>
+        <w:rPr>
+          <w:sz w:val="26"/>
+          <w:szCs w:val="26"/>
+        </w:rPr>
+        <w:t xml:space="preserve"> pour but de donner une explication quant à la manière de relier la base de données « </w:t>
+      </w:r>
+      <w:proofErr w:type="spellStart"/>
+      <w:r>
+        <w:rPr>
+          <w:sz w:val="26"/>
+          <w:szCs w:val="26"/>
+        </w:rPr>
+        <w:t>space_invaders</w:t>
+      </w:r>
+      <w:proofErr w:type="spellEnd"/>
+      <w:r>
+        <w:rPr>
+          <w:sz w:val="26"/>
+          <w:szCs w:val="26"/>
+        </w:rPr>
+        <w:t xml:space="preserve"> » au programme </w:t>
+      </w:r>
+      <w:proofErr w:type="spellStart"/>
+      <w:r>
+        <w:rPr>
+          <w:sz w:val="26"/>
+          <w:szCs w:val="26"/>
+        </w:rPr>
+        <w:t>space</w:t>
+      </w:r>
+      <w:proofErr w:type="spellEnd"/>
+      <w:r>
+        <w:rPr>
+          <w:sz w:val="26"/>
+          <w:szCs w:val="26"/>
+        </w:rPr>
+        <w:t xml:space="preserve"> </w:t>
+      </w:r>
+      <w:proofErr w:type="spellStart"/>
+      <w:r>
+        <w:rPr>
+          <w:sz w:val="26"/>
+          <w:szCs w:val="26"/>
+        </w:rPr>
+        <w:t>invader</w:t>
+      </w:r>
+      <w:proofErr w:type="spellEnd"/>
+      <w:r>
+        <w:rPr>
+          <w:sz w:val="26"/>
+          <w:szCs w:val="26"/>
+        </w:rPr>
+        <w:t xml:space="preserve"> codé en C#.</w:t>
       </w:r>
     </w:p>
     <w:p>
@@ -8740,6 +9688,7 @@
           <w:szCs w:val="34"/>
         </w:rPr>
       </w:pPr>
+      <w:proofErr w:type="spellStart"/>
       <w:r>
         <w:rPr>
           <w:sz w:val="34"/>
@@ -8747,6 +9696,7 @@
         </w:rPr>
         <w:t>MySql.Data</w:t>
       </w:r>
+      <w:proofErr w:type="spellEnd"/>
     </w:p>
     <w:p>
       <w:pPr>
@@ -8761,7 +9711,55 @@
           <w:sz w:val="26"/>
           <w:szCs w:val="26"/>
         </w:rPr>
-        <w:t>La première chose à faire est d’installer les packet NuGet « MySql.Data ».</w:t>
+        <w:t xml:space="preserve">La première chose à faire est d’installer les </w:t>
+      </w:r>
+      <w:proofErr w:type="spellStart"/>
+      <w:r>
+        <w:rPr>
+          <w:sz w:val="26"/>
+          <w:szCs w:val="26"/>
+        </w:rPr>
+        <w:t>packet</w:t>
+      </w:r>
+      <w:proofErr w:type="spellEnd"/>
+      <w:r>
+        <w:rPr>
+          <w:sz w:val="26"/>
+          <w:szCs w:val="26"/>
+        </w:rPr>
+        <w:t xml:space="preserve"> </w:t>
+      </w:r>
+      <w:proofErr w:type="spellStart"/>
+      <w:r>
+        <w:rPr>
+          <w:sz w:val="26"/>
+          <w:szCs w:val="26"/>
+        </w:rPr>
+        <w:t>NuGet</w:t>
+      </w:r>
+      <w:proofErr w:type="spellEnd"/>
+      <w:r>
+        <w:rPr>
+          <w:sz w:val="26"/>
+          <w:szCs w:val="26"/>
+        </w:rPr>
+        <w:t xml:space="preserve"> « </w:t>
+      </w:r>
+      <w:proofErr w:type="spellStart"/>
+      <w:r>
+        <w:rPr>
+          <w:sz w:val="26"/>
+          <w:szCs w:val="26"/>
+        </w:rPr>
+        <w:t>MySql.Data</w:t>
+      </w:r>
+      <w:proofErr w:type="spellEnd"/>
+      <w:r>
+        <w:rPr>
+          <w:sz w:val="26"/>
+          <w:szCs w:val="26"/>
+        </w:rPr>
+        <w:t> ».</w:t>
       </w:r>
     </w:p>
     <w:p>
@@ -8778,7 +9776,23 @@
           <w:szCs w:val="26"/>
         </w:rPr>
         <w:lastRenderedPageBreak/>
-        <w:t>Pour ce faire il faut aller dans le fichier solution du projet, clique droit sur dossier s’occupant de la liaison. Dans notre</w:t>
+        <w:t xml:space="preserve">Pour ce faire il faut aller dans le fichier solution du projet, </w:t>
+      </w:r>
+      <w:proofErr w:type="spellStart"/>
+      <w:r>
+        <w:rPr>
+          <w:sz w:val="26"/>
+          <w:szCs w:val="26"/>
+        </w:rPr>
+        <w:t>clique</w:t>
+      </w:r>
+      <w:proofErr w:type="spellEnd"/>
+      <w:r>
+        <w:rPr>
+          <w:sz w:val="26"/>
+          <w:szCs w:val="26"/>
+        </w:rPr>
+        <w:t xml:space="preserve"> droit sur dossier s’occupant de la liaison. Dans notre</w:t>
       </w:r>
       <w:r>
         <w:rPr>
@@ -8854,7 +9868,23 @@
           <w:sz w:val="26"/>
           <w:szCs w:val="26"/>
         </w:rPr>
-        <w:t>Puis cliquer sur « Gérer les packages NuGet ».</w:t>
+        <w:t xml:space="preserve">Puis cliquer sur « Gérer les packages </w:t>
+      </w:r>
+      <w:proofErr w:type="spellStart"/>
+      <w:r>
+        <w:rPr>
+          <w:sz w:val="26"/>
+          <w:szCs w:val="26"/>
+        </w:rPr>
+        <w:t>NuGet</w:t>
+      </w:r>
+      <w:proofErr w:type="spellEnd"/>
+      <w:r>
+        <w:rPr>
+          <w:sz w:val="26"/>
+          <w:szCs w:val="26"/>
+        </w:rPr>
+        <w:t> ».</w:t>
       </w:r>
     </w:p>
     <w:p>
@@ -8870,7 +9900,23 @@
           <w:sz w:val="26"/>
           <w:szCs w:val="26"/>
         </w:rPr>
-        <w:t>Se rendre sans l’onglet « parcourir » puis chercher et installer le package MySql.Data.</w:t>
+        <w:t xml:space="preserve">Se rendre sans l’onglet « parcourir » puis chercher et installer le package </w:t>
+      </w:r>
+      <w:proofErr w:type="spellStart"/>
+      <w:r>
+        <w:rPr>
+          <w:sz w:val="26"/>
+          <w:szCs w:val="26"/>
+        </w:rPr>
+        <w:t>MySql.Data</w:t>
+      </w:r>
+      <w:proofErr w:type="spellEnd"/>
+      <w:r>
+        <w:rPr>
+          <w:sz w:val="26"/>
+          <w:szCs w:val="26"/>
+        </w:rPr>
+        <w:t>.</w:t>
       </w:r>
     </w:p>
     <w:p>
@@ -8886,7 +9932,23 @@
           <w:sz w:val="34"/>
           <w:szCs w:val="34"/>
         </w:rPr>
-        <w:t>Variable et using pré-requise</w:t>
+        <w:t xml:space="preserve">Variable et </w:t>
+      </w:r>
+      <w:proofErr w:type="spellStart"/>
+      <w:r>
+        <w:rPr>
+          <w:sz w:val="34"/>
+          <w:szCs w:val="34"/>
+        </w:rPr>
+        <w:t>using</w:t>
+      </w:r>
+      <w:proofErr w:type="spellEnd"/>
+      <w:r>
+        <w:rPr>
+          <w:sz w:val="34"/>
+          <w:szCs w:val="34"/>
+        </w:rPr>
+        <w:t xml:space="preserve"> pré-requise</w:t>
       </w:r>
     </w:p>
     <w:p>
@@ -8902,14 +9964,46 @@
           <w:sz w:val="26"/>
           <w:szCs w:val="26"/>
         </w:rPr>
-        <w:t>Une fois les packages installé il est nécessaire d</w:t>
-      </w:r>
-      <w:r>
-        <w:rPr>
-          <w:sz w:val="26"/>
-          <w:szCs w:val="26"/>
-        </w:rPr>
-        <w:t xml:space="preserve">e marquer le using ci-dessous </w:t>
+        <w:t xml:space="preserve">Une fois les packages </w:t>
+      </w:r>
+      <w:proofErr w:type="gramStart"/>
+      <w:r>
+        <w:rPr>
+          <w:sz w:val="26"/>
+          <w:szCs w:val="26"/>
+        </w:rPr>
+        <w:t>installé</w:t>
+      </w:r>
+      <w:proofErr w:type="gramEnd"/>
+      <w:r>
+        <w:rPr>
+          <w:sz w:val="26"/>
+          <w:szCs w:val="26"/>
+        </w:rPr>
+        <w:t xml:space="preserve"> il est nécessaire d</w:t>
+      </w:r>
+      <w:r>
+        <w:rPr>
+          <w:sz w:val="26"/>
+          <w:szCs w:val="26"/>
+        </w:rPr>
+        <w:t xml:space="preserve">e marquer le </w:t>
+      </w:r>
+      <w:proofErr w:type="spellStart"/>
+      <w:r>
+        <w:rPr>
+          <w:sz w:val="26"/>
+          <w:szCs w:val="26"/>
+        </w:rPr>
+        <w:t>using</w:t>
+      </w:r>
+      <w:proofErr w:type="spellEnd"/>
+      <w:r>
+        <w:rPr>
+          <w:sz w:val="26"/>
+          <w:szCs w:val="26"/>
+        </w:rPr>
+        <w:t xml:space="preserve"> ci-dessous </w:t>
       </w:r>
       <w:r>
         <w:rPr>
@@ -8984,7 +10078,55 @@
           <w:sz w:val="26"/>
           <w:szCs w:val="26"/>
         </w:rPr>
-        <w:t>Ce using permet d’utiliser le package préalablement installé et donc d’utiliser le client MySql en C#</w:t>
+        <w:t xml:space="preserve">Ce </w:t>
+      </w:r>
+      <w:proofErr w:type="spellStart"/>
+      <w:r>
+        <w:rPr>
+          <w:sz w:val="26"/>
+          <w:szCs w:val="26"/>
+        </w:rPr>
+        <w:t>using</w:t>
+      </w:r>
+      <w:proofErr w:type="spellEnd"/>
+      <w:r>
+        <w:rPr>
+          <w:sz w:val="26"/>
+          <w:szCs w:val="26"/>
+        </w:rPr>
+        <w:t xml:space="preserve"> permet d’utiliser le package préalablement </w:t>
+      </w:r>
+      <w:proofErr w:type="gramStart"/>
+      <w:r>
+        <w:rPr>
+          <w:sz w:val="26"/>
+          <w:szCs w:val="26"/>
+        </w:rPr>
+        <w:t>installé</w:t>
+      </w:r>
+      <w:proofErr w:type="gramEnd"/>
+      <w:r>
+        <w:rPr>
+          <w:sz w:val="26"/>
+          <w:szCs w:val="26"/>
+        </w:rPr>
+        <w:t xml:space="preserve"> et donc d’utiliser le client </w:t>
+      </w:r>
+      <w:proofErr w:type="spellStart"/>
+      <w:r>
+        <w:rPr>
+          <w:sz w:val="26"/>
+          <w:szCs w:val="26"/>
+        </w:rPr>
+        <w:t>MySql</w:t>
+      </w:r>
+      <w:proofErr w:type="spellEnd"/>
+      <w:r>
+        <w:rPr>
+          <w:sz w:val="26"/>
+          <w:szCs w:val="26"/>
+        </w:rPr>
+        <w:t xml:space="preserve"> en C#</w:t>
       </w:r>
     </w:p>
     <w:p>
@@ -9000,7 +10142,23 @@
           <w:sz w:val="26"/>
           <w:szCs w:val="26"/>
         </w:rPr>
-        <w:t>Une fois le using fait il est impératif de créer certaines variables pour le bon fonctionnement du code, à noter que les noms des variables indiquer peut très bien être changer et que le contenu de celles-ci peut varier en fonction des informations de votre serveur.</w:t>
+        <w:t xml:space="preserve">Une fois le </w:t>
+      </w:r>
+      <w:proofErr w:type="spellStart"/>
+      <w:r>
+        <w:rPr>
+          <w:sz w:val="26"/>
+          <w:szCs w:val="26"/>
+        </w:rPr>
+        <w:t>using</w:t>
+      </w:r>
+      <w:proofErr w:type="spellEnd"/>
+      <w:r>
+        <w:rPr>
+          <w:sz w:val="26"/>
+          <w:szCs w:val="26"/>
+        </w:rPr>
+        <w:t xml:space="preserve"> fait il est impératif de créer certaines variables pour le bon fonctionnement du code, à noter que les noms des variables indiquer peut très bien être changer et que le contenu de celles-ci peut varier en fonction des informations de votre serveur.</w:t>
       </w:r>
     </w:p>
     <w:p>
@@ -9044,7 +10202,39 @@
           <w:sz w:val="26"/>
           <w:szCs w:val="26"/>
         </w:rPr>
-        <w:t>, cette variable est la plus part du temps nommer « connectionString »</w:t>
+        <w:t xml:space="preserve">, cette variable est la </w:t>
+      </w:r>
+      <w:proofErr w:type="gramStart"/>
+      <w:r>
+        <w:rPr>
+          <w:sz w:val="26"/>
+          <w:szCs w:val="26"/>
+        </w:rPr>
+        <w:t>plus part</w:t>
+      </w:r>
+      <w:proofErr w:type="gramEnd"/>
+      <w:r>
+        <w:rPr>
+          <w:sz w:val="26"/>
+          <w:szCs w:val="26"/>
+        </w:rPr>
+        <w:t xml:space="preserve"> du temps nommer « </w:t>
+      </w:r>
+      <w:proofErr w:type="spellStart"/>
+      <w:r>
+        <w:rPr>
+          <w:sz w:val="26"/>
+          <w:szCs w:val="26"/>
+        </w:rPr>
+        <w:t>connectionString</w:t>
+      </w:r>
+      <w:proofErr w:type="spellEnd"/>
+      <w:r>
+        <w:rPr>
+          <w:sz w:val="26"/>
+          <w:szCs w:val="26"/>
+        </w:rPr>
+        <w:t> »</w:t>
       </w:r>
       <w:r>
         <w:rPr>
@@ -9323,21 +10513,108 @@
           <w:sz w:val="26"/>
           <w:szCs w:val="26"/>
         </w:rPr>
-        <w:t xml:space="preserve">créées </w:t>
-      </w:r>
-      <w:r>
-        <w:rPr>
-          <w:sz w:val="26"/>
-          <w:szCs w:val="26"/>
-        </w:rPr>
-        <w:t>nous pouvons nous connecter à la DB sans soucis en utilisant la variable « connectionString » ainsi que les nouvelle commande MySql C# grâce au package NuGet</w:t>
-      </w:r>
-      <w:r>
-        <w:rPr>
-          <w:sz w:val="26"/>
-          <w:szCs w:val="26"/>
-        </w:rPr>
-        <w:t xml:space="preserve"> (voir programme spicy_inavder classe store + ligne 66 à 115 dans program.cs)</w:t>
+        <w:t>cré</w:t>
+      </w:r>
+      <w:r>
+        <w:rPr>
+          <w:sz w:val="26"/>
+          <w:szCs w:val="26"/>
+        </w:rPr>
+        <w:t>er</w:t>
+      </w:r>
+      <w:r>
+        <w:rPr>
+          <w:sz w:val="26"/>
+          <w:szCs w:val="26"/>
+        </w:rPr>
+        <w:t xml:space="preserve"> </w:t>
+      </w:r>
+      <w:r>
+        <w:rPr>
+          <w:sz w:val="26"/>
+          <w:szCs w:val="26"/>
+        </w:rPr>
+        <w:t>nous pouvons nous connecter à la DB sans soucis en utilisant la variable « </w:t>
+      </w:r>
+      <w:proofErr w:type="spellStart"/>
+      <w:r>
+        <w:rPr>
+          <w:sz w:val="26"/>
+          <w:szCs w:val="26"/>
+        </w:rPr>
+        <w:t>connectionString</w:t>
+      </w:r>
+      <w:proofErr w:type="spellEnd"/>
+      <w:r>
+        <w:rPr>
+          <w:sz w:val="26"/>
+          <w:szCs w:val="26"/>
+        </w:rPr>
+        <w:t xml:space="preserve"> » ainsi que les nouvelle commande </w:t>
+      </w:r>
+      <w:proofErr w:type="spellStart"/>
+      <w:r>
+        <w:rPr>
+          <w:sz w:val="26"/>
+          <w:szCs w:val="26"/>
+        </w:rPr>
+        <w:t>MySql</w:t>
+      </w:r>
+      <w:proofErr w:type="spellEnd"/>
+      <w:r>
+        <w:rPr>
+          <w:sz w:val="26"/>
+          <w:szCs w:val="26"/>
+        </w:rPr>
+        <w:t xml:space="preserve"> C# grâce au package </w:t>
+      </w:r>
+      <w:proofErr w:type="spellStart"/>
+      <w:r>
+        <w:rPr>
+          <w:sz w:val="26"/>
+          <w:szCs w:val="26"/>
+        </w:rPr>
+        <w:t>NuGet</w:t>
+      </w:r>
+      <w:proofErr w:type="spellEnd"/>
+      <w:r>
+        <w:rPr>
+          <w:sz w:val="26"/>
+          <w:szCs w:val="26"/>
+        </w:rPr>
+        <w:t xml:space="preserve"> (voir programme </w:t>
+      </w:r>
+      <w:proofErr w:type="spellStart"/>
+      <w:r>
+        <w:rPr>
+          <w:sz w:val="26"/>
+          <w:szCs w:val="26"/>
+        </w:rPr>
+        <w:t>spicy_inavder</w:t>
+      </w:r>
+      <w:proofErr w:type="spellEnd"/>
+      <w:r>
+        <w:rPr>
+          <w:sz w:val="26"/>
+          <w:szCs w:val="26"/>
+        </w:rPr>
+        <w:t xml:space="preserve"> classe store + ligne 66 à 115 dans </w:t>
+      </w:r>
+      <w:proofErr w:type="spellStart"/>
+      <w:r>
+        <w:rPr>
+          <w:sz w:val="26"/>
+          <w:szCs w:val="26"/>
+        </w:rPr>
+        <w:t>program.cs</w:t>
+      </w:r>
+      <w:proofErr w:type="spellEnd"/>
+      <w:r>
+        <w:rPr>
+          <w:sz w:val="26"/>
+          <w:szCs w:val="26"/>
+        </w:rPr>
+        <w:t>)</w:t>
       </w:r>
       <w:r>
         <w:rPr>
@@ -9421,7 +10698,61 @@
           <w:sz w:val="26"/>
           <w:szCs w:val="26"/>
         </w:rPr>
-        <w:t>La partie POO du projet Space Invader à pour but d’introduire et d’appliquer les différentes notions de programmation liée aux classes.</w:t>
+        <w:t xml:space="preserve">La partie POO du projet </w:t>
+      </w:r>
+      <w:proofErr w:type="spellStart"/>
+      <w:r>
+        <w:rPr>
+          <w:rFonts w:ascii="Times New Roman" w:hAnsi="Times New Roman" w:cs="Times New Roman"/>
+          <w:sz w:val="26"/>
+          <w:szCs w:val="26"/>
+        </w:rPr>
+        <w:t>Space</w:t>
+      </w:r>
+      <w:proofErr w:type="spellEnd"/>
+      <w:r>
+        <w:rPr>
+          <w:rFonts w:ascii="Times New Roman" w:hAnsi="Times New Roman" w:cs="Times New Roman"/>
+          <w:sz w:val="26"/>
+          <w:szCs w:val="26"/>
+        </w:rPr>
+        <w:t xml:space="preserve"> </w:t>
+      </w:r>
+      <w:proofErr w:type="spellStart"/>
+      <w:r>
+        <w:rPr>
+          <w:rFonts w:ascii="Times New Roman" w:hAnsi="Times New Roman" w:cs="Times New Roman"/>
+          <w:sz w:val="26"/>
+          <w:szCs w:val="26"/>
+        </w:rPr>
+        <w:t>Invader</w:t>
+      </w:r>
+      <w:proofErr w:type="spellEnd"/>
+      <w:r>
+        <w:rPr>
+          <w:rFonts w:ascii="Times New Roman" w:hAnsi="Times New Roman" w:cs="Times New Roman"/>
+          <w:sz w:val="26"/>
+          <w:szCs w:val="26"/>
+        </w:rPr>
+        <w:t xml:space="preserve"> </w:t>
+      </w:r>
+      <w:proofErr w:type="spellStart"/>
+      <w:r>
+        <w:rPr>
+          <w:rFonts w:ascii="Times New Roman" w:hAnsi="Times New Roman" w:cs="Times New Roman"/>
+          <w:sz w:val="26"/>
+          <w:szCs w:val="26"/>
+        </w:rPr>
+        <w:t>à</w:t>
+      </w:r>
+      <w:proofErr w:type="spellEnd"/>
+      <w:r>
+        <w:rPr>
+          <w:rFonts w:ascii="Times New Roman" w:hAnsi="Times New Roman" w:cs="Times New Roman"/>
+          <w:sz w:val="26"/>
+          <w:szCs w:val="26"/>
+        </w:rPr>
+        <w:t xml:space="preserve"> pour but d’introduire et d’appliquer les différentes notions de programmation liée aux classes.</w:t>
       </w:r>
     </w:p>
     <w:p>
@@ -9446,7 +10777,61 @@
           <w:sz w:val="26"/>
           <w:szCs w:val="26"/>
         </w:rPr>
-        <w:t xml:space="preserve"> jeux Space Invader, ce programme sera constitué de plusieurs classe et reprendra la structure Game Engine ainsi que le modèle MVC (Model View Controller)</w:t>
+        <w:t xml:space="preserve"> jeux </w:t>
+      </w:r>
+      <w:proofErr w:type="spellStart"/>
+      <w:r>
+        <w:rPr>
+          <w:rFonts w:ascii="Times New Roman" w:hAnsi="Times New Roman" w:cs="Times New Roman"/>
+          <w:sz w:val="26"/>
+          <w:szCs w:val="26"/>
+        </w:rPr>
+        <w:t>Space</w:t>
+      </w:r>
+      <w:proofErr w:type="spellEnd"/>
+      <w:r>
+        <w:rPr>
+          <w:rFonts w:ascii="Times New Roman" w:hAnsi="Times New Roman" w:cs="Times New Roman"/>
+          <w:sz w:val="26"/>
+          <w:szCs w:val="26"/>
+        </w:rPr>
+        <w:t xml:space="preserve"> </w:t>
+      </w:r>
+      <w:proofErr w:type="spellStart"/>
+      <w:r>
+        <w:rPr>
+          <w:rFonts w:ascii="Times New Roman" w:hAnsi="Times New Roman" w:cs="Times New Roman"/>
+          <w:sz w:val="26"/>
+          <w:szCs w:val="26"/>
+        </w:rPr>
+        <w:t>Invader</w:t>
+      </w:r>
+      <w:proofErr w:type="spellEnd"/>
+      <w:r>
+        <w:rPr>
+          <w:rFonts w:ascii="Times New Roman" w:hAnsi="Times New Roman" w:cs="Times New Roman"/>
+          <w:sz w:val="26"/>
+          <w:szCs w:val="26"/>
+        </w:rPr>
+        <w:t xml:space="preserve">, ce programme sera constitué de plusieurs classe et reprendra la structure Game Engine ainsi que le modèle MVC (Model </w:t>
+      </w:r>
+      <w:proofErr w:type="spellStart"/>
+      <w:r>
+        <w:rPr>
+          <w:rFonts w:ascii="Times New Roman" w:hAnsi="Times New Roman" w:cs="Times New Roman"/>
+          <w:sz w:val="26"/>
+          <w:szCs w:val="26"/>
+        </w:rPr>
+        <w:t>View</w:t>
+      </w:r>
+      <w:proofErr w:type="spellEnd"/>
+      <w:r>
+        <w:rPr>
+          <w:rFonts w:ascii="Times New Roman" w:hAnsi="Times New Roman" w:cs="Times New Roman"/>
+          <w:sz w:val="26"/>
+          <w:szCs w:val="26"/>
+        </w:rPr>
+        <w:t xml:space="preserve"> Controller)</w:t>
       </w:r>
     </w:p>
     <w:p>
@@ -9676,7 +11061,15 @@
           </w:tcPr>
           <w:p>
             <w:r>
-              <w:t>En tant qu'utilisateur Je veux que mon ennemi tire un seul projectile vers le bas et jamais dans la même position Afin d'avoir du challenge dans le jeu</w:t>
+              <w:t xml:space="preserve">En tant qu'utilisateur Je veux que mon ennemi tire un seul projectile vers le bas et jamais dans la même position Afin d'avoir du </w:t>
+            </w:r>
+            <w:proofErr w:type="gramStart"/>
+            <w:r>
+              <w:t>challenge</w:t>
+            </w:r>
+            <w:proofErr w:type="gramEnd"/>
+            <w:r>
+              <w:t xml:space="preserve"> dans le jeu</w:t>
             </w:r>
           </w:p>
         </w:tc>
@@ -10093,7 +11486,15 @@
                 </w:tcPr>
                 <w:p>
                   <w:r>
-                    <w:t>Lorsque que je suis au bord de la console Quand je me déplace à droite ou a gauche encore vers le bord Le joueur est directement téléporté vers l'autre côté de la console</w:t>
+                    <w:t xml:space="preserve">Lorsque que je suis au bord de la console Quand je me déplace à droite ou </w:t>
+                  </w:r>
+                  <w:proofErr w:type="spellStart"/>
+                  <w:r>
+                    <w:t>a</w:t>
+                  </w:r>
+                  <w:proofErr w:type="spellEnd"/>
+                  <w:r>
+                    <w:t xml:space="preserve"> gauche encore vers le bord Le joueur est directement téléporté vers l'autre côté de la console</w:t>
                   </w:r>
                 </w:p>
               </w:tc>
@@ -10137,7 +11538,23 @@
                 </w:tcPr>
                 <w:p>
                   <w:r>
-                    <w:t>Dans ma fenêtre visual studio Quand je lance mon programme La fenêtre doit afficher le Playground avec le joueur (voir maquette)</w:t>
+                    <w:t xml:space="preserve">Dans ma fenêtre </w:t>
+                  </w:r>
+                  <w:proofErr w:type="spellStart"/>
+                  <w:r>
+                    <w:t>visual</w:t>
+                  </w:r>
+                  <w:proofErr w:type="spellEnd"/>
+                  <w:r>
+                    <w:t xml:space="preserve"> studio Quand je lance mon programme La fenêtre doit afficher le </w:t>
+                  </w:r>
+                  <w:proofErr w:type="spellStart"/>
+                  <w:r>
+                    <w:t>Playground</w:t>
+                  </w:r>
+                  <w:proofErr w:type="spellEnd"/>
+                  <w:r>
+                    <w:t xml:space="preserve"> avec le joueur (voir maquette)</w:t>
                   </w:r>
                 </w:p>
               </w:tc>
@@ -10185,7 +11602,15 @@
           </w:tcPr>
           <w:p>
             <w:r>
-              <w:t>En tant qu'utilisateur Je veux veux un menu Afin de pouvoir naviguer entre les options</w:t>
+              <w:t xml:space="preserve">En tant qu'utilisateur Je veux </w:t>
+            </w:r>
+            <w:proofErr w:type="spellStart"/>
+            <w:r>
+              <w:t>veux</w:t>
+            </w:r>
+            <w:proofErr w:type="spellEnd"/>
+            <w:r>
+              <w:t xml:space="preserve"> un menu Afin de pouvoir naviguer entre les options</w:t>
             </w:r>
           </w:p>
         </w:tc>
@@ -10325,7 +11750,15 @@
           </w:tcPr>
           <w:p>
             <w:r>
-              <w:t>En tant qu'utilisateur Je veux veux un menu Afin de pouvoir naviguer entre les options</w:t>
+              <w:t xml:space="preserve">En tant qu'utilisateur Je veux </w:t>
+            </w:r>
+            <w:proofErr w:type="spellStart"/>
+            <w:r>
+              <w:t>veux</w:t>
+            </w:r>
+            <w:proofErr w:type="spellEnd"/>
+            <w:r>
+              <w:t xml:space="preserve"> un menu Afin de pouvoir naviguer entre les options</w:t>
             </w:r>
           </w:p>
         </w:tc>
@@ -10674,13 +12107,23 @@
         </w:rPr>
       </w:pPr>
       <w:bookmarkStart w:id="22" w:name="_Toc149563926"/>
+      <w:proofErr w:type="spellStart"/>
       <w:r>
         <w:rPr>
           <w:rFonts w:ascii="Times New Roman" w:hAnsi="Times New Roman" w:cs="Times New Roman"/>
           <w:sz w:val="34"/>
           <w:szCs w:val="34"/>
         </w:rPr>
-        <w:t>ChatGPT :</w:t>
+        <w:t>ChatGPT</w:t>
+      </w:r>
+      <w:proofErr w:type="spellEnd"/>
+      <w:r>
+        <w:rPr>
+          <w:rFonts w:ascii="Times New Roman" w:hAnsi="Times New Roman" w:cs="Times New Roman"/>
+          <w:sz w:val="34"/>
+          <w:szCs w:val="34"/>
+        </w:rPr>
+        <w:t> :</w:t>
       </w:r>
       <w:bookmarkEnd w:id="22"/>
     </w:p>
@@ -10820,7 +12263,39 @@
           <w:sz w:val="26"/>
           <w:szCs w:val="26"/>
         </w:rPr>
-        <w:t xml:space="preserve"> et représentant un menu du jeu Space Invader, ce menu doit reprendre les principes appris pendant le module I322.</w:t>
+        <w:t xml:space="preserve"> et représentant un menu du jeu </w:t>
+      </w:r>
+      <w:proofErr w:type="spellStart"/>
+      <w:r>
+        <w:rPr>
+          <w:sz w:val="26"/>
+          <w:szCs w:val="26"/>
+        </w:rPr>
+        <w:t>Space</w:t>
+      </w:r>
+      <w:proofErr w:type="spellEnd"/>
+      <w:r>
+        <w:rPr>
+          <w:sz w:val="26"/>
+          <w:szCs w:val="26"/>
+        </w:rPr>
+        <w:t xml:space="preserve"> </w:t>
+      </w:r>
+      <w:proofErr w:type="spellStart"/>
+      <w:r>
+        <w:rPr>
+          <w:sz w:val="26"/>
+          <w:szCs w:val="26"/>
+        </w:rPr>
+        <w:t>Invader</w:t>
+      </w:r>
+      <w:proofErr w:type="spellEnd"/>
+      <w:r>
+        <w:rPr>
+          <w:sz w:val="26"/>
+          <w:szCs w:val="26"/>
+        </w:rPr>
+        <w:t>, ce menu doit reprendre les principes appris pendant le module I322.</w:t>
       </w:r>
     </w:p>
     <w:p>
@@ -10836,7 +12311,39 @@
           <w:sz w:val="26"/>
           <w:szCs w:val="26"/>
         </w:rPr>
-        <w:t>La première maquette consiste à représenter le jeu Space Invader comme il pourrait être si le temps et le support de développement étaient différent.</w:t>
+        <w:t xml:space="preserve">La première maquette consiste à représenter le jeu </w:t>
+      </w:r>
+      <w:proofErr w:type="spellStart"/>
+      <w:r>
+        <w:rPr>
+          <w:sz w:val="26"/>
+          <w:szCs w:val="26"/>
+        </w:rPr>
+        <w:t>Space</w:t>
+      </w:r>
+      <w:proofErr w:type="spellEnd"/>
+      <w:r>
+        <w:rPr>
+          <w:sz w:val="26"/>
+          <w:szCs w:val="26"/>
+        </w:rPr>
+        <w:t xml:space="preserve"> </w:t>
+      </w:r>
+      <w:proofErr w:type="spellStart"/>
+      <w:r>
+        <w:rPr>
+          <w:sz w:val="26"/>
+          <w:szCs w:val="26"/>
+        </w:rPr>
+        <w:t>Invader</w:t>
+      </w:r>
+      <w:proofErr w:type="spellEnd"/>
+      <w:r>
+        <w:rPr>
+          <w:sz w:val="26"/>
+          <w:szCs w:val="26"/>
+        </w:rPr>
+        <w:t xml:space="preserve"> comme il pourrait être si le temps et le support de développement étaient différent.</w:t>
       </w:r>
     </w:p>
     <w:p>
@@ -10856,7 +12363,39 @@
           <w:sz w:val="26"/>
           <w:szCs w:val="26"/>
         </w:rPr>
-        <w:t>La seconde maquette doit représenter la véritable maquette du Space Invader type console qui a été produit lors de la partie POO du projet</w:t>
+        <w:t xml:space="preserve">La seconde maquette doit représenter la véritable maquette du </w:t>
+      </w:r>
+      <w:proofErr w:type="spellStart"/>
+      <w:r>
+        <w:rPr>
+          <w:sz w:val="26"/>
+          <w:szCs w:val="26"/>
+        </w:rPr>
+        <w:t>Space</w:t>
+      </w:r>
+      <w:proofErr w:type="spellEnd"/>
+      <w:r>
+        <w:rPr>
+          <w:sz w:val="26"/>
+          <w:szCs w:val="26"/>
+        </w:rPr>
+        <w:t xml:space="preserve"> </w:t>
+      </w:r>
+      <w:proofErr w:type="spellStart"/>
+      <w:r>
+        <w:rPr>
+          <w:sz w:val="26"/>
+          <w:szCs w:val="26"/>
+        </w:rPr>
+        <w:t>Invader</w:t>
+      </w:r>
+      <w:proofErr w:type="spellEnd"/>
+      <w:r>
+        <w:rPr>
+          <w:sz w:val="26"/>
+          <w:szCs w:val="26"/>
+        </w:rPr>
+        <w:t xml:space="preserve"> type console qui a été produit lors de la partie POO du projet</w:t>
       </w:r>
       <w:r>
         <w:rPr>
@@ -11026,6 +12565,7 @@
           <w:szCs w:val="34"/>
         </w:rPr>
       </w:pPr>
+      <w:proofErr w:type="spellStart"/>
       <w:r>
         <w:rPr>
           <w:sz w:val="34"/>
@@ -11033,6 +12573,7 @@
         </w:rPr>
         <w:t>Personas</w:t>
       </w:r>
+      <w:proofErr w:type="spellEnd"/>
     </w:p>
     <w:p>
       <w:pPr>
@@ -11051,7 +12592,23 @@
           <w:sz w:val="26"/>
           <w:szCs w:val="26"/>
         </w:rPr>
-        <w:t xml:space="preserve">Pour le premier personas </w:t>
+        <w:t xml:space="preserve">Pour le premier </w:t>
+      </w:r>
+      <w:proofErr w:type="spellStart"/>
+      <w:r>
+        <w:rPr>
+          <w:sz w:val="26"/>
+          <w:szCs w:val="26"/>
+        </w:rPr>
+        <w:t>personas</w:t>
+      </w:r>
+      <w:proofErr w:type="spellEnd"/>
+      <w:r>
+        <w:rPr>
+          <w:sz w:val="26"/>
+          <w:szCs w:val="26"/>
+        </w:rPr>
+        <w:t xml:space="preserve"> </w:t>
       </w:r>
       <w:r>
         <w:rPr>
@@ -11169,7 +12726,23 @@
           <w:szCs w:val="26"/>
         </w:rPr>
         <w:lastRenderedPageBreak/>
-        <w:t>Pour le deuxième personas nous nous sommes basés sur un profile de joueur plus occasionnelle et un peu plus âgée.</w:t>
+        <w:t xml:space="preserve">Pour le deuxième </w:t>
+      </w:r>
+      <w:proofErr w:type="spellStart"/>
+      <w:r>
+        <w:rPr>
+          <w:sz w:val="26"/>
+          <w:szCs w:val="26"/>
+        </w:rPr>
+        <w:t>personas</w:t>
+      </w:r>
+      <w:proofErr w:type="spellEnd"/>
+      <w:r>
+        <w:rPr>
+          <w:sz w:val="26"/>
+          <w:szCs w:val="26"/>
+        </w:rPr>
+        <w:t xml:space="preserve"> nous nous sommes basés sur un profile de joueur plus occasionnelle et un peu plus âgée.</w:t>
       </w:r>
       <w:r>
         <w:rPr>
@@ -11249,7 +12822,23 @@
           <w:sz w:val="26"/>
           <w:szCs w:val="26"/>
         </w:rPr>
-        <w:t>La mise en place de la palette graphique à été un pont essentiel quant à la mise en place du menu car elle apporte</w:t>
+        <w:t xml:space="preserve">La mise en place de la palette graphique </w:t>
+      </w:r>
+      <w:proofErr w:type="spellStart"/>
+      <w:r>
+        <w:rPr>
+          <w:sz w:val="26"/>
+          <w:szCs w:val="26"/>
+        </w:rPr>
+        <w:t>à</w:t>
+      </w:r>
+      <w:proofErr w:type="spellEnd"/>
+      <w:r>
+        <w:rPr>
+          <w:sz w:val="26"/>
+          <w:szCs w:val="26"/>
+        </w:rPr>
+        <w:t xml:space="preserve"> été un pont essentiel quant à la mise en place du menu car elle apporte</w:t>
       </w:r>
       <w:r>
         <w:rPr>
@@ -11263,7 +12852,23 @@
           <w:sz w:val="26"/>
           <w:szCs w:val="26"/>
         </w:rPr>
-        <w:t xml:space="preserve"> quant aux personnes atteintes de trouble visuelle lié au couleur (Personas 1).</w:t>
+        <w:t xml:space="preserve"> quant aux personnes atteintes de trouble visuelle lié au couleur (</w:t>
+      </w:r>
+      <w:proofErr w:type="spellStart"/>
+      <w:r>
+        <w:rPr>
+          <w:sz w:val="26"/>
+          <w:szCs w:val="26"/>
+        </w:rPr>
+        <w:t>Personas</w:t>
+      </w:r>
+      <w:proofErr w:type="spellEnd"/>
+      <w:r>
+        <w:rPr>
+          <w:sz w:val="26"/>
+          <w:szCs w:val="26"/>
+        </w:rPr>
+        <w:t xml:space="preserve"> 1).</w:t>
       </w:r>
     </w:p>
     <w:p>
@@ -11279,7 +12884,39 @@
           <w:sz w:val="26"/>
           <w:szCs w:val="26"/>
         </w:rPr>
-        <w:t xml:space="preserve">Le jeux space invader ce passant dans l’espace nous </w:t>
+        <w:t xml:space="preserve">Le jeux </w:t>
+      </w:r>
+      <w:proofErr w:type="spellStart"/>
+      <w:r>
+        <w:rPr>
+          <w:sz w:val="26"/>
+          <w:szCs w:val="26"/>
+        </w:rPr>
+        <w:t>space</w:t>
+      </w:r>
+      <w:proofErr w:type="spellEnd"/>
+      <w:r>
+        <w:rPr>
+          <w:sz w:val="26"/>
+          <w:szCs w:val="26"/>
+        </w:rPr>
+        <w:t xml:space="preserve"> </w:t>
+      </w:r>
+      <w:proofErr w:type="spellStart"/>
+      <w:r>
+        <w:rPr>
+          <w:sz w:val="26"/>
+          <w:szCs w:val="26"/>
+        </w:rPr>
+        <w:t>invader</w:t>
+      </w:r>
+      <w:proofErr w:type="spellEnd"/>
+      <w:r>
+        <w:rPr>
+          <w:sz w:val="26"/>
+          <w:szCs w:val="26"/>
+        </w:rPr>
+        <w:t xml:space="preserve"> ce passant dans l’espace nous </w:t>
       </w:r>
       <w:r>
         <w:rPr>
@@ -11448,7 +13085,21 @@
           <w:sz w:val="26"/>
           <w:szCs w:val="26"/>
         </w:rPr>
-        <w:t>certaine décision afin de minimiser l’impact écologique du menu, c’est pourquoi nous avons fais en sorte de créée un menu le moins énergivore possible.</w:t>
+        <w:t>certaine décision afin de minimiser l’impact écologique du menu, c’est pourquoi nous avons fais en sorte de crée</w:t>
+      </w:r>
+      <w:r>
+        <w:rPr>
+          <w:sz w:val="26"/>
+          <w:szCs w:val="26"/>
+        </w:rPr>
+        <w:t>r</w:t>
+      </w:r>
+      <w:r>
+        <w:rPr>
+          <w:sz w:val="26"/>
+          <w:szCs w:val="26"/>
+        </w:rPr>
+        <w:t xml:space="preserve"> un menu le moins énergivore possible.</w:t>
       </w:r>
     </w:p>
     <w:p>
@@ -11542,7 +13193,37 @@
           <w:sz w:val="26"/>
           <w:szCs w:val="26"/>
         </w:rPr>
-        <w:t>C’est pour cela que nous avons fais en sorte de créée une page entière du menu option axé sur l’accessibilité</w:t>
+        <w:t xml:space="preserve">C’est pour cela que nous avons fais en sorte de </w:t>
+      </w:r>
+      <w:r>
+        <w:rPr>
+          <w:sz w:val="26"/>
+          <w:szCs w:val="26"/>
+        </w:rPr>
+        <w:t>créer</w:t>
+      </w:r>
+      <w:r>
+        <w:rPr>
+          <w:sz w:val="26"/>
+          <w:szCs w:val="26"/>
+        </w:rPr>
+        <w:t xml:space="preserve"> une page entière </w:t>
+      </w:r>
+      <w:proofErr w:type="gramStart"/>
+      <w:r>
+        <w:rPr>
+          <w:sz w:val="26"/>
+          <w:szCs w:val="26"/>
+        </w:rPr>
+        <w:t>du menu option axé</w:t>
+      </w:r>
+      <w:proofErr w:type="gramEnd"/>
+      <w:r>
+        <w:rPr>
+          <w:sz w:val="26"/>
+          <w:szCs w:val="26"/>
+        </w:rPr>
+        <w:t xml:space="preserve"> sur l’accessibilité</w:t>
       </w:r>
       <w:r>
         <w:rPr>
@@ -11761,7 +13442,61 @@
           <w:sz w:val="26"/>
           <w:szCs w:val="26"/>
         </w:rPr>
-        <w:t>La partie droite quant à elle est plus sobre et laisse la place au titre du jeux « Space invader » ainsi que la version « Space free ».</w:t>
+        <w:t>La partie droite quant à elle est plus sobre et laisse la place au titre du jeux « </w:t>
+      </w:r>
+      <w:proofErr w:type="spellStart"/>
+      <w:r>
+        <w:rPr>
+          <w:rFonts w:ascii="Times New Roman" w:hAnsi="Times New Roman" w:cs="Times New Roman"/>
+          <w:sz w:val="26"/>
+          <w:szCs w:val="26"/>
+        </w:rPr>
+        <w:t>Space</w:t>
+      </w:r>
+      <w:proofErr w:type="spellEnd"/>
+      <w:r>
+        <w:rPr>
+          <w:rFonts w:ascii="Times New Roman" w:hAnsi="Times New Roman" w:cs="Times New Roman"/>
+          <w:sz w:val="26"/>
+          <w:szCs w:val="26"/>
+        </w:rPr>
+        <w:t xml:space="preserve"> </w:t>
+      </w:r>
+      <w:proofErr w:type="spellStart"/>
+      <w:r>
+        <w:rPr>
+          <w:rFonts w:ascii="Times New Roman" w:hAnsi="Times New Roman" w:cs="Times New Roman"/>
+          <w:sz w:val="26"/>
+          <w:szCs w:val="26"/>
+        </w:rPr>
+        <w:t>invader</w:t>
+      </w:r>
+      <w:proofErr w:type="spellEnd"/>
+      <w:r>
+        <w:rPr>
+          <w:rFonts w:ascii="Times New Roman" w:hAnsi="Times New Roman" w:cs="Times New Roman"/>
+          <w:sz w:val="26"/>
+          <w:szCs w:val="26"/>
+        </w:rPr>
+        <w:t> » ainsi que la version « </w:t>
+      </w:r>
+      <w:proofErr w:type="spellStart"/>
+      <w:r>
+        <w:rPr>
+          <w:rFonts w:ascii="Times New Roman" w:hAnsi="Times New Roman" w:cs="Times New Roman"/>
+          <w:sz w:val="26"/>
+          <w:szCs w:val="26"/>
+        </w:rPr>
+        <w:t>Space</w:t>
+      </w:r>
+      <w:proofErr w:type="spellEnd"/>
+      <w:r>
+        <w:rPr>
+          <w:rFonts w:ascii="Times New Roman" w:hAnsi="Times New Roman" w:cs="Times New Roman"/>
+          <w:sz w:val="26"/>
+          <w:szCs w:val="26"/>
+        </w:rPr>
+        <w:t xml:space="preserve"> free ».</w:t>
       </w:r>
     </w:p>
     <w:p>
@@ -11794,15 +13529,87 @@
           <w:sz w:val="26"/>
           <w:szCs w:val="26"/>
         </w:rPr>
-        <w:t xml:space="preserve">L’image se trouvant en fond du menu principale à été choisi </w:t>
-      </w:r>
-      <w:r>
-        <w:rPr>
-          <w:rFonts w:ascii="Times New Roman" w:hAnsi="Times New Roman" w:cs="Times New Roman"/>
-          <w:sz w:val="26"/>
-          <w:szCs w:val="26"/>
-        </w:rPr>
-        <w:t xml:space="preserve">car elle représente très bien le principe du jeu space invader car on à l’image de la terre en premier plan et les invaders représenter par </w:t>
+        <w:t xml:space="preserve">L’image se trouvant en fond du menu principale </w:t>
+      </w:r>
+      <w:proofErr w:type="spellStart"/>
+      <w:r>
+        <w:rPr>
+          <w:rFonts w:ascii="Times New Roman" w:hAnsi="Times New Roman" w:cs="Times New Roman"/>
+          <w:sz w:val="26"/>
+          <w:szCs w:val="26"/>
+        </w:rPr>
+        <w:t>à</w:t>
+      </w:r>
+      <w:proofErr w:type="spellEnd"/>
+      <w:r>
+        <w:rPr>
+          <w:rFonts w:ascii="Times New Roman" w:hAnsi="Times New Roman" w:cs="Times New Roman"/>
+          <w:sz w:val="26"/>
+          <w:szCs w:val="26"/>
+        </w:rPr>
+        <w:t xml:space="preserve"> été choisi </w:t>
+      </w:r>
+      <w:r>
+        <w:rPr>
+          <w:rFonts w:ascii="Times New Roman" w:hAnsi="Times New Roman" w:cs="Times New Roman"/>
+          <w:sz w:val="26"/>
+          <w:szCs w:val="26"/>
+        </w:rPr>
+        <w:t xml:space="preserve">car elle représente très bien le principe du jeu </w:t>
+      </w:r>
+      <w:proofErr w:type="spellStart"/>
+      <w:r>
+        <w:rPr>
+          <w:rFonts w:ascii="Times New Roman" w:hAnsi="Times New Roman" w:cs="Times New Roman"/>
+          <w:sz w:val="26"/>
+          <w:szCs w:val="26"/>
+        </w:rPr>
+        <w:t>space</w:t>
+      </w:r>
+      <w:proofErr w:type="spellEnd"/>
+      <w:r>
+        <w:rPr>
+          <w:rFonts w:ascii="Times New Roman" w:hAnsi="Times New Roman" w:cs="Times New Roman"/>
+          <w:sz w:val="26"/>
+          <w:szCs w:val="26"/>
+        </w:rPr>
+        <w:t xml:space="preserve"> </w:t>
+      </w:r>
+      <w:proofErr w:type="spellStart"/>
+      <w:r>
+        <w:rPr>
+          <w:rFonts w:ascii="Times New Roman" w:hAnsi="Times New Roman" w:cs="Times New Roman"/>
+          <w:sz w:val="26"/>
+          <w:szCs w:val="26"/>
+        </w:rPr>
+        <w:t>invader</w:t>
+      </w:r>
+      <w:proofErr w:type="spellEnd"/>
+      <w:r>
+        <w:rPr>
+          <w:rFonts w:ascii="Times New Roman" w:hAnsi="Times New Roman" w:cs="Times New Roman"/>
+          <w:sz w:val="26"/>
+          <w:szCs w:val="26"/>
+        </w:rPr>
+        <w:t xml:space="preserve"> car on à l’image de la terre en premier plan et les </w:t>
+      </w:r>
+      <w:proofErr w:type="spellStart"/>
+      <w:r>
+        <w:rPr>
+          <w:rFonts w:ascii="Times New Roman" w:hAnsi="Times New Roman" w:cs="Times New Roman"/>
+          <w:sz w:val="26"/>
+          <w:szCs w:val="26"/>
+        </w:rPr>
+        <w:t>invaders</w:t>
+      </w:r>
+      <w:proofErr w:type="spellEnd"/>
+      <w:r>
+        <w:rPr>
+          <w:rFonts w:ascii="Times New Roman" w:hAnsi="Times New Roman" w:cs="Times New Roman"/>
+          <w:sz w:val="26"/>
+          <w:szCs w:val="26"/>
+        </w:rPr>
+        <w:t xml:space="preserve"> représenter par </w:t>
       </w:r>
       <w:r>
         <w:rPr>
@@ -11934,13 +13741,23 @@
         </w:rPr>
         <w:t xml:space="preserve"> que </w:t>
       </w:r>
-      <w:r>
-        <w:rPr>
-          <w:rFonts w:ascii="Times New Roman" w:hAnsi="Times New Roman" w:cs="Times New Roman"/>
-          <w:sz w:val="26"/>
-          <w:szCs w:val="26"/>
-        </w:rPr>
-        <w:t>tout les sous menus sont cliquable sauf « reprendre ».</w:t>
+      <w:proofErr w:type="spellStart"/>
+      <w:r>
+        <w:rPr>
+          <w:rFonts w:ascii="Times New Roman" w:hAnsi="Times New Roman" w:cs="Times New Roman"/>
+          <w:sz w:val="26"/>
+          <w:szCs w:val="26"/>
+        </w:rPr>
+        <w:t>tout</w:t>
+      </w:r>
+      <w:proofErr w:type="spellEnd"/>
+      <w:r>
+        <w:rPr>
+          <w:rFonts w:ascii="Times New Roman" w:hAnsi="Times New Roman" w:cs="Times New Roman"/>
+          <w:sz w:val="26"/>
+          <w:szCs w:val="26"/>
+        </w:rPr>
+        <w:t xml:space="preserve"> les sous menus sont cliquable sauf « reprendre ».</w:t>
       </w:r>
     </w:p>
     <w:p>
@@ -11957,7 +13774,25 @@
           <w:sz w:val="26"/>
           <w:szCs w:val="26"/>
         </w:rPr>
-        <w:t>Le sous menu « nouvelle partie » comprend le choix de la difficulté avec une description de se qu’implique la dites difficulté sur la campagne, le choix de l’apparence du vaisseau du joueur ainsi qu’un bouton lancer permettant de lancer la campagne. A noté que seul le choix de l’apparence et le bouton lancer sont cliquable.</w:t>
+        <w:t xml:space="preserve">Le sous menu « nouvelle partie » comprend le choix de la difficulté avec une description de </w:t>
+      </w:r>
+      <w:proofErr w:type="spellStart"/>
+      <w:r>
+        <w:rPr>
+          <w:rFonts w:ascii="Times New Roman" w:hAnsi="Times New Roman" w:cs="Times New Roman"/>
+          <w:sz w:val="26"/>
+          <w:szCs w:val="26"/>
+        </w:rPr>
+        <w:t>se</w:t>
+      </w:r>
+      <w:proofErr w:type="spellEnd"/>
+      <w:r>
+        <w:rPr>
+          <w:rFonts w:ascii="Times New Roman" w:hAnsi="Times New Roman" w:cs="Times New Roman"/>
+          <w:sz w:val="26"/>
+          <w:szCs w:val="26"/>
+        </w:rPr>
+        <w:t xml:space="preserve"> qu’implique la dites difficulté sur la campagne, le choix de l’apparence du vaisseau du joueur ainsi qu’un bouton lancer permettant de lancer la campagne. A noté que seul le choix de l’apparence et le bouton lancer sont cliquable.</w:t>
       </w:r>
     </w:p>
     <w:p>
@@ -11990,7 +13825,25 @@
           <w:sz w:val="26"/>
           <w:szCs w:val="26"/>
         </w:rPr>
-        <w:t xml:space="preserve"> un texte lorem ipsum, à noter que ledit texte devrait en théorie servir à apporter </w:t>
+        <w:t xml:space="preserve"> un texte </w:t>
+      </w:r>
+      <w:proofErr w:type="spellStart"/>
+      <w:r>
+        <w:rPr>
+          <w:rFonts w:ascii="Times New Roman" w:hAnsi="Times New Roman" w:cs="Times New Roman"/>
+          <w:sz w:val="26"/>
+          <w:szCs w:val="26"/>
+        </w:rPr>
+        <w:t>lorem</w:t>
+      </w:r>
+      <w:proofErr w:type="spellEnd"/>
+      <w:r>
+        <w:rPr>
+          <w:rFonts w:ascii="Times New Roman" w:hAnsi="Times New Roman" w:cs="Times New Roman"/>
+          <w:sz w:val="26"/>
+          <w:szCs w:val="26"/>
+        </w:rPr>
+        <w:t xml:space="preserve"> ipsum, à noter que ledit texte devrait en théorie servir à apporter </w:t>
       </w:r>
       <w:r>
         <w:rPr>
@@ -12055,7 +13908,16 @@
           <w:sz w:val="26"/>
           <w:szCs w:val="26"/>
         </w:rPr>
-        <w:t>se trouvant en fond de menu est la même que sur le menu principal en plus zoomé indiquant que plus le joueur est proche de lancer une partie plus les « inv</w:t>
+        <w:t>se trouvant en fond de menu est la même que sur le menu principal en plus zoomé indiquant que plus le joueur est proche de lancer une partie plus les « </w:t>
+      </w:r>
+      <w:proofErr w:type="spellStart"/>
+      <w:r>
+        <w:rPr>
+          <w:rFonts w:ascii="Times New Roman" w:hAnsi="Times New Roman" w:cs="Times New Roman"/>
+          <w:sz w:val="26"/>
+          <w:szCs w:val="26"/>
+        </w:rPr>
+        <w:t>inv</w:t>
       </w:r>
       <w:r>
         <w:rPr>
@@ -12071,7 +13933,16 @@
           <w:sz w:val="26"/>
           <w:szCs w:val="26"/>
         </w:rPr>
-        <w:t>der » (donc la planète) se rapproche.</w:t>
+        <w:t>der</w:t>
+      </w:r>
+      <w:proofErr w:type="spellEnd"/>
+      <w:r>
+        <w:rPr>
+          <w:rFonts w:ascii="Times New Roman" w:hAnsi="Times New Roman" w:cs="Times New Roman"/>
+          <w:sz w:val="26"/>
+          <w:szCs w:val="26"/>
+        </w:rPr>
+        <w:t> » (donc la planète) se rapproche.</w:t>
       </w:r>
     </w:p>
     <w:p>
@@ -12105,7 +13976,23 @@
           <w:sz w:val="26"/>
           <w:szCs w:val="26"/>
         </w:rPr>
-        <w:t xml:space="preserve">Cette partie à pour but d’expliquer pourquoi certain choix tel que les fond, image </w:t>
+        <w:t xml:space="preserve">Cette partie </w:t>
+      </w:r>
+      <w:proofErr w:type="spellStart"/>
+      <w:r>
+        <w:rPr>
+          <w:sz w:val="26"/>
+          <w:szCs w:val="26"/>
+        </w:rPr>
+        <w:t>à</w:t>
+      </w:r>
+      <w:proofErr w:type="spellEnd"/>
+      <w:r>
+        <w:rPr>
+          <w:sz w:val="26"/>
+          <w:szCs w:val="26"/>
+        </w:rPr>
+        <w:t xml:space="preserve"> pour but d’expliquer pourquoi certain choix tel que les fond, image </w:t>
       </w:r>
     </w:p>
     <w:p>
@@ -12269,7 +14156,23 @@
           <w:sz w:val="26"/>
           <w:szCs w:val="26"/>
         </w:rPr>
-        <w:t> », ainsi que « map </w:t>
+        <w:t> », ainsi que « </w:t>
+      </w:r>
+      <w:proofErr w:type="spellStart"/>
+      <w:r>
+        <w:rPr>
+          <w:sz w:val="26"/>
+          <w:szCs w:val="26"/>
+        </w:rPr>
+        <w:t>map</w:t>
+      </w:r>
+      <w:proofErr w:type="spellEnd"/>
+      <w:r>
+        <w:rPr>
+          <w:sz w:val="26"/>
+          <w:szCs w:val="26"/>
+        </w:rPr>
+        <w:t> </w:t>
       </w:r>
       <w:r>
         <w:rPr>
@@ -12302,7 +14205,23 @@
           <w:sz w:val="26"/>
           <w:szCs w:val="26"/>
         </w:rPr>
-        <w:t xml:space="preserve"> « rejoindre partie » est composer de deux partie, la première sont des boutons permettant </w:t>
+        <w:t xml:space="preserve"> « rejoindre partie » est </w:t>
+      </w:r>
+      <w:proofErr w:type="spellStart"/>
+      <w:r>
+        <w:rPr>
+          <w:sz w:val="26"/>
+          <w:szCs w:val="26"/>
+        </w:rPr>
+        <w:t>composer</w:t>
+      </w:r>
+      <w:proofErr w:type="spellEnd"/>
+      <w:r>
+        <w:rPr>
+          <w:sz w:val="26"/>
+          <w:szCs w:val="26"/>
+        </w:rPr>
+        <w:t xml:space="preserve"> de deux partie, la première sont des boutons permettant </w:t>
       </w:r>
       <w:r>
         <w:rPr>
@@ -12323,7 +14242,39 @@
           <w:sz w:val="26"/>
           <w:szCs w:val="26"/>
         </w:rPr>
-        <w:t xml:space="preserve">de choisir son mode de jeux, son passif et la carte sur la quelle l’équipe va joueur, les bouton « mode de jeu » et « map » ne peuvent être utiliser que si le joueur est le chef du groupe, celui-ci est par ailleurs indiqué par une couronne à </w:t>
+        <w:t xml:space="preserve">de choisir son mode de jeux, son passif et la carte sur </w:t>
+      </w:r>
+      <w:proofErr w:type="spellStart"/>
+      <w:r>
+        <w:rPr>
+          <w:sz w:val="26"/>
+          <w:szCs w:val="26"/>
+        </w:rPr>
+        <w:t>la quelle</w:t>
+      </w:r>
+      <w:proofErr w:type="spellEnd"/>
+      <w:r>
+        <w:rPr>
+          <w:sz w:val="26"/>
+          <w:szCs w:val="26"/>
+        </w:rPr>
+        <w:t xml:space="preserve"> l’équipe va joueur, les bouton « mode de jeu » et « </w:t>
+      </w:r>
+      <w:proofErr w:type="spellStart"/>
+      <w:r>
+        <w:rPr>
+          <w:sz w:val="26"/>
+          <w:szCs w:val="26"/>
+        </w:rPr>
+        <w:t>map</w:t>
+      </w:r>
+      <w:proofErr w:type="spellEnd"/>
+      <w:r>
+        <w:rPr>
+          <w:sz w:val="26"/>
+          <w:szCs w:val="26"/>
+        </w:rPr>
+        <w:t xml:space="preserve"> » ne peuvent être utiliser que si le joueur est le chef du groupe, celui-ci est par ailleurs indiqué par une couronne à </w:t>
       </w:r>
       <w:r>
         <w:rPr>
@@ -12351,7 +14302,39 @@
           <w:sz w:val="26"/>
           <w:szCs w:val="26"/>
         </w:rPr>
-        <w:t>la map sur la quelle aura lieu la partie constitue le fond du menu ce qui veut dire que si la map change le fond du menu change aussi, alors que le mode de jeux s’affiche simplement à côté du bouton</w:t>
+        <w:t xml:space="preserve">la </w:t>
+      </w:r>
+      <w:proofErr w:type="spellStart"/>
+      <w:r>
+        <w:rPr>
+          <w:sz w:val="26"/>
+          <w:szCs w:val="26"/>
+        </w:rPr>
+        <w:t>map</w:t>
+      </w:r>
+      <w:proofErr w:type="spellEnd"/>
+      <w:r>
+        <w:rPr>
+          <w:sz w:val="26"/>
+          <w:szCs w:val="26"/>
+        </w:rPr>
+        <w:t xml:space="preserve"> sur la quelle aura lieu la partie constitue le fond du menu ce qui veut dire que si la </w:t>
+      </w:r>
+      <w:proofErr w:type="spellStart"/>
+      <w:r>
+        <w:rPr>
+          <w:sz w:val="26"/>
+          <w:szCs w:val="26"/>
+        </w:rPr>
+        <w:t>map</w:t>
+      </w:r>
+      <w:proofErr w:type="spellEnd"/>
+      <w:r>
+        <w:rPr>
+          <w:sz w:val="26"/>
+          <w:szCs w:val="26"/>
+        </w:rPr>
+        <w:t xml:space="preserve"> change le fond du menu change aussi, alors que le mode de jeux s’affiche simplement à côté du bouton</w:t>
       </w:r>
       <w:r>
         <w:rPr>
@@ -12464,7 +14447,55 @@
           <w:sz w:val="26"/>
           <w:szCs w:val="26"/>
         </w:rPr>
-        <w:t>Cette partie à pour but d’expliqué les spécificités liées au page étant accessible depuis les boutons du menu multi-joueur, sont considérer comme boutons tout élément cliquable ayant un impacte sur les données du joueur (exemple : map, passif, mode de jeu)</w:t>
+        <w:t xml:space="preserve">Cette partie </w:t>
+      </w:r>
+      <w:proofErr w:type="spellStart"/>
+      <w:r>
+        <w:rPr>
+          <w:sz w:val="26"/>
+          <w:szCs w:val="26"/>
+        </w:rPr>
+        <w:t>à</w:t>
+      </w:r>
+      <w:proofErr w:type="spellEnd"/>
+      <w:r>
+        <w:rPr>
+          <w:sz w:val="26"/>
+          <w:szCs w:val="26"/>
+        </w:rPr>
+        <w:t xml:space="preserve"> pour but d’expliqué les spécificités liées au page étant accessible depuis les boutons du menu multi-joueur, sont considérer comme boutons tout élément cliquable ayant un </w:t>
+      </w:r>
+      <w:proofErr w:type="spellStart"/>
+      <w:r>
+        <w:rPr>
+          <w:sz w:val="26"/>
+          <w:szCs w:val="26"/>
+        </w:rPr>
+        <w:t>impacte</w:t>
+      </w:r>
+      <w:proofErr w:type="spellEnd"/>
+      <w:r>
+        <w:rPr>
+          <w:sz w:val="26"/>
+          <w:szCs w:val="26"/>
+        </w:rPr>
+        <w:t xml:space="preserve"> sur les données du joueur (exemple : </w:t>
+      </w:r>
+      <w:proofErr w:type="spellStart"/>
+      <w:r>
+        <w:rPr>
+          <w:sz w:val="26"/>
+          <w:szCs w:val="26"/>
+        </w:rPr>
+        <w:t>map</w:t>
+      </w:r>
+      <w:proofErr w:type="spellEnd"/>
+      <w:r>
+        <w:rPr>
+          <w:sz w:val="26"/>
+          <w:szCs w:val="26"/>
+        </w:rPr>
+        <w:t>, passif, mode de jeu)</w:t>
       </w:r>
       <w:r>
         <w:rPr>
@@ -12522,7 +14553,23 @@
           <w:sz w:val="26"/>
           <w:szCs w:val="26"/>
         </w:rPr>
-        <w:t>est composer de trois sections chacune représentant une carte.</w:t>
+        <w:t xml:space="preserve">est </w:t>
+      </w:r>
+      <w:proofErr w:type="spellStart"/>
+      <w:r>
+        <w:rPr>
+          <w:sz w:val="26"/>
+          <w:szCs w:val="26"/>
+        </w:rPr>
+        <w:t>composer</w:t>
+      </w:r>
+      <w:proofErr w:type="spellEnd"/>
+      <w:r>
+        <w:rPr>
+          <w:sz w:val="26"/>
+          <w:szCs w:val="26"/>
+        </w:rPr>
+        <w:t xml:space="preserve"> de trois sections chacune représentant une carte.</w:t>
       </w:r>
     </w:p>
     <w:p>
@@ -12781,7 +14828,23 @@
           <w:sz w:val="26"/>
           <w:szCs w:val="26"/>
         </w:rPr>
-        <w:t>toutefois la barre de navigation se trouve en haut de la page sous forme de barre. Les trois sections de la boutique sont : les dlc d’histoire, les skins additionnels et les boosts de performance.</w:t>
+        <w:t xml:space="preserve">toutefois la barre de navigation se trouve en haut de la page sous forme de barre. Les trois sections de la boutique sont : les </w:t>
+      </w:r>
+      <w:proofErr w:type="spellStart"/>
+      <w:r>
+        <w:rPr>
+          <w:sz w:val="26"/>
+          <w:szCs w:val="26"/>
+        </w:rPr>
+        <w:t>dlc</w:t>
+      </w:r>
+      <w:proofErr w:type="spellEnd"/>
+      <w:r>
+        <w:rPr>
+          <w:sz w:val="26"/>
+          <w:szCs w:val="26"/>
+        </w:rPr>
+        <w:t xml:space="preserve"> d’histoire, les skins additionnels et les boosts de performance.</w:t>
       </w:r>
     </w:p>
     <w:p>
@@ -12797,7 +14860,55 @@
           <w:sz w:val="26"/>
           <w:szCs w:val="26"/>
         </w:rPr>
-        <w:t>La partie histoire contient les dlc concernant la campagne du jeu, on peut donc y retrouver chaque dlc disponible avec leur pris, il est aussi possible d’avoir une description de l’histoire du dlc en cliquant dessus.</w:t>
+        <w:t xml:space="preserve">La partie histoire contient les </w:t>
+      </w:r>
+      <w:proofErr w:type="spellStart"/>
+      <w:r>
+        <w:rPr>
+          <w:sz w:val="26"/>
+          <w:szCs w:val="26"/>
+        </w:rPr>
+        <w:t>dlc</w:t>
+      </w:r>
+      <w:proofErr w:type="spellEnd"/>
+      <w:r>
+        <w:rPr>
+          <w:sz w:val="26"/>
+          <w:szCs w:val="26"/>
+        </w:rPr>
+        <w:t xml:space="preserve"> concernant la campagne du jeu, on peut donc y retrouver chaque </w:t>
+      </w:r>
+      <w:proofErr w:type="spellStart"/>
+      <w:r>
+        <w:rPr>
+          <w:sz w:val="26"/>
+          <w:szCs w:val="26"/>
+        </w:rPr>
+        <w:t>dlc</w:t>
+      </w:r>
+      <w:proofErr w:type="spellEnd"/>
+      <w:r>
+        <w:rPr>
+          <w:sz w:val="26"/>
+          <w:szCs w:val="26"/>
+        </w:rPr>
+        <w:t xml:space="preserve"> disponible avec leur pris, il est aussi possible d’avoir une description de l’histoire du </w:t>
+      </w:r>
+      <w:proofErr w:type="spellStart"/>
+      <w:r>
+        <w:rPr>
+          <w:sz w:val="26"/>
+          <w:szCs w:val="26"/>
+        </w:rPr>
+        <w:t>dlc</w:t>
+      </w:r>
+      <w:proofErr w:type="spellEnd"/>
+      <w:r>
+        <w:rPr>
+          <w:sz w:val="26"/>
+          <w:szCs w:val="26"/>
+        </w:rPr>
+        <w:t xml:space="preserve"> en cliquant dessus.</w:t>
       </w:r>
     </w:p>
     <w:p>
@@ -13142,7 +15253,15 @@
               <w:ind w:left="0"/>
             </w:pPr>
             <w:r>
-              <w:t>Clique sur un  sous menu</w:t>
+              <w:t xml:space="preserve">Clique sur </w:t>
+            </w:r>
+            <w:proofErr w:type="gramStart"/>
+            <w:r>
+              <w:t>un  sous</w:t>
+            </w:r>
+            <w:proofErr w:type="gramEnd"/>
+            <w:r>
+              <w:t xml:space="preserve"> menu</w:t>
             </w:r>
           </w:p>
         </w:tc>
@@ -13242,7 +15361,15 @@
               <w:ind w:left="0"/>
             </w:pPr>
             <w:r>
-              <w:t>Clique sur un  sous menu</w:t>
+              <w:t xml:space="preserve">Clique sur </w:t>
+            </w:r>
+            <w:proofErr w:type="gramStart"/>
+            <w:r>
+              <w:t>un  sous</w:t>
+            </w:r>
+            <w:proofErr w:type="gramEnd"/>
+            <w:r>
+              <w:t xml:space="preserve"> menu</w:t>
             </w:r>
           </w:p>
         </w:tc>
@@ -13328,8 +15455,13 @@
               <w:ind w:left="0"/>
             </w:pPr>
             <w:r>
-              <w:t>3. Clique sur le sous menu « Classement»</w:t>
-            </w:r>
+              <w:t xml:space="preserve">3. Clique sur le sous menu « </w:t>
+            </w:r>
+            <w:proofErr w:type="gramStart"/>
+            <w:r>
+              <w:t>Classement»</w:t>
+            </w:r>
+            <w:proofErr w:type="gramEnd"/>
           </w:p>
         </w:tc>
         <w:tc>
@@ -13342,7 +15474,15 @@
               <w:ind w:left="0"/>
             </w:pPr>
             <w:r>
-              <w:t>Clique sur un  sous menu</w:t>
+              <w:t xml:space="preserve">Clique sur </w:t>
+            </w:r>
+            <w:proofErr w:type="gramStart"/>
+            <w:r>
+              <w:t>un  sous</w:t>
+            </w:r>
+            <w:proofErr w:type="gramEnd"/>
+            <w:r>
+              <w:t xml:space="preserve"> menu</w:t>
             </w:r>
           </w:p>
         </w:tc>
@@ -13442,7 +15582,15 @@
               <w:ind w:left="0"/>
             </w:pPr>
             <w:r>
-              <w:t>Clique sur un  sous menu</w:t>
+              <w:t xml:space="preserve">Clique sur </w:t>
+            </w:r>
+            <w:proofErr w:type="gramStart"/>
+            <w:r>
+              <w:t>un  sous</w:t>
+            </w:r>
+            <w:proofErr w:type="gramEnd"/>
+            <w:r>
+              <w:t xml:space="preserve"> menu</w:t>
             </w:r>
           </w:p>
         </w:tc>
@@ -13528,8 +15676,13 @@
               <w:ind w:left="0"/>
             </w:pPr>
             <w:r>
-              <w:t>5. Clique sur le sous menu « Boutique»</w:t>
-            </w:r>
+              <w:t xml:space="preserve">5. Clique sur le sous menu « </w:t>
+            </w:r>
+            <w:proofErr w:type="gramStart"/>
+            <w:r>
+              <w:t>Boutique»</w:t>
+            </w:r>
+            <w:proofErr w:type="gramEnd"/>
           </w:p>
         </w:tc>
         <w:tc>
@@ -13545,10 +15698,18 @@
               <w:t>Clique su</w:t>
             </w:r>
             <w:r>
-              <w:t xml:space="preserve">r un </w:t>
-            </w:r>
-            <w:r>
-              <w:t xml:space="preserve"> sous menu</w:t>
+              <w:t xml:space="preserve">r </w:t>
+            </w:r>
+            <w:proofErr w:type="gramStart"/>
+            <w:r>
+              <w:t xml:space="preserve">un </w:t>
+            </w:r>
+            <w:r>
+              <w:t xml:space="preserve"> sous</w:t>
+            </w:r>
+            <w:proofErr w:type="gramEnd"/>
+            <w:r>
+              <w:t xml:space="preserve"> menu</w:t>
             </w:r>
           </w:p>
         </w:tc>
@@ -14034,7 +16195,15 @@
           </w:tcPr>
           <w:p>
             <w:r>
-              <w:t>5.Clique sur le sous menu reprendre</w:t>
+              <w:t xml:space="preserve">5.Clique sur </w:t>
+            </w:r>
+            <w:proofErr w:type="gramStart"/>
+            <w:r>
+              <w:t>le sous</w:t>
+            </w:r>
+            <w:proofErr w:type="gramEnd"/>
+            <w:r>
+              <w:t xml:space="preserve"> menu reprendre</w:t>
             </w:r>
           </w:p>
         </w:tc>
@@ -14106,7 +16275,23 @@
               <w:ind w:left="0"/>
             </w:pPr>
             <w:r>
-              <w:t>Menu montrant le synopsis du jeu(actuellement sous forme de lorem ipsum)</w:t>
+              <w:t xml:space="preserve">Menu montrant le synopsis du </w:t>
+            </w:r>
+            <w:proofErr w:type="gramStart"/>
+            <w:r>
+              <w:t>jeu(</w:t>
+            </w:r>
+            <w:proofErr w:type="gramEnd"/>
+            <w:r>
+              <w:t xml:space="preserve">actuellement sous forme de </w:t>
+            </w:r>
+            <w:proofErr w:type="spellStart"/>
+            <w:r>
+              <w:t>lorem</w:t>
+            </w:r>
+            <w:proofErr w:type="spellEnd"/>
+            <w:r>
+              <w:t xml:space="preserve"> ipsum)</w:t>
             </w:r>
           </w:p>
         </w:tc>
@@ -14154,8 +16339,13 @@
               <w:ind w:left="0"/>
             </w:pPr>
             <w:r>
-              <w:t>1.Clique sur « Nouvelle partie»</w:t>
-            </w:r>
+              <w:t xml:space="preserve">1.Clique sur « Nouvelle </w:t>
+            </w:r>
+            <w:proofErr w:type="gramStart"/>
+            <w:r>
+              <w:t>partie»</w:t>
+            </w:r>
+            <w:proofErr w:type="gramEnd"/>
           </w:p>
           <w:p>
             <w:pPr>
@@ -14231,11 +16421,27 @@
               <w:ind w:left="0"/>
             </w:pPr>
             <w:r>
-              <w:t xml:space="preserve">Menu montrant le synopsis du jeu(actuellement sous </w:t>
+              <w:t xml:space="preserve">Menu montrant le synopsis du </w:t>
+            </w:r>
+            <w:proofErr w:type="gramStart"/>
+            <w:r>
+              <w:t>jeu(</w:t>
+            </w:r>
+            <w:proofErr w:type="gramEnd"/>
+            <w:r>
+              <w:t xml:space="preserve">actuellement sous </w:t>
             </w:r>
             <w:r>
               <w:lastRenderedPageBreak/>
-              <w:t>forme de lorem ipsum)</w:t>
+              <w:t xml:space="preserve">forme de </w:t>
+            </w:r>
+            <w:proofErr w:type="spellStart"/>
+            <w:r>
+              <w:t>lorem</w:t>
+            </w:r>
+            <w:proofErr w:type="spellEnd"/>
+            <w:r>
+              <w:t xml:space="preserve"> ipsum)</w:t>
             </w:r>
           </w:p>
         </w:tc>
@@ -14342,7 +16548,23 @@
               <w:ind w:left="0"/>
             </w:pPr>
             <w:r>
-              <w:t>Menu montrant le synopsis du jeu(actuellement sous forme de lorem ipsum)</w:t>
+              <w:t xml:space="preserve">Menu montrant le synopsis du </w:t>
+            </w:r>
+            <w:proofErr w:type="gramStart"/>
+            <w:r>
+              <w:t>jeu(</w:t>
+            </w:r>
+            <w:proofErr w:type="gramEnd"/>
+            <w:r>
+              <w:t xml:space="preserve">actuellement sous forme de </w:t>
+            </w:r>
+            <w:proofErr w:type="spellStart"/>
+            <w:r>
+              <w:t>lorem</w:t>
+            </w:r>
+            <w:proofErr w:type="spellEnd"/>
+            <w:r>
+              <w:t xml:space="preserve"> ipsum)</w:t>
             </w:r>
           </w:p>
         </w:tc>
@@ -14370,7 +16592,15 @@
               <w:ind w:left="0"/>
             </w:pPr>
             <w:r>
-              <w:t>3.Clique sur le sous menu reprendre</w:t>
+              <w:t xml:space="preserve">3.Clique sur </w:t>
+            </w:r>
+            <w:proofErr w:type="gramStart"/>
+            <w:r>
+              <w:t>le sous</w:t>
+            </w:r>
+            <w:proofErr w:type="gramEnd"/>
+            <w:r>
+              <w:t xml:space="preserve"> menu reprendre</w:t>
             </w:r>
           </w:p>
         </w:tc>
@@ -14384,7 +16614,15 @@
               <w:ind w:left="0"/>
             </w:pPr>
             <w:r>
-              <w:t>3.Clique sur le sous menu reprendre</w:t>
+              <w:t xml:space="preserve">3.Clique sur </w:t>
+            </w:r>
+            <w:proofErr w:type="gramStart"/>
+            <w:r>
+              <w:t>le sous</w:t>
+            </w:r>
+            <w:proofErr w:type="gramEnd"/>
+            <w:r>
+              <w:t xml:space="preserve"> menu reprendre</w:t>
             </w:r>
           </w:p>
         </w:tc>
@@ -14547,7 +16785,15 @@
               <w:ind w:left="0"/>
             </w:pPr>
             <w:r>
-              <w:t>Multi-joueur(Rejoindre une partie)</w:t>
+              <w:t>Multi-</w:t>
+            </w:r>
+            <w:proofErr w:type="gramStart"/>
+            <w:r>
+              <w:t>joueur(</w:t>
+            </w:r>
+            <w:proofErr w:type="gramEnd"/>
+            <w:r>
+              <w:t>Rejoindre une partie)</w:t>
             </w:r>
           </w:p>
         </w:tc>
@@ -14671,7 +16917,15 @@
               <w:ind w:left="0"/>
             </w:pPr>
             <w:r>
-              <w:t>Multi-joueur(Rejoindre une partie)</w:t>
+              <w:t>Multi-</w:t>
+            </w:r>
+            <w:proofErr w:type="gramStart"/>
+            <w:r>
+              <w:t>joueur(</w:t>
+            </w:r>
+            <w:proofErr w:type="gramEnd"/>
+            <w:r>
+              <w:t>Rejoindre une partie)</w:t>
             </w:r>
           </w:p>
         </w:tc>
@@ -14771,7 +17025,15 @@
               <w:ind w:left="0"/>
             </w:pPr>
             <w:r>
-              <w:t>Multi-joueur(Rejoindre une partie)</w:t>
+              <w:t>Multi-</w:t>
+            </w:r>
+            <w:proofErr w:type="gramStart"/>
+            <w:r>
+              <w:t>joueur(</w:t>
+            </w:r>
+            <w:proofErr w:type="gramEnd"/>
+            <w:r>
+              <w:t>Rejoindre une partie)</w:t>
             </w:r>
           </w:p>
         </w:tc>
@@ -14872,7 +17134,15 @@
             </w:pPr>
             <w:r>
               <w:lastRenderedPageBreak/>
-              <w:t>Multi-joueur(Rejoindre une partie)</w:t>
+              <w:t>Multi-</w:t>
+            </w:r>
+            <w:proofErr w:type="gramStart"/>
+            <w:r>
+              <w:t>joueur(</w:t>
+            </w:r>
+            <w:proofErr w:type="gramEnd"/>
+            <w:r>
+              <w:t>Rejoindre une partie)</w:t>
             </w:r>
           </w:p>
         </w:tc>
@@ -14972,7 +17242,15 @@
               <w:ind w:left="0"/>
             </w:pPr>
             <w:r>
-              <w:t>Multi-joueur(Rejoindre une partie)</w:t>
+              <w:t>Multi-</w:t>
+            </w:r>
+            <w:proofErr w:type="gramStart"/>
+            <w:r>
+              <w:t>joueur(</w:t>
+            </w:r>
+            <w:proofErr w:type="gramEnd"/>
+            <w:r>
+              <w:t>Rejoindre une partie)</w:t>
             </w:r>
           </w:p>
         </w:tc>
@@ -15014,7 +17292,15 @@
               <w:ind w:left="0"/>
             </w:pPr>
             <w:r>
-              <w:t>5.Cliquer sur le bouton « Map »</w:t>
+              <w:t xml:space="preserve">5.Cliquer sur le bouton « </w:t>
+            </w:r>
+            <w:proofErr w:type="spellStart"/>
+            <w:r>
+              <w:t>Map</w:t>
+            </w:r>
+            <w:proofErr w:type="spellEnd"/>
+            <w:r>
+              <w:t xml:space="preserve"> »</w:t>
             </w:r>
           </w:p>
         </w:tc>
@@ -15071,6 +17357,9 @@
               <w:pStyle w:val="Paragraphedeliste"/>
               <w:ind w:left="0"/>
             </w:pPr>
+            <w:r>
+              <w:t>Multi-joueur (Créer une partie)</w:t>
+            </w:r>
           </w:p>
         </w:tc>
         <w:tc>
@@ -15082,6 +17371,9 @@
               <w:pStyle w:val="Paragraphedeliste"/>
               <w:ind w:left="0"/>
             </w:pPr>
+            <w:r>
+              <w:t>Menu permettant de créer une partie</w:t>
+            </w:r>
           </w:p>
         </w:tc>
         <w:tc>
@@ -15093,6 +17385,9 @@
               <w:pStyle w:val="Paragraphedeliste"/>
               <w:ind w:left="0"/>
             </w:pPr>
+            <w:r>
+              <w:t>Avoir cliqué sur « créer une partie » depuis « rejoindre une partie</w:t>
+            </w:r>
           </w:p>
         </w:tc>
         <w:tc>
@@ -15104,6 +17399,12 @@
               <w:pStyle w:val="Paragraphedeliste"/>
               <w:ind w:left="0"/>
             </w:pPr>
+            <w:r>
+              <w:t>1</w:t>
+            </w:r>
+            <w:r>
+              <w:t>.Cliquer sur le sous menu « skin »</w:t>
+            </w:r>
           </w:p>
         </w:tc>
         <w:tc>
@@ -15115,6 +17416,9 @@
               <w:pStyle w:val="Paragraphedeliste"/>
               <w:ind w:left="0"/>
             </w:pPr>
+            <w:r>
+              <w:t>Clique</w:t>
+            </w:r>
           </w:p>
         </w:tc>
         <w:tc>
@@ -15126,6 +17430,466 @@
               <w:pStyle w:val="Paragraphedeliste"/>
               <w:ind w:left="0"/>
             </w:pPr>
+            <w:r>
+              <w:t>1</w:t>
+            </w:r>
+            <w:r>
+              <w:t>.Apparition du sous « skin »</w:t>
+            </w:r>
+          </w:p>
+        </w:tc>
+        <w:tc>
+          <w:tcPr>
+            <w:tcW w:w="1202" w:type="dxa"/>
+          </w:tcPr>
+          <w:p>
+            <w:pPr>
+              <w:pStyle w:val="Paragraphedeliste"/>
+              <w:ind w:left="0"/>
+            </w:pPr>
+            <w:r>
+              <w:t>1</w:t>
+            </w:r>
+            <w:r>
+              <w:t>.Apparition du sous « skin »</w:t>
+            </w:r>
+          </w:p>
+        </w:tc>
+      </w:tr>
+      <w:tr>
+        <w:tc>
+          <w:tcPr>
+            <w:tcW w:w="1355" w:type="dxa"/>
+          </w:tcPr>
+          <w:p>
+            <w:pPr>
+              <w:pStyle w:val="Paragraphedeliste"/>
+              <w:ind w:left="0"/>
+            </w:pPr>
+            <w:r>
+              <w:t>Multi-joueur (Créer une partie)</w:t>
+            </w:r>
+          </w:p>
+        </w:tc>
+        <w:tc>
+          <w:tcPr>
+            <w:tcW w:w="1361" w:type="dxa"/>
+          </w:tcPr>
+          <w:p>
+            <w:pPr>
+              <w:pStyle w:val="Paragraphedeliste"/>
+              <w:ind w:left="0"/>
+            </w:pPr>
+            <w:r>
+              <w:t>Menu permettant de créer une partie</w:t>
+            </w:r>
+          </w:p>
+        </w:tc>
+        <w:tc>
+          <w:tcPr>
+            <w:tcW w:w="1026" w:type="dxa"/>
+          </w:tcPr>
+          <w:p>
+            <w:pPr>
+              <w:pStyle w:val="Paragraphedeliste"/>
+              <w:ind w:left="0"/>
+            </w:pPr>
+            <w:r>
+              <w:t>Avoir cliqué sur « créer une partie » depuis « rejoindre une partie</w:t>
+            </w:r>
+          </w:p>
+        </w:tc>
+        <w:tc>
+          <w:tcPr>
+            <w:tcW w:w="1170" w:type="dxa"/>
+          </w:tcPr>
+          <w:p>
+            <w:pPr>
+              <w:pStyle w:val="Paragraphedeliste"/>
+              <w:ind w:left="0"/>
+            </w:pPr>
+            <w:r>
+              <w:t>2</w:t>
+            </w:r>
+            <w:r>
+              <w:t>.Cliquer sur le bouton « Mode de jeu : »</w:t>
+            </w:r>
+          </w:p>
+        </w:tc>
+        <w:tc>
+          <w:tcPr>
+            <w:tcW w:w="1026" w:type="dxa"/>
+          </w:tcPr>
+          <w:p>
+            <w:pPr>
+              <w:pStyle w:val="Paragraphedeliste"/>
+              <w:ind w:left="0"/>
+            </w:pPr>
+            <w:r>
+              <w:t>Clique</w:t>
+            </w:r>
+          </w:p>
+        </w:tc>
+        <w:tc>
+          <w:tcPr>
+            <w:tcW w:w="1202" w:type="dxa"/>
+          </w:tcPr>
+          <w:p>
+            <w:pPr>
+              <w:pStyle w:val="Paragraphedeliste"/>
+              <w:ind w:left="0"/>
+            </w:pPr>
+            <w:r>
+              <w:t>2</w:t>
+            </w:r>
+            <w:r>
+              <w:t>.Apparition de la page de choix de mode de jeu</w:t>
+            </w:r>
+          </w:p>
+        </w:tc>
+        <w:tc>
+          <w:tcPr>
+            <w:tcW w:w="1202" w:type="dxa"/>
+          </w:tcPr>
+          <w:p>
+            <w:pPr>
+              <w:pStyle w:val="Paragraphedeliste"/>
+              <w:ind w:left="0"/>
+            </w:pPr>
+            <w:r>
+              <w:t>2</w:t>
+            </w:r>
+            <w:r>
+              <w:t>.Apparition de la page de choix de mode de jeu</w:t>
+            </w:r>
+          </w:p>
+        </w:tc>
+      </w:tr>
+      <w:tr>
+        <w:tc>
+          <w:tcPr>
+            <w:tcW w:w="1355" w:type="dxa"/>
+          </w:tcPr>
+          <w:p>
+            <w:pPr>
+              <w:pStyle w:val="Paragraphedeliste"/>
+              <w:ind w:left="0"/>
+            </w:pPr>
+            <w:r>
+              <w:t>Multi-joueur (Créer une partie)</w:t>
+            </w:r>
+          </w:p>
+        </w:tc>
+        <w:tc>
+          <w:tcPr>
+            <w:tcW w:w="1361" w:type="dxa"/>
+          </w:tcPr>
+          <w:p>
+            <w:pPr>
+              <w:pStyle w:val="Paragraphedeliste"/>
+              <w:ind w:left="0"/>
+            </w:pPr>
+            <w:r>
+              <w:t>Menu permettant de créer une partie</w:t>
+            </w:r>
+          </w:p>
+        </w:tc>
+        <w:tc>
+          <w:tcPr>
+            <w:tcW w:w="1026" w:type="dxa"/>
+          </w:tcPr>
+          <w:p>
+            <w:pPr>
+              <w:pStyle w:val="Paragraphedeliste"/>
+              <w:ind w:left="0"/>
+            </w:pPr>
+            <w:r>
+              <w:t>Avoir cliqué sur « créer une partie » depuis « rejoindre une partie</w:t>
+            </w:r>
+          </w:p>
+        </w:tc>
+        <w:tc>
+          <w:tcPr>
+            <w:tcW w:w="1170" w:type="dxa"/>
+          </w:tcPr>
+          <w:p>
+            <w:pPr>
+              <w:pStyle w:val="Paragraphedeliste"/>
+              <w:ind w:left="0"/>
+            </w:pPr>
+            <w:r>
+              <w:t>3</w:t>
+            </w:r>
+            <w:r>
+              <w:t xml:space="preserve">.Cliquer sur le bouton </w:t>
+            </w:r>
+            <w:r>
+              <w:t>« </w:t>
+            </w:r>
+            <w:proofErr w:type="gramStart"/>
+            <w:r>
+              <w:t>Passif</w:t>
+            </w:r>
+            <w:r>
+              <w:t>»</w:t>
+            </w:r>
+            <w:proofErr w:type="gramEnd"/>
+          </w:p>
+        </w:tc>
+        <w:tc>
+          <w:tcPr>
+            <w:tcW w:w="1026" w:type="dxa"/>
+          </w:tcPr>
+          <w:p>
+            <w:pPr>
+              <w:pStyle w:val="Paragraphedeliste"/>
+              <w:ind w:left="0"/>
+            </w:pPr>
+            <w:r>
+              <w:t>Clique</w:t>
+            </w:r>
+          </w:p>
+        </w:tc>
+        <w:tc>
+          <w:tcPr>
+            <w:tcW w:w="1202" w:type="dxa"/>
+          </w:tcPr>
+          <w:p>
+            <w:pPr>
+              <w:pStyle w:val="Paragraphedeliste"/>
+              <w:ind w:left="0"/>
+            </w:pPr>
+            <w:r>
+              <w:t>3</w:t>
+            </w:r>
+            <w:r>
+              <w:t>.Apparition de la page de choix du passif</w:t>
+            </w:r>
+          </w:p>
+        </w:tc>
+        <w:tc>
+          <w:tcPr>
+            <w:tcW w:w="1202" w:type="dxa"/>
+          </w:tcPr>
+          <w:p>
+            <w:pPr>
+              <w:pStyle w:val="Paragraphedeliste"/>
+              <w:ind w:left="0"/>
+            </w:pPr>
+            <w:r>
+              <w:t>3</w:t>
+            </w:r>
+            <w:r>
+              <w:t>.Apparition de la page de choix du passif</w:t>
+            </w:r>
+          </w:p>
+        </w:tc>
+      </w:tr>
+      <w:tr>
+        <w:tc>
+          <w:tcPr>
+            <w:tcW w:w="1355" w:type="dxa"/>
+          </w:tcPr>
+          <w:p>
+            <w:pPr>
+              <w:pStyle w:val="Paragraphedeliste"/>
+              <w:ind w:left="0"/>
+            </w:pPr>
+            <w:r>
+              <w:t>Multi-joueur (Créer une partie)</w:t>
+            </w:r>
+          </w:p>
+        </w:tc>
+        <w:tc>
+          <w:tcPr>
+            <w:tcW w:w="1361" w:type="dxa"/>
+          </w:tcPr>
+          <w:p>
+            <w:pPr>
+              <w:pStyle w:val="Paragraphedeliste"/>
+              <w:ind w:left="0"/>
+            </w:pPr>
+            <w:r>
+              <w:t>Menu permettant de créer une partie</w:t>
+            </w:r>
+          </w:p>
+        </w:tc>
+        <w:tc>
+          <w:tcPr>
+            <w:tcW w:w="1026" w:type="dxa"/>
+          </w:tcPr>
+          <w:p>
+            <w:pPr>
+              <w:pStyle w:val="Paragraphedeliste"/>
+              <w:ind w:left="0"/>
+            </w:pPr>
+            <w:r>
+              <w:t xml:space="preserve">Avoir cliqué sur « créer une </w:t>
+            </w:r>
+            <w:r>
+              <w:lastRenderedPageBreak/>
+              <w:t>partie » depuis « rejoindre une partie</w:t>
+            </w:r>
+          </w:p>
+        </w:tc>
+        <w:tc>
+          <w:tcPr>
+            <w:tcW w:w="1170" w:type="dxa"/>
+          </w:tcPr>
+          <w:p>
+            <w:pPr>
+              <w:pStyle w:val="Paragraphedeliste"/>
+              <w:ind w:left="0"/>
+            </w:pPr>
+            <w:r>
+              <w:lastRenderedPageBreak/>
+              <w:t>4</w:t>
+            </w:r>
+            <w:r>
+              <w:t xml:space="preserve">.Cliquer sur le bouton « </w:t>
+            </w:r>
+            <w:proofErr w:type="spellStart"/>
+            <w:r>
+              <w:t>Map</w:t>
+            </w:r>
+            <w:proofErr w:type="spellEnd"/>
+            <w:r>
+              <w:t xml:space="preserve"> »</w:t>
+            </w:r>
+          </w:p>
+        </w:tc>
+        <w:tc>
+          <w:tcPr>
+            <w:tcW w:w="1026" w:type="dxa"/>
+          </w:tcPr>
+          <w:p>
+            <w:pPr>
+              <w:pStyle w:val="Paragraphedeliste"/>
+              <w:ind w:left="0"/>
+            </w:pPr>
+            <w:r>
+              <w:t>Clique</w:t>
+            </w:r>
+          </w:p>
+        </w:tc>
+        <w:tc>
+          <w:tcPr>
+            <w:tcW w:w="1202" w:type="dxa"/>
+          </w:tcPr>
+          <w:p>
+            <w:pPr>
+              <w:pStyle w:val="Paragraphedeliste"/>
+              <w:ind w:left="0"/>
+            </w:pPr>
+            <w:r>
+              <w:t>4</w:t>
+            </w:r>
+            <w:r>
+              <w:t>.Apparition de la page de choix de la carte</w:t>
+            </w:r>
+          </w:p>
+        </w:tc>
+        <w:tc>
+          <w:tcPr>
+            <w:tcW w:w="1202" w:type="dxa"/>
+          </w:tcPr>
+          <w:p>
+            <w:pPr>
+              <w:pStyle w:val="Paragraphedeliste"/>
+              <w:ind w:left="0"/>
+            </w:pPr>
+            <w:r>
+              <w:t>4</w:t>
+            </w:r>
+            <w:r>
+              <w:t>.Apparition de la page de choix de la carte</w:t>
+            </w:r>
+          </w:p>
+        </w:tc>
+      </w:tr>
+      <w:tr>
+        <w:tc>
+          <w:tcPr>
+            <w:tcW w:w="1355" w:type="dxa"/>
+          </w:tcPr>
+          <w:p>
+            <w:pPr>
+              <w:pStyle w:val="Paragraphedeliste"/>
+              <w:ind w:left="0"/>
+            </w:pPr>
+            <w:r>
+              <w:t>Skin</w:t>
+            </w:r>
+          </w:p>
+        </w:tc>
+        <w:tc>
+          <w:tcPr>
+            <w:tcW w:w="1361" w:type="dxa"/>
+          </w:tcPr>
+          <w:p>
+            <w:pPr>
+              <w:pStyle w:val="Paragraphedeliste"/>
+              <w:ind w:left="0"/>
+            </w:pPr>
+            <w:r>
+              <w:t>Menu permettant de choisir l’apparence de son vaisseau</w:t>
+            </w:r>
+          </w:p>
+        </w:tc>
+        <w:tc>
+          <w:tcPr>
+            <w:tcW w:w="1026" w:type="dxa"/>
+          </w:tcPr>
+          <w:p>
+            <w:pPr>
+              <w:pStyle w:val="Paragraphedeliste"/>
+              <w:ind w:left="0"/>
+            </w:pPr>
+            <w:r>
+              <w:t>Avoir cliqué sur « Skin » depuis n’importe quel sous menu du multi-joueur autre que « Skin »</w:t>
+            </w:r>
+          </w:p>
+        </w:tc>
+        <w:tc>
+          <w:tcPr>
+            <w:tcW w:w="1170" w:type="dxa"/>
+          </w:tcPr>
+          <w:p>
+            <w:pPr>
+              <w:pStyle w:val="Paragraphedeliste"/>
+              <w:ind w:left="0"/>
+            </w:pPr>
+            <w:r>
+              <w:t>1. Cliquer sur une flèche du menu</w:t>
+            </w:r>
+          </w:p>
+        </w:tc>
+        <w:tc>
+          <w:tcPr>
+            <w:tcW w:w="1026" w:type="dxa"/>
+          </w:tcPr>
+          <w:p>
+            <w:pPr>
+              <w:pStyle w:val="Paragraphedeliste"/>
+              <w:ind w:left="0"/>
+            </w:pPr>
+            <w:r>
+              <w:t>Clique</w:t>
+            </w:r>
+          </w:p>
+        </w:tc>
+        <w:tc>
+          <w:tcPr>
+            <w:tcW w:w="1202" w:type="dxa"/>
+          </w:tcPr>
+          <w:p>
+            <w:pPr>
+              <w:pStyle w:val="Paragraphedeliste"/>
+              <w:ind w:left="0"/>
+            </w:pPr>
+            <w:r>
+              <w:t>Changement du vaisseau dans le menu</w:t>
+            </w:r>
           </w:p>
         </w:tc>
         <w:tc>
@@ -17539,7 +20303,7 @@
     <w:rsid w:val="008961B1"/>
     <w:rsid w:val="008D5A73"/>
     <w:rsid w:val="00962FF9"/>
-    <w:rsid w:val="00976572"/>
+    <w:rsid w:val="00B04CF2"/>
     <w:rsid w:val="00B15AEE"/>
     <w:rsid w:val="00BB48B0"/>
     <w:rsid w:val="00C059C8"/>

</xml_diff>